<commit_message>
Introdução, capa e tópicos
</commit_message>
<xml_diff>
--- a/artigo/DEBIAN.docx
+++ b/artigo/DEBIAN.docx
@@ -1,6 +1,6 @@
 
 <file path=word/document.xml><?xml version="1.0" encoding="utf-8"?>
-<w:document xmlns:wpc="http://schemas.microsoft.com/office/word/2010/wordprocessingCanvas" xmlns:cx="http://schemas.microsoft.com/office/drawing/2014/chartex" xmlns:cx1="http://schemas.microsoft.com/office/drawing/2015/9/8/chartex" xmlns:mc="http://schemas.openxmlformats.org/markup-compatibility/2006" xmlns:o="urn:schemas-microsoft-com:office:office" xmlns:r="http://schemas.openxmlformats.org/officeDocument/2006/relationships" xmlns:m="http://schemas.openxmlformats.org/officeDocument/2006/math" xmlns:v="urn:schemas-microsoft-com:vml" xmlns:wp14="http://schemas.microsoft.com/office/word/2010/wordprocessingDrawing" xmlns:wp="http://schemas.openxmlformats.org/drawingml/2006/wordprocessingDrawing" xmlns:w10="urn:schemas-microsoft-com:office:word" xmlns:w="http://schemas.openxmlformats.org/wordprocessingml/2006/main" xmlns:w14="http://schemas.microsoft.com/office/word/2010/wordml" xmlns:w15="http://schemas.microsoft.com/office/word/2012/wordml" xmlns:w16se="http://schemas.microsoft.com/office/word/2015/wordml/symex" xmlns:wpg="http://schemas.microsoft.com/office/word/2010/wordprocessingGroup" xmlns:wpi="http://schemas.microsoft.com/office/word/2010/wordprocessingInk" xmlns:wne="http://schemas.microsoft.com/office/word/2006/wordml" xmlns:wps="http://schemas.microsoft.com/office/word/2010/wordprocessingShape" mc:Ignorable="w14 w15 w16se wp14">
+<w:document xmlns:wpc="http://schemas.microsoft.com/office/word/2010/wordprocessingCanvas" xmlns:cx="http://schemas.microsoft.com/office/drawing/2014/chartex" xmlns:cx1="http://schemas.microsoft.com/office/drawing/2015/9/8/chartex" xmlns:cx2="http://schemas.microsoft.com/office/drawing/2015/10/21/chartex" xmlns:cx3="http://schemas.microsoft.com/office/drawing/2016/5/9/chartex" xmlns:cx4="http://schemas.microsoft.com/office/drawing/2016/5/10/chartex" xmlns:cx5="http://schemas.microsoft.com/office/drawing/2016/5/11/chartex" xmlns:cx6="http://schemas.microsoft.com/office/drawing/2016/5/12/chartex" xmlns:cx7="http://schemas.microsoft.com/office/drawing/2016/5/13/chartex" xmlns:cx8="http://schemas.microsoft.com/office/drawing/2016/5/14/chartex" xmlns:mc="http://schemas.openxmlformats.org/markup-compatibility/2006" xmlns:aink="http://schemas.microsoft.com/office/drawing/2016/ink" xmlns:am3d="http://schemas.microsoft.com/office/drawing/2017/model3d" xmlns:o="urn:schemas-microsoft-com:office:office" xmlns:oel="http://schemas.microsoft.com/office/2019/extlst" xmlns:r="http://schemas.openxmlformats.org/officeDocument/2006/relationships" xmlns:m="http://schemas.openxmlformats.org/officeDocument/2006/math" xmlns:v="urn:schemas-microsoft-com:vml" xmlns:wp14="http://schemas.microsoft.com/office/word/2010/wordprocessingDrawing" xmlns:wp="http://schemas.openxmlformats.org/drawingml/2006/wordprocessingDrawing" xmlns:w10="urn:schemas-microsoft-com:office:word" xmlns:w="http://schemas.openxmlformats.org/wordprocessingml/2006/main" xmlns:w14="http://schemas.microsoft.com/office/word/2010/wordml" xmlns:w15="http://schemas.microsoft.com/office/word/2012/wordml" xmlns:w16cex="http://schemas.microsoft.com/office/word/2018/wordml/cex" xmlns:w16cid="http://schemas.microsoft.com/office/word/2016/wordml/cid" xmlns:w16="http://schemas.microsoft.com/office/word/2018/wordml" xmlns:w16du="http://schemas.microsoft.com/office/word/2023/wordml/word16du" xmlns:w16sdtdh="http://schemas.microsoft.com/office/word/2020/wordml/sdtdatahash" xmlns:w16sdtfl="http://schemas.microsoft.com/office/word/2024/wordml/sdtformatlock" xmlns:w16se="http://schemas.microsoft.com/office/word/2015/wordml/symex" xmlns:wpg="http://schemas.microsoft.com/office/word/2010/wordprocessingGroup" xmlns:wpi="http://schemas.microsoft.com/office/word/2010/wordprocessingInk" xmlns:wne="http://schemas.microsoft.com/office/word/2006/wordml" xmlns:wps="http://schemas.microsoft.com/office/word/2010/wordprocessingShape" mc:Ignorable="w14 w15 w16se w16cid w16 w16cex w16sdtdh w16sdtfl w16du wp14">
   <w:body>
     <w:p>
       <w:pPr>
@@ -31,13 +31,59 @@
           <w:rFonts w:ascii="Times New Roman" w:hAnsi="Times New Roman" w:cs="Times New Roman"/>
         </w:rPr>
       </w:pPr>
+      <w:proofErr w:type="spellStart"/>
       <w:r>
         <w:rPr>
           <w:rFonts w:ascii="Times New Roman" w:hAnsi="Times New Roman" w:cs="Times New Roman"/>
           <w:bCs/>
           <w:sz w:val="24"/>
         </w:rPr>
-        <w:t>Etec Vasco Antonio Venchiarutti – Jundiaí - SP</w:t>
+        <w:t>Etec</w:t>
+      </w:r>
+      <w:proofErr w:type="spellEnd"/>
+      <w:r>
+        <w:rPr>
+          <w:rFonts w:ascii="Times New Roman" w:hAnsi="Times New Roman" w:cs="Times New Roman"/>
+          <w:bCs/>
+          <w:sz w:val="24"/>
+        </w:rPr>
+        <w:t xml:space="preserve"> Vasco </w:t>
+      </w:r>
+      <w:proofErr w:type="spellStart"/>
+      <w:r>
+        <w:rPr>
+          <w:rFonts w:ascii="Times New Roman" w:hAnsi="Times New Roman" w:cs="Times New Roman"/>
+          <w:bCs/>
+          <w:sz w:val="24"/>
+        </w:rPr>
+        <w:t>Antonio</w:t>
+      </w:r>
+      <w:proofErr w:type="spellEnd"/>
+      <w:r>
+        <w:rPr>
+          <w:rFonts w:ascii="Times New Roman" w:hAnsi="Times New Roman" w:cs="Times New Roman"/>
+          <w:bCs/>
+          <w:sz w:val="24"/>
+        </w:rPr>
+        <w:t xml:space="preserve"> </w:t>
+      </w:r>
+      <w:proofErr w:type="spellStart"/>
+      <w:r>
+        <w:rPr>
+          <w:rFonts w:ascii="Times New Roman" w:hAnsi="Times New Roman" w:cs="Times New Roman"/>
+          <w:bCs/>
+          <w:sz w:val="24"/>
+        </w:rPr>
+        <w:t>Venchiarutti</w:t>
+      </w:r>
+      <w:proofErr w:type="spellEnd"/>
+      <w:r>
+        <w:rPr>
+          <w:rFonts w:ascii="Times New Roman" w:hAnsi="Times New Roman" w:cs="Times New Roman"/>
+          <w:bCs/>
+          <w:sz w:val="24"/>
+        </w:rPr>
+        <w:t xml:space="preserve"> – Jundiaí - SP</w:t>
       </w:r>
     </w:p>
     <w:p>
@@ -52,7 +98,13 @@
         <w:rPr>
           <w:rFonts w:cs="Times New Roman"/>
         </w:rPr>
-        <w:t>Técnico em Desenvolvimento de Sistemas Integrado ao Ensino Médio – Mai</w:t>
+        <w:t xml:space="preserve">Técnico em Desenvolvimento de Sistemas Integrado ao Ensino Médio – </w:t>
+      </w:r>
+      <w:r>
+        <w:rPr>
+          <w:rFonts w:cs="Times New Roman"/>
+        </w:rPr>
+        <w:t>Set</w:t>
       </w:r>
       <w:r>
         <w:rPr>
@@ -160,10 +212,54 @@
             <w14:round/>
           </w14:textOutline>
         </w:rPr>
-        <w:t>Debian Linux: bla bla</w:t>
-      </w:r>
-      <w:bookmarkStart w:id="0" w:name="_GoBack"/>
-      <w:bookmarkEnd w:id="0"/>
+        <w:t xml:space="preserve">Debian Linux: </w:t>
+      </w:r>
+      <w:proofErr w:type="spellStart"/>
+      <w:r>
+        <w:rPr>
+          <w:rFonts w:ascii="Times New Roman" w:hAnsi="Times New Roman" w:cs="Times New Roman"/>
+          <w:color w:val="auto"/>
+          <w:sz w:val="28"/>
+          <w:szCs w:val="28"/>
+          <w14:textOutline w14:w="0" w14:cap="flat" w14:cmpd="sng" w14:algn="ctr">
+            <w14:noFill/>
+            <w14:prstDash w14:val="solid"/>
+            <w14:round/>
+          </w14:textOutline>
+        </w:rPr>
+        <w:t>bla</w:t>
+      </w:r>
+      <w:proofErr w:type="spellEnd"/>
+      <w:r>
+        <w:rPr>
+          <w:rFonts w:ascii="Times New Roman" w:hAnsi="Times New Roman" w:cs="Times New Roman"/>
+          <w:color w:val="auto"/>
+          <w:sz w:val="28"/>
+          <w:szCs w:val="28"/>
+          <w14:textOutline w14:w="0" w14:cap="flat" w14:cmpd="sng" w14:algn="ctr">
+            <w14:noFill/>
+            <w14:prstDash w14:val="solid"/>
+            <w14:round/>
+          </w14:textOutline>
+        </w:rPr>
+        <w:t xml:space="preserve"> </w:t>
+      </w:r>
+      <w:proofErr w:type="spellStart"/>
+      <w:r>
+        <w:rPr>
+          <w:rFonts w:ascii="Times New Roman" w:hAnsi="Times New Roman" w:cs="Times New Roman"/>
+          <w:color w:val="auto"/>
+          <w:sz w:val="28"/>
+          <w:szCs w:val="28"/>
+          <w14:textOutline w14:w="0" w14:cap="flat" w14:cmpd="sng" w14:algn="ctr">
+            <w14:noFill/>
+            <w14:prstDash w14:val="solid"/>
+            <w14:round/>
+          </w14:textOutline>
+        </w:rPr>
+        <w:t>bla</w:t>
+      </w:r>
+      <w:proofErr w:type="spellEnd"/>
     </w:p>
     <w:p>
       <w:pPr>
@@ -222,21 +318,26 @@
         <w:spacing w:after="0" w:line="240" w:lineRule="auto"/>
         <w:jc w:val="right"/>
         <w:rPr>
-          <w:rStyle w:val="ncoradanotaderodap"/>
-          <w:rFonts w:cs="Times New Roman"/>
-        </w:rPr>
-      </w:pPr>
-      <w:r>
-        <w:rPr>
-          <w:rFonts w:cs="Times New Roman"/>
-        </w:rPr>
-        <w:t>Gabriel Araújo</w:t>
-      </w:r>
-      <w:r>
-        <w:rPr>
-          <w:rFonts w:cs="Times New Roman"/>
-        </w:rPr>
-        <w:t xml:space="preserve"> Gonçalves</w:t>
+          <w:rFonts w:cs="Times New Roman"/>
+        </w:rPr>
+      </w:pPr>
+      <w:r>
+        <w:rPr>
+          <w:rFonts w:cs="Times New Roman"/>
+        </w:rPr>
+        <w:t>Gustavo</w:t>
+      </w:r>
+      <w:r>
+        <w:rPr>
+          <w:rFonts w:cs="Times New Roman"/>
+        </w:rPr>
+        <w:t xml:space="preserve"> Assis</w:t>
+      </w:r>
+      <w:r>
+        <w:rPr>
+          <w:rFonts w:cs="Times New Roman"/>
+        </w:rPr>
+        <w:t xml:space="preserve"> Calligaris</w:t>
       </w:r>
     </w:p>
     <w:p>
@@ -251,19 +352,13 @@
         <w:rPr>
           <w:rFonts w:cs="Times New Roman"/>
         </w:rPr>
-        <w:t>Gustavo</w:t>
-      </w:r>
-      <w:r>
-        <w:rPr>
-          <w:rFonts w:cs="Times New Roman"/>
-        </w:rPr>
-        <w:t xml:space="preserve"> Assis</w:t>
-      </w:r>
-      <w:r>
-        <w:rPr>
-          <w:rFonts w:cs="Times New Roman"/>
-        </w:rPr>
-        <w:t xml:space="preserve"> Calligaris</w:t>
+        <w:t xml:space="preserve">Igor </w:t>
+      </w:r>
+      <w:r>
+        <w:rPr>
+          <w:rFonts w:cs="Times New Roman"/>
+        </w:rPr>
+        <w:t>Matheus de Franca Fernandes</w:t>
       </w:r>
     </w:p>
     <w:p>
@@ -278,13 +373,13 @@
         <w:rPr>
           <w:rFonts w:cs="Times New Roman"/>
         </w:rPr>
-        <w:t>Igor Ryan</w:t>
-      </w:r>
-      <w:r>
-        <w:rPr>
-          <w:rFonts w:cs="Times New Roman"/>
-        </w:rPr>
-        <w:t xml:space="preserve"> Rodrigues da Silva</w:t>
+        <w:t>João Guilherme</w:t>
+      </w:r>
+      <w:r>
+        <w:rPr>
+          <w:rFonts w:cs="Times New Roman"/>
+        </w:rPr>
+        <w:t xml:space="preserve"> Araujo Souza</w:t>
       </w:r>
     </w:p>
     <w:p>
@@ -293,20 +388,9 @@
         <w:jc w:val="right"/>
         <w:rPr>
           <w:rFonts w:cs="Times New Roman"/>
-        </w:rPr>
-      </w:pPr>
-      <w:r>
-        <w:rPr>
-          <w:rFonts w:cs="Times New Roman"/>
-        </w:rPr>
-        <w:t>João Guilherme</w:t>
-      </w:r>
-      <w:r>
-        <w:rPr>
-          <w:rFonts w:cs="Times New Roman"/>
-        </w:rPr>
-        <w:t xml:space="preserve"> Araujo Souza</w:t>
-      </w:r>
+          <w:color w:val="FF0000"/>
+        </w:rPr>
+      </w:pPr>
     </w:p>
     <w:p>
       <w:pPr>
@@ -320,16 +404,6 @@
     </w:p>
     <w:p>
       <w:pPr>
-        <w:spacing w:after="0" w:line="240" w:lineRule="auto"/>
-        <w:jc w:val="right"/>
-        <w:rPr>
-          <w:rFonts w:cs="Times New Roman"/>
-          <w:color w:val="FF0000"/>
-        </w:rPr>
-      </w:pPr>
-    </w:p>
-    <w:p>
-      <w:pPr>
         <w:pStyle w:val="TituloRESUMO"/>
         <w:spacing w:before="0" w:line="360" w:lineRule="auto"/>
         <w:jc w:val="both"/>
@@ -379,19 +453,43 @@
         <w:rPr>
           <w:rFonts w:cs="Times New Roman"/>
         </w:rPr>
-        <w:t xml:space="preserve"> e pesquisar</w:t>
-      </w:r>
-      <w:r>
-        <w:rPr>
-          <w:rFonts w:cs="Times New Roman"/>
-        </w:rPr>
         <w:t xml:space="preserve"> </w:t>
       </w:r>
       <w:r>
         <w:rPr>
           <w:rFonts w:cs="Times New Roman"/>
         </w:rPr>
-        <w:t>as principais</w:t>
+        <w:t>a distribuição Linux Debian</w:t>
+      </w:r>
+      <w:r>
+        <w:rPr>
+          <w:rFonts w:cs="Times New Roman"/>
+        </w:rPr>
+        <w:t>. Dentre os autores pesquisados para a constituição conceitual deste trabalho, destacaram-s</w:t>
+      </w:r>
+      <w:r>
+        <w:rPr>
+          <w:rFonts w:cs="Times New Roman"/>
+        </w:rPr>
+        <w:t xml:space="preserve">e </w:t>
+      </w:r>
+      <w:r>
+        <w:rPr>
+          <w:rFonts w:cs="Times New Roman"/>
+        </w:rPr>
+        <w:t>fulano</w:t>
+      </w:r>
+      <w:r>
+        <w:rPr>
+          <w:rFonts w:cs="Times New Roman"/>
+        </w:rPr>
+        <w:t xml:space="preserve"> (2022</w:t>
+      </w:r>
+      <w:r>
+        <w:rPr>
+          <w:rFonts w:cs="Times New Roman"/>
+        </w:rPr>
+        <w:t>),</w:t>
       </w:r>
       <w:r>
         <w:rPr>
@@ -403,25 +501,13 @@
         <w:rPr>
           <w:rFonts w:cs="Times New Roman"/>
         </w:rPr>
-        <w:t xml:space="preserve">linhas de </w:t>
-      </w:r>
-      <w:r>
-        <w:rPr>
-          <w:rFonts w:cs="Times New Roman"/>
-        </w:rPr>
-        <w:t>processadores da Intel</w:t>
-      </w:r>
-      <w:r>
-        <w:rPr>
-          <w:rFonts w:cs="Times New Roman"/>
-        </w:rPr>
-        <w:t>. Dentre os autores pesquisados para a constituição conceitual deste trabalho, destacaram-s</w:t>
-      </w:r>
-      <w:r>
-        <w:rPr>
-          <w:rFonts w:cs="Times New Roman"/>
-        </w:rPr>
-        <w:t>e Nogueira (2022</w:t>
+        <w:t>fulano</w:t>
+      </w:r>
+      <w:r>
+        <w:rPr>
+          <w:rFonts w:cs="Times New Roman"/>
+        </w:rPr>
+        <w:t xml:space="preserve"> (2024</w:t>
       </w:r>
       <w:r>
         <w:rPr>
@@ -433,19 +519,19 @@
         <w:rPr>
           <w:rFonts w:cs="Times New Roman"/>
         </w:rPr>
-        <w:t xml:space="preserve"> Gerencer (2024</w:t>
-      </w:r>
-      <w:r>
-        <w:rPr>
-          <w:rFonts w:cs="Times New Roman"/>
-        </w:rPr>
-        <w:t>),</w:t>
-      </w:r>
-      <w:r>
-        <w:rPr>
-          <w:rFonts w:cs="Times New Roman"/>
-        </w:rPr>
-        <w:t xml:space="preserve"> Warren (2022</w:t>
+        <w:t xml:space="preserve"> </w:t>
+      </w:r>
+      <w:r>
+        <w:rPr>
+          <w:rFonts w:cs="Times New Roman"/>
+        </w:rPr>
+        <w:t>fulano</w:t>
+      </w:r>
+      <w:r>
+        <w:rPr>
+          <w:rFonts w:cs="Times New Roman"/>
+        </w:rPr>
+        <w:t xml:space="preserve"> (2022</w:t>
       </w:r>
       <w:r>
         <w:rPr>
@@ -481,13 +567,13 @@
         <w:rPr>
           <w:rFonts w:cs="Times New Roman"/>
         </w:rPr>
-        <w:t xml:space="preserve">As conclusões mais relevantes </w:t>
-      </w:r>
-      <w:r>
-        <w:rPr>
-          <w:rFonts w:cs="Times New Roman"/>
-        </w:rPr>
-        <w:t>referem-se a variedade de processadores disponíveis que atendem a diferentes tipos de consumidores.</w:t>
+        <w:t>As conclusões mais relevantes</w:t>
+      </w:r>
+      <w:r>
+        <w:rPr>
+          <w:rFonts w:cs="Times New Roman"/>
+        </w:rPr>
+        <w:t xml:space="preserve"> são (-----------)</w:t>
       </w:r>
     </w:p>
     <w:p>
@@ -520,19 +606,31 @@
         <w:rPr>
           <w:rFonts w:cs="Times New Roman"/>
         </w:rPr>
-        <w:t xml:space="preserve">Processadores. </w:t>
-      </w:r>
-      <w:r>
-        <w:rPr>
-          <w:rFonts w:cs="Times New Roman"/>
-        </w:rPr>
-        <w:t>Intel.</w:t>
-      </w:r>
-      <w:r>
-        <w:rPr>
-          <w:rFonts w:cs="Times New Roman"/>
-        </w:rPr>
-        <w:t xml:space="preserve"> Linhas de CPUs</w:t>
+        <w:t>Linux</w:t>
+      </w:r>
+      <w:r>
+        <w:rPr>
+          <w:rFonts w:cs="Times New Roman"/>
+        </w:rPr>
+        <w:t xml:space="preserve">. </w:t>
+      </w:r>
+      <w:r>
+        <w:rPr>
+          <w:rFonts w:cs="Times New Roman"/>
+        </w:rPr>
+        <w:t>Debian</w:t>
+      </w:r>
+      <w:r>
+        <w:rPr>
+          <w:rFonts w:cs="Times New Roman"/>
+        </w:rPr>
+        <w:t>.</w:t>
+      </w:r>
+      <w:r>
+        <w:rPr>
+          <w:rFonts w:cs="Times New Roman"/>
+        </w:rPr>
+        <w:t xml:space="preserve"> Sistema Operacional.</w:t>
       </w:r>
       <w:r>
         <w:rPr>
@@ -595,7 +693,7 @@
           <w:rFonts w:cs="Times New Roman"/>
           <w:color w:val="auto"/>
         </w:rPr>
-        <w:t>A constante evolução dos computadores faz com que seja útil o conhecimento de conceitos de hardware básicos, incluindo principalmente a montagem de máquinas, dentre os diversos componentes para a realização desta tarefa, destaca-se o processador. Entre as fabricantes deste componente, destaca-se a Intel.</w:t>
+        <w:t>A evolução da tecnologia trouxe a necessidade de ter um sistema operacional para unificar e simplificar a utilização das máquinas, porém, é preciso liberdade e facilidade para desenvolver sistemas, para isso temos o Linux, que nos trouxe diversas distribuições para uso pessoal e empresarial, dentre elas, destaca-se o Debian.</w:t>
       </w:r>
     </w:p>
     <w:p>
@@ -617,58 +715,104 @@
         <w:rPr>
           <w:rFonts w:cs="Times New Roman"/>
         </w:rPr>
-        <w:t xml:space="preserve"> apresentação das principais linhas de processadores </w:t>
-      </w:r>
+        <w:t xml:space="preserve"> </w:t>
+      </w:r>
+      <w:r>
+        <w:rPr>
+          <w:rFonts w:cs="Times New Roman"/>
+        </w:rPr>
+        <w:t xml:space="preserve">apresentação </w:t>
+      </w:r>
+      <w:r>
+        <w:rPr>
+          <w:rFonts w:cs="Times New Roman"/>
+        </w:rPr>
+        <w:t>do Debian GNU, um sistema operacional baseado em Linux.</w:t>
+      </w:r>
+    </w:p>
+    <w:p>
+      <w:pPr>
+        <w:spacing w:line="360" w:lineRule="auto"/>
+        <w:ind w:firstLine="708"/>
+        <w:jc w:val="both"/>
+        <w:rPr>
+          <w:rFonts w:cs="Times New Roman"/>
+        </w:rPr>
+      </w:pPr>
+      <w:r>
+        <w:rPr>
+          <w:rFonts w:cs="Times New Roman"/>
+        </w:rPr>
+        <w:t>O objetivo geral é</w:t>
+      </w:r>
+      <w:r>
+        <w:rPr>
+          <w:rFonts w:cs="Times New Roman"/>
+        </w:rPr>
+        <w:t xml:space="preserve"> </w:t>
+      </w:r>
+      <w:r>
+        <w:rPr>
+          <w:rFonts w:cs="Times New Roman"/>
+        </w:rPr>
+        <w:t>compreender e apresentar este software, de uma maneira clara e geral.</w:t>
+      </w:r>
+    </w:p>
+    <w:p>
+      <w:pPr>
+        <w:spacing w:line="360" w:lineRule="auto"/>
+        <w:ind w:firstLine="708"/>
+        <w:jc w:val="both"/>
+        <w:rPr>
+          <w:rFonts w:cs="Times New Roman"/>
+        </w:rPr>
+      </w:pPr>
       <w:r>
         <w:rPr>
           <w:rFonts w:cs="Times New Roman"/>
         </w:rPr>
         <w:lastRenderedPageBreak/>
-        <w:t>distribuídas pela Intel.</w:t>
-      </w:r>
-    </w:p>
-    <w:p>
-      <w:pPr>
-        <w:spacing w:line="360" w:lineRule="auto"/>
-        <w:ind w:firstLine="708"/>
-        <w:jc w:val="both"/>
-        <w:rPr>
-          <w:rFonts w:cs="Times New Roman"/>
-        </w:rPr>
-      </w:pPr>
-      <w:r>
-        <w:rPr>
-          <w:rFonts w:cs="Times New Roman"/>
-        </w:rPr>
-        <w:t>O objetivo geral é</w:t>
-      </w:r>
-      <w:r>
-        <w:rPr>
-          <w:rFonts w:cs="Times New Roman"/>
-        </w:rPr>
-        <w:t xml:space="preserve"> apresentar estes processadores, esclarecendo de maneira resumida a importância de cada um.</w:t>
-      </w:r>
-    </w:p>
-    <w:p>
-      <w:pPr>
-        <w:spacing w:line="360" w:lineRule="auto"/>
-        <w:ind w:firstLine="708"/>
-        <w:jc w:val="both"/>
-        <w:rPr>
-          <w:rFonts w:cs="Times New Roman"/>
-        </w:rPr>
-      </w:pPr>
-      <w:r>
-        <w:rPr>
-          <w:rFonts w:cs="Times New Roman"/>
-        </w:rPr>
         <w:t>Esta pesquisa justifica-se</w:t>
       </w:r>
       <w:r>
         <w:rPr>
           <w:rFonts w:cs="Times New Roman"/>
         </w:rPr>
-        <w:t xml:space="preserve"> pelo esclarecimento acerca destes hardwares, visto que este conhecimento auxilia na aquisição e manuseio correto dos mesmos.</w:t>
+        <w:t xml:space="preserve"> pelo </w:t>
+      </w:r>
+      <w:r>
+        <w:rPr>
+          <w:rFonts w:cs="Times New Roman"/>
+          <w:b/>
+          <w:bCs/>
+        </w:rPr>
+        <w:t xml:space="preserve">esclarecimento acerca destes hardwares, visto que este conhecimento auxilia na aquisição e manuseio correto dos </w:t>
+      </w:r>
+      <w:proofErr w:type="gramStart"/>
+      <w:r>
+        <w:rPr>
+          <w:rFonts w:cs="Times New Roman"/>
+          <w:b/>
+          <w:bCs/>
+        </w:rPr>
+        <w:t>mesmos.</w:t>
+      </w:r>
+      <w:r>
+        <w:rPr>
+          <w:rFonts w:cs="Times New Roman"/>
+          <w:b/>
+          <w:bCs/>
+        </w:rPr>
+        <w:t>(</w:t>
+      </w:r>
+      <w:proofErr w:type="gramEnd"/>
+      <w:r>
+        <w:rPr>
+          <w:rFonts w:cs="Times New Roman"/>
+          <w:b/>
+          <w:bCs/>
+        </w:rPr>
+        <w:t>mudar)</w:t>
       </w:r>
     </w:p>
     <w:p>
@@ -715,8 +859,9 @@
           <w:sz w:val="24"/>
         </w:rPr>
       </w:pPr>
-      <w:bookmarkStart w:id="1" w:name="_Hlk199862763"/>
-    </w:p>
+      <w:bookmarkStart w:id="0" w:name="_Hlk199862763"/>
+    </w:p>
+    <w:bookmarkEnd w:id="0"/>
     <w:p>
       <w:pPr>
         <w:pStyle w:val="TituloRESUMO"/>
@@ -732,22 +877,7 @@
           <w:rFonts w:ascii="Times New Roman" w:hAnsi="Times New Roman" w:cs="Times New Roman"/>
           <w:sz w:val="24"/>
         </w:rPr>
-        <w:t xml:space="preserve">ENTENDENDO </w:t>
-      </w:r>
-      <w:bookmarkEnd w:id="1"/>
-      <w:r>
-        <w:rPr>
-          <w:rFonts w:ascii="Times New Roman" w:hAnsi="Times New Roman" w:cs="Times New Roman"/>
-          <w:sz w:val="24"/>
-        </w:rPr>
-        <w:t>O</w:t>
-      </w:r>
-      <w:r>
-        <w:rPr>
-          <w:rFonts w:ascii="Times New Roman" w:hAnsi="Times New Roman" w:cs="Times New Roman"/>
-          <w:sz w:val="24"/>
-        </w:rPr>
-        <w:t xml:space="preserve"> PROCESSADOR</w:t>
+        <w:t>HISTÓRICO E CONCEITOS DO DEBIAN</w:t>
       </w:r>
     </w:p>
     <w:p>
@@ -1018,41 +1148,41 @@
           <w:rFonts w:cs="Times New Roman"/>
           <w:b/>
         </w:rPr>
+        <w:t>CARACTERÍSTICAS</w:t>
+      </w:r>
+    </w:p>
+    <w:p>
+      <w:pPr>
+        <w:pStyle w:val="Textonormal"/>
+        <w:spacing w:line="360" w:lineRule="auto"/>
+        <w:ind w:firstLine="709"/>
+        <w:jc w:val="both"/>
+        <w:rPr>
+          <w:rFonts w:cs="Times New Roman"/>
+        </w:rPr>
+      </w:pPr>
+      <w:r>
+        <w:rPr>
+          <w:rFonts w:cs="Times New Roman"/>
+        </w:rPr>
+        <w:t>A linha Pentium foi uma das linhas mais antigas da Intel, que continuou a ser fabricada por anos, surgiu no ano de 1993 como sucessora do Intel i486, sendo inicialmente também a quinta geração a ter uma arquitetura x86 (AWATI, 2023).</w:t>
+      </w:r>
+    </w:p>
+    <w:p>
+      <w:pPr>
+        <w:pStyle w:val="Textonormal"/>
+        <w:spacing w:line="360" w:lineRule="auto"/>
+        <w:ind w:firstLine="709"/>
+        <w:jc w:val="both"/>
+        <w:rPr>
+          <w:rFonts w:cs="Times New Roman"/>
+        </w:rPr>
+      </w:pPr>
+      <w:r>
+        <w:rPr>
+          <w:rFonts w:cs="Times New Roman"/>
+        </w:rPr>
         <w:lastRenderedPageBreak/>
-        <w:t>INTEL PENTIUM</w:t>
-      </w:r>
-    </w:p>
-    <w:p>
-      <w:pPr>
-        <w:pStyle w:val="Textonormal"/>
-        <w:spacing w:line="360" w:lineRule="auto"/>
-        <w:ind w:firstLine="709"/>
-        <w:jc w:val="both"/>
-        <w:rPr>
-          <w:rFonts w:cs="Times New Roman"/>
-        </w:rPr>
-      </w:pPr>
-      <w:r>
-        <w:rPr>
-          <w:rFonts w:cs="Times New Roman"/>
-        </w:rPr>
-        <w:t>A linha Pentium foi uma das linhas mais antigas da Intel, que continuou a ser fabricada por anos, surgiu no ano de 1993 como sucessora do Intel i486, sendo inicialmente também a quinta geração a ter uma arquitetura x86 (AWATI, 2023).</w:t>
-      </w:r>
-    </w:p>
-    <w:p>
-      <w:pPr>
-        <w:pStyle w:val="Textonormal"/>
-        <w:spacing w:line="360" w:lineRule="auto"/>
-        <w:ind w:firstLine="709"/>
-        <w:jc w:val="both"/>
-        <w:rPr>
-          <w:rFonts w:cs="Times New Roman"/>
-        </w:rPr>
-      </w:pPr>
-      <w:r>
-        <w:rPr>
-          <w:rFonts w:cs="Times New Roman"/>
-        </w:rPr>
         <w:t xml:space="preserve">Durante décadas, o Pentium se permaneceu como a linha mais popular disponível no mercado, sendo adquirida e preferida por muitos dos consumidores. No entanto, com o lançamento da linha Core, o Pentium se tornou uma opção mais simples, com menos tecnologias (CARVALHO, 2023). </w:t>
       </w:r>
     </w:p>
@@ -1226,7 +1356,7 @@
           <w:rFonts w:cs="Times New Roman"/>
           <w:b/>
         </w:rPr>
-        <w:t>INTEL CELERON</w:t>
+        <w:t>APLICAÇÕES E USOS</w:t>
       </w:r>
     </w:p>
     <w:p>
@@ -1257,7 +1387,6 @@
         <w:rPr>
           <w:rFonts w:cs="Times New Roman"/>
         </w:rPr>
-        <w:lastRenderedPageBreak/>
         <w:tab/>
         <w:t>Segundo Warren, o primeiro processador Celeron, lançado em meados de 1998, era baseado no Pentium II. Na época, como o Pentium era a linha principal, o Celeron tinha como papel ser uma opção menos potente, mas com o lançamento da Intel Core, este papel passou a ser do próprio Pentium.</w:t>
       </w:r>
@@ -1275,7 +1404,14 @@
           <w:rFonts w:cs="Times New Roman"/>
         </w:rPr>
         <w:tab/>
-        <w:t>Conforme o tempo, a linha Celeron passou a ser usada em laptops mais fracos; Assim como a linha Pentium, foi encerrada em 2023. A Figura 2 mostra o processador Intel Celeron G6900, lançado em 2022.</w:t>
+        <w:t xml:space="preserve">Conforme o tempo, a linha Celeron passou a ser usada em laptops mais fracos; Assim </w:t>
+      </w:r>
+      <w:r>
+        <w:rPr>
+          <w:rFonts w:cs="Times New Roman"/>
+        </w:rPr>
+        <w:lastRenderedPageBreak/>
+        <w:t>como a linha Pentium, foi encerrada em 2023. A Figura 2 mostra o processador Intel Celeron G6900, lançado em 2022.</w:t>
       </w:r>
     </w:p>
     <w:p>
@@ -1445,7 +1581,7 @@
           <w:b/>
           <w:bCs/>
         </w:rPr>
-        <w:t>INTEL CORE</w:t>
+        <w:t>PRINCÍPIOS</w:t>
       </w:r>
     </w:p>
     <w:p>
@@ -1498,14 +1634,7 @@
         <w:rPr>
           <w:rFonts w:cs="Times New Roman"/>
         </w:rPr>
-        <w:t xml:space="preserve">2006, substituindo a linha Pentium como principal, que passou a ser vendida como uma alternativa mais barata; Entre os primeiros modelos temos: Core Solo </w:t>
-      </w:r>
-      <w:r>
-        <w:rPr>
-          <w:rFonts w:cs="Times New Roman"/>
-        </w:rPr>
-        <w:lastRenderedPageBreak/>
-        <w:t>T1300, Core Duo L2300, L2400 e outros. Estes tinham arquitetura x86 de 32 bits, sendo inspirados na microarquitetura Intel P6 (HIGA, 2023).</w:t>
+        <w:t>2006, substituindo a linha Pentium como principal, que passou a ser vendida como uma alternativa mais barata; Entre os primeiros modelos temos: Core Solo T1300, Core Duo L2300, L2400 e outros. Estes tinham arquitetura x86 de 32 bits, sendo inspirados na microarquitetura Intel P6 (HIGA, 2023).</w:t>
       </w:r>
     </w:p>
     <w:p>
@@ -1552,7 +1681,14 @@
         <w:rPr>
           <w:rFonts w:cs="Times New Roman"/>
         </w:rPr>
-        <w:t xml:space="preserve"> (conhecida como uma linha de entrada, para tarefas básicas), o Core i5 (conhecida como uma opção intermediária), o Core i7 (para uso avançado e profissional, tendo alto desempenho), e por fim, o Core i9 (linha mais potente, para e</w:t>
+        <w:t xml:space="preserve"> (conhecida como uma linha de entrada, para tarefas básicas), o Core i5 (conhecida como uma opção intermediária), o Core i7 (para uso avançado e profissional, tendo alto desempenho), e por fim, </w:t>
+      </w:r>
+      <w:r>
+        <w:rPr>
+          <w:rFonts w:cs="Times New Roman"/>
+        </w:rPr>
+        <w:lastRenderedPageBreak/>
+        <w:t>o Core i9 (linha mais potente, para e</w:t>
       </w:r>
       <w:r>
         <w:rPr>
@@ -1706,412 +1842,164 @@
     </w:p>
     <w:p>
       <w:pPr>
+        <w:pStyle w:val="TituloRESUMO"/>
+        <w:spacing w:before="0" w:after="200" w:line="360" w:lineRule="auto"/>
+        <w:jc w:val="both"/>
+        <w:rPr>
+          <w:rFonts w:ascii="Times New Roman" w:hAnsi="Times New Roman" w:cs="Times New Roman"/>
+          <w:sz w:val="24"/>
+        </w:rPr>
+      </w:pPr>
+    </w:p>
+    <w:p>
+      <w:pPr>
+        <w:pStyle w:val="TituloRESUMO"/>
+        <w:spacing w:before="0" w:after="200" w:line="360" w:lineRule="auto"/>
+        <w:jc w:val="both"/>
+        <w:rPr>
+          <w:rFonts w:ascii="Times New Roman" w:hAnsi="Times New Roman" w:cs="Times New Roman"/>
+          <w:sz w:val="24"/>
+        </w:rPr>
+      </w:pPr>
+      <w:r>
+        <w:rPr>
+          <w:rFonts w:ascii="Times New Roman" w:hAnsi="Times New Roman" w:cs="Times New Roman"/>
+          <w:sz w:val="24"/>
+        </w:rPr>
+        <w:t xml:space="preserve">CONSIDERAÇÕES </w:t>
+      </w:r>
+      <w:r>
+        <w:rPr>
+          <w:rFonts w:ascii="Times New Roman" w:hAnsi="Times New Roman" w:cs="Times New Roman"/>
+          <w:sz w:val="24"/>
+        </w:rPr>
+        <w:t>FINAIS</w:t>
+      </w:r>
+    </w:p>
+    <w:p>
+      <w:pPr>
         <w:pStyle w:val="Textonormal"/>
         <w:spacing w:line="360" w:lineRule="auto"/>
-        <w:jc w:val="both"/>
-        <w:rPr>
-          <w:rFonts w:cs="Times New Roman"/>
+        <w:ind w:firstLine="709"/>
+        <w:jc w:val="both"/>
+        <w:rPr>
+          <w:rFonts w:cs="Times New Roman"/>
+          <w:color w:val="auto"/>
+        </w:rPr>
+      </w:pPr>
+      <w:r>
+        <w:rPr>
+          <w:rFonts w:cs="Times New Roman"/>
+          <w:color w:val="auto"/>
+        </w:rPr>
+        <w:t>Tendo em vista as diferenças das linhas de processadores da Intel e a variedade de opções disponíveis e suas características aqui apresentas, fica mais fácil a tarefa de escolher o que melhor se encaixa em seu perfil de uso.</w:t>
+      </w:r>
+    </w:p>
+    <w:p>
+      <w:pPr>
+        <w:pStyle w:val="Textonormal"/>
+        <w:spacing w:line="360" w:lineRule="auto"/>
+        <w:ind w:firstLine="709"/>
+        <w:jc w:val="both"/>
+        <w:rPr>
+          <w:rFonts w:cs="Times New Roman"/>
+          <w:color w:val="auto"/>
+        </w:rPr>
+      </w:pPr>
+      <w:r>
+        <w:rPr>
+          <w:rFonts w:cs="Times New Roman"/>
+          <w:color w:val="auto"/>
+        </w:rPr>
+        <w:t>Existem outros que não foram apresentados por não serem tão populares e que poderiam ser uma boa opção, como o Intel Atom.</w:t>
+      </w:r>
+    </w:p>
+    <w:p>
+      <w:pPr>
+        <w:pStyle w:val="Textonormal"/>
+        <w:spacing w:line="360" w:lineRule="auto"/>
+        <w:ind w:firstLine="709"/>
+        <w:jc w:val="both"/>
+        <w:rPr>
+          <w:rFonts w:cs="Times New Roman"/>
+          <w:color w:val="auto"/>
+        </w:rPr>
+      </w:pPr>
+    </w:p>
+    <w:p>
+      <w:pPr>
+        <w:pStyle w:val="TituloRESUMO"/>
+        <w:spacing w:before="0" w:after="200" w:line="360" w:lineRule="auto"/>
+        <w:jc w:val="both"/>
+        <w:rPr>
+          <w:rFonts w:ascii="Times New Roman" w:hAnsi="Times New Roman" w:cs="Times New Roman"/>
+          <w:sz w:val="24"/>
+        </w:rPr>
+      </w:pPr>
+      <w:r>
+        <w:rPr>
+          <w:rFonts w:ascii="Times New Roman" w:hAnsi="Times New Roman" w:cs="Times New Roman"/>
+          <w:sz w:val="24"/>
+        </w:rPr>
+        <w:t>REFERÊNCIAS</w:t>
+      </w:r>
+    </w:p>
+    <w:p>
+      <w:pPr>
+        <w:spacing w:line="240" w:lineRule="auto"/>
+        <w:rPr>
+          <w:color w:val="auto"/>
+        </w:rPr>
+      </w:pPr>
+      <w:r>
+        <w:t xml:space="preserve">AWATI, R. </w:t>
+      </w:r>
+      <w:r>
+        <w:rPr>
           <w:b/>
           <w:bCs/>
         </w:rPr>
-      </w:pPr>
-      <w:r>
-        <w:rPr>
-          <w:rFonts w:cs="Times New Roman"/>
-          <w:b/>
-          <w:bCs/>
-        </w:rPr>
-        <w:t>INTEL XEON</w:t>
-      </w:r>
-    </w:p>
-    <w:p>
-      <w:pPr>
-        <w:pStyle w:val="Textonormal"/>
-        <w:spacing w:line="360" w:lineRule="auto"/>
-        <w:ind w:firstLine="709"/>
-        <w:jc w:val="both"/>
-        <w:rPr>
-          <w:rFonts w:cs="Times New Roman"/>
-        </w:rPr>
-      </w:pPr>
-      <w:r>
-        <w:rPr>
-          <w:rFonts w:cs="Times New Roman"/>
-        </w:rPr>
-        <w:t xml:space="preserve">A linha Intel Xeon, diferente de outras já citadas, é uma linha focada e feita para um mercado que busca processadores de alta capacidade, sendo conhecida pelo seu uso em </w:t>
-      </w:r>
-      <w:r>
-        <w:rPr>
-          <w:rFonts w:cs="Times New Roman"/>
-          <w:i/>
-          <w:iCs/>
-        </w:rPr>
-        <w:t>datacenters</w:t>
-      </w:r>
-      <w:r>
-        <w:rPr>
-          <w:rFonts w:cs="Times New Roman"/>
-        </w:rPr>
-        <w:t xml:space="preserve"> e servidores (GARRETTI, 2019).</w:t>
-      </w:r>
-    </w:p>
-    <w:p>
-      <w:pPr>
-        <w:pStyle w:val="Textonormal"/>
-        <w:spacing w:line="360" w:lineRule="auto"/>
-        <w:ind w:firstLine="709"/>
-        <w:jc w:val="both"/>
-        <w:rPr>
-          <w:rFonts w:cs="Times New Roman"/>
-        </w:rPr>
-      </w:pPr>
-      <w:r>
-        <w:rPr>
-          <w:rFonts w:cs="Times New Roman"/>
-        </w:rPr>
-        <w:t>Conforme Garretti, e</w:t>
-      </w:r>
-      <w:r>
-        <w:rPr>
-          <w:rFonts w:cs="Times New Roman"/>
-        </w:rPr>
-        <w:t>sta linha foi lançada em 1998,</w:t>
-      </w:r>
-      <w:r>
-        <w:rPr>
-          <w:rFonts w:cs="Times New Roman"/>
-        </w:rPr>
-        <w:t xml:space="preserve"> sendo uma das linhas da Intel mais antigas presentes no mercado até hoje. Mesmo com seu público-alvo sendo empresas, sua procura pelo consumidor comum vem aumentando</w:t>
-      </w:r>
-      <w:r>
-        <w:rPr>
-          <w:rStyle w:val="Refdenotaderodap"/>
-          <w:rFonts w:cs="Times New Roman"/>
-        </w:rPr>
-        <w:footnoteReference w:id="4"/>
-      </w:r>
-      <w:r>
-        <w:rPr>
-          <w:rFonts w:cs="Times New Roman"/>
-        </w:rPr>
-        <w:t xml:space="preserve">, principalmente por conta de modelos mais </w:t>
-      </w:r>
-      <w:r>
-        <w:rPr>
-          <w:rFonts w:cs="Times New Roman"/>
-        </w:rPr>
-        <w:lastRenderedPageBreak/>
-        <w:t>antigos serem baratos e potentes.</w:t>
-      </w:r>
-    </w:p>
-    <w:p>
-      <w:pPr>
-        <w:pStyle w:val="Textonormal"/>
-        <w:spacing w:line="360" w:lineRule="auto"/>
-        <w:ind w:firstLine="709"/>
-        <w:jc w:val="both"/>
-        <w:rPr>
-          <w:rFonts w:cs="Times New Roman"/>
-        </w:rPr>
-      </w:pPr>
-      <w:r>
-        <w:rPr>
-          <w:rFonts w:cs="Times New Roman"/>
-        </w:rPr>
-        <w:t xml:space="preserve">A </w:t>
-      </w:r>
-      <w:r>
-        <w:rPr>
-          <w:rFonts w:cs="Times New Roman"/>
-        </w:rPr>
-        <w:t>série Xeon mais recente atualmente é a Xeon 6</w:t>
-      </w:r>
-      <w:r>
-        <w:rPr>
-          <w:rStyle w:val="Refdenotaderodap"/>
-          <w:rFonts w:cs="Times New Roman"/>
-        </w:rPr>
-        <w:footnoteReference w:id="5"/>
-      </w:r>
-      <w:r>
-        <w:rPr>
-          <w:rFonts w:cs="Times New Roman"/>
-        </w:rPr>
-        <w:t xml:space="preserve">, com foco em IA. A Figura 2 mostra o </w:t>
-      </w:r>
-      <w:r>
-        <w:rPr>
-          <w:rFonts w:cs="Times New Roman"/>
-        </w:rPr>
-        <w:t xml:space="preserve">processador Intel </w:t>
-      </w:r>
-      <w:r>
-        <w:rPr>
-          <w:rFonts w:cs="Times New Roman"/>
-        </w:rPr>
-        <w:t>Xeon E3-1220 V5</w:t>
-      </w:r>
-      <w:r>
-        <w:rPr>
-          <w:rFonts w:cs="Times New Roman"/>
-        </w:rPr>
-        <w:t>.</w:t>
-      </w:r>
-    </w:p>
-    <w:p>
-      <w:pPr>
-        <w:pStyle w:val="Textonormal"/>
-        <w:spacing w:line="360" w:lineRule="auto"/>
-        <w:ind w:firstLine="709"/>
-        <w:jc w:val="center"/>
-        <w:rPr>
-          <w:rFonts w:cs="Times New Roman"/>
-          <w:i/>
-          <w:iCs/>
-        </w:rPr>
-      </w:pPr>
-      <w:r>
-        <w:rPr>
-          <w:rFonts w:cs="Times New Roman"/>
-          <w:i/>
-          <w:iCs/>
-        </w:rPr>
-        <w:t>Figura 2: Processador Intel Xeon E3-1220 V5</w:t>
-      </w:r>
-    </w:p>
-    <w:p>
-      <w:pPr>
-        <w:pStyle w:val="Textonormal"/>
-        <w:spacing w:line="360" w:lineRule="auto"/>
-        <w:ind w:firstLine="709"/>
-        <w:jc w:val="center"/>
-        <w:rPr>
-          <w:rFonts w:cs="Times New Roman"/>
-        </w:rPr>
-      </w:pPr>
-      <w:r>
-        <w:rPr>
-          <w:rFonts w:cs="Times New Roman"/>
-          <w:noProof/>
-          <w:lang w:eastAsia="pt-BR" w:bidi="ar-SA"/>
-        </w:rPr>
-        <w:drawing>
-          <wp:inline distT="0" distB="0" distL="0" distR="0" wp14:anchorId="038BC71E" wp14:editId="33A4EEFB">
-            <wp:extent cx="2387600" cy="2461155"/>
-            <wp:effectExtent l="0" t="0" r="0" b="0"/>
-            <wp:docPr id="161451450" name="Imagem 3"/>
-            <wp:cNvGraphicFramePr>
-              <a:graphicFrameLocks xmlns:a="http://schemas.openxmlformats.org/drawingml/2006/main" noChangeAspect="1"/>
-            </wp:cNvGraphicFramePr>
-            <a:graphic xmlns:a="http://schemas.openxmlformats.org/drawingml/2006/main">
-              <a:graphicData uri="http://schemas.openxmlformats.org/drawingml/2006/picture">
-                <pic:pic xmlns:pic="http://schemas.openxmlformats.org/drawingml/2006/picture">
-                  <pic:nvPicPr>
-                    <pic:cNvPr id="0" name="Picture 4"/>
-                    <pic:cNvPicPr>
-                      <a:picLocks noChangeAspect="1" noChangeArrowheads="1"/>
-                    </pic:cNvPicPr>
-                  </pic:nvPicPr>
-                  <pic:blipFill rotWithShape="1">
-                    <a:blip r:embed="rId10" cstate="print">
-                      <a:extLst>
-                        <a:ext uri="{28A0092B-C50C-407E-A947-70E740481C1C}">
-                          <a14:useLocalDpi xmlns:a14="http://schemas.microsoft.com/office/drawing/2010/main" val="0"/>
-                        </a:ext>
-                      </a:extLst>
-                    </a:blip>
-                    <a:srcRect l="17512" t="19199" r="19620" b="15998"/>
-                    <a:stretch>
-                      <a:fillRect/>
-                    </a:stretch>
-                  </pic:blipFill>
-                  <pic:spPr bwMode="auto">
-                    <a:xfrm>
-                      <a:off x="0" y="0"/>
-                      <a:ext cx="2400191" cy="2474134"/>
-                    </a:xfrm>
-                    <a:prstGeom prst="rect">
-                      <a:avLst/>
-                    </a:prstGeom>
-                    <a:noFill/>
-                    <a:ln>
-                      <a:noFill/>
-                    </a:ln>
-                    <a:extLst>
-                      <a:ext uri="{53640926-AAD7-44D8-BBD7-CCE9431645EC}">
-                        <a14:shadowObscured xmlns:a14="http://schemas.microsoft.com/office/drawing/2010/main"/>
-                      </a:ext>
-                    </a:extLst>
-                  </pic:spPr>
-                </pic:pic>
-              </a:graphicData>
-            </a:graphic>
-          </wp:inline>
-        </w:drawing>
-      </w:r>
-    </w:p>
-    <w:p>
-      <w:pPr>
-        <w:pStyle w:val="Textonormal"/>
-        <w:spacing w:line="360" w:lineRule="auto"/>
-        <w:ind w:firstLine="709"/>
-        <w:jc w:val="center"/>
-        <w:rPr>
-          <w:rFonts w:cs="Times New Roman"/>
-        </w:rPr>
-      </w:pPr>
-      <w:r>
-        <w:rPr>
-          <w:rFonts w:cs="Times New Roman"/>
-        </w:rPr>
-        <w:t>Fonte: CHYPPS</w:t>
-      </w:r>
-      <w:r>
-        <w:rPr>
-          <w:rStyle w:val="Refdenotaderodap"/>
-          <w:rFonts w:cs="Times New Roman"/>
-        </w:rPr>
-        <w:footnoteReference w:id="6"/>
-      </w:r>
-    </w:p>
-    <w:p>
-      <w:pPr>
-        <w:pStyle w:val="TituloRESUMO"/>
-        <w:spacing w:before="0" w:after="200" w:line="360" w:lineRule="auto"/>
-        <w:jc w:val="both"/>
-        <w:rPr>
-          <w:rFonts w:ascii="Times New Roman" w:hAnsi="Times New Roman" w:cs="Times New Roman"/>
-          <w:sz w:val="24"/>
-        </w:rPr>
-      </w:pPr>
-    </w:p>
-    <w:p>
-      <w:pPr>
-        <w:pStyle w:val="TituloRESUMO"/>
-        <w:spacing w:before="0" w:after="200" w:line="360" w:lineRule="auto"/>
-        <w:jc w:val="both"/>
-        <w:rPr>
-          <w:rFonts w:ascii="Times New Roman" w:hAnsi="Times New Roman" w:cs="Times New Roman"/>
-          <w:sz w:val="24"/>
-        </w:rPr>
-      </w:pPr>
-      <w:r>
-        <w:rPr>
-          <w:rFonts w:ascii="Times New Roman" w:hAnsi="Times New Roman" w:cs="Times New Roman"/>
-          <w:sz w:val="24"/>
-        </w:rPr>
-        <w:t xml:space="preserve">CONSIDERAÇÕES </w:t>
-      </w:r>
-      <w:r>
-        <w:rPr>
-          <w:rFonts w:ascii="Times New Roman" w:hAnsi="Times New Roman" w:cs="Times New Roman"/>
-          <w:sz w:val="24"/>
-        </w:rPr>
-        <w:t>FINAIS</w:t>
-      </w:r>
-    </w:p>
-    <w:p>
-      <w:pPr>
-        <w:pStyle w:val="Textonormal"/>
-        <w:spacing w:line="360" w:lineRule="auto"/>
-        <w:ind w:firstLine="709"/>
-        <w:jc w:val="both"/>
-        <w:rPr>
-          <w:rFonts w:cs="Times New Roman"/>
+        <w:t>Pentium</w:t>
+      </w:r>
+      <w:r>
+        <w:t xml:space="preserve">. 2023. </w:t>
+      </w:r>
+      <w:r>
+        <w:t>Disponível em:</w:t>
+      </w:r>
+      <w:r>
+        <w:t xml:space="preserve"> &lt;</w:t>
+      </w:r>
+      <w:r>
+        <w:t>https://www.techtarget.com/</w:t>
+      </w:r>
+      <w:proofErr w:type="spellStart"/>
+      <w:r>
+        <w:rPr>
           <w:color w:val="auto"/>
         </w:rPr>
-      </w:pPr>
-      <w:r>
-        <w:rPr>
-          <w:rFonts w:cs="Times New Roman"/>
+        <w:t>whatis</w:t>
+      </w:r>
+      <w:proofErr w:type="spellEnd"/>
+      <w:r>
+        <w:rPr>
           <w:color w:val="auto"/>
         </w:rPr>
-        <w:t>Tendo em vista as diferenças das linhas de processadores da Intel e a variedade de opções disponíveis e suas características aqui apresentas, fica mais fácil a tarefa de escolher o que melhor se encaixa em seu perfil de uso.</w:t>
-      </w:r>
-    </w:p>
-    <w:p>
-      <w:pPr>
-        <w:pStyle w:val="Textonormal"/>
-        <w:spacing w:line="360" w:lineRule="auto"/>
-        <w:ind w:firstLine="709"/>
-        <w:jc w:val="both"/>
-        <w:rPr>
-          <w:rFonts w:cs="Times New Roman"/>
+        <w:t>/</w:t>
+      </w:r>
+      <w:proofErr w:type="spellStart"/>
+      <w:r>
+        <w:rPr>
           <w:color w:val="auto"/>
         </w:rPr>
-      </w:pPr>
-      <w:r>
-        <w:rPr>
-          <w:rFonts w:cs="Times New Roman"/>
+        <w:t>definition</w:t>
+      </w:r>
+      <w:proofErr w:type="spellEnd"/>
+      <w:r>
+        <w:rPr>
           <w:color w:val="auto"/>
         </w:rPr>
-        <w:t>Existem outros que não foram apresentados por não serem tão populares e que poderiam ser uma boa opção, como o Intel Atom.</w:t>
-      </w:r>
-    </w:p>
-    <w:p>
-      <w:pPr>
-        <w:pStyle w:val="Textonormal"/>
-        <w:spacing w:line="360" w:lineRule="auto"/>
-        <w:ind w:firstLine="709"/>
-        <w:jc w:val="both"/>
-        <w:rPr>
-          <w:rFonts w:cs="Times New Roman"/>
-          <w:color w:val="auto"/>
-        </w:rPr>
-      </w:pPr>
-    </w:p>
-    <w:p>
-      <w:pPr>
-        <w:pStyle w:val="TituloRESUMO"/>
-        <w:spacing w:before="0" w:after="200" w:line="360" w:lineRule="auto"/>
-        <w:jc w:val="both"/>
-        <w:rPr>
-          <w:rFonts w:ascii="Times New Roman" w:hAnsi="Times New Roman" w:cs="Times New Roman"/>
-          <w:sz w:val="24"/>
-        </w:rPr>
-      </w:pPr>
-      <w:r>
-        <w:rPr>
-          <w:rFonts w:ascii="Times New Roman" w:hAnsi="Times New Roman" w:cs="Times New Roman"/>
-          <w:sz w:val="24"/>
-        </w:rPr>
-        <w:t>REFERÊNCIAS</w:t>
-      </w:r>
-    </w:p>
-    <w:p>
-      <w:pPr>
-        <w:spacing w:line="240" w:lineRule="auto"/>
-        <w:rPr>
-          <w:color w:val="auto"/>
-        </w:rPr>
-      </w:pPr>
-      <w:r>
-        <w:t xml:space="preserve">AWATI, R. </w:t>
-      </w:r>
-      <w:r>
-        <w:rPr>
-          <w:b/>
-          <w:bCs/>
-        </w:rPr>
-        <w:t>Pentium</w:t>
-      </w:r>
-      <w:r>
-        <w:t xml:space="preserve">. 2023. </w:t>
-      </w:r>
-      <w:r>
-        <w:t>Disponível em:</w:t>
-      </w:r>
-      <w:r>
-        <w:t xml:space="preserve"> &lt;</w:t>
-      </w:r>
-      <w:r>
-        <w:t>https://www.techtarget.com/</w:t>
-      </w:r>
-      <w:r>
-        <w:rPr>
-          <w:color w:val="auto"/>
-        </w:rPr>
-        <w:t>whatis/definition/Pentium&gt;. Acesso em: 07 jun. 2025.</w:t>
+        <w:t>/Pentium&gt;. Acesso em: 07 jun. 2025.</w:t>
       </w:r>
     </w:p>
     <w:p>
@@ -2145,7 +2033,7 @@
         </w:rPr>
         <w:t>. 2023. Disponível em: &lt;</w:t>
       </w:r>
-      <w:hyperlink r:id="rId11" w:history="1">
+      <w:hyperlink r:id="rId10" w:history="1">
         <w:r>
           <w:rPr>
             <w:rStyle w:val="Hyperlink"/>
@@ -2192,7 +2080,23 @@
         <w:t>&lt;</w:t>
       </w:r>
       <w:r>
-        <w:t>https://conceitos.com/dispositivo-de-entrada-e-saida-pc/</w:t>
+        <w:t>https://conceitos.com/dispositivo-de-entrada-e-</w:t>
+      </w:r>
+      <w:proofErr w:type="spellStart"/>
+      <w:r>
+        <w:t>saida</w:t>
+      </w:r>
+      <w:proofErr w:type="spellEnd"/>
+      <w:r>
+        <w:t>-</w:t>
+      </w:r>
+      <w:proofErr w:type="spellStart"/>
+      <w:r>
+        <w:t>pc</w:t>
+      </w:r>
+      <w:proofErr w:type="spellEnd"/>
+      <w:r>
+        <w:t>/</w:t>
       </w:r>
       <w:r>
         <w:t>&gt;</w:t>
@@ -2255,69 +2159,117 @@
           <w:b/>
           <w:bCs/>
         </w:rPr>
-        <w:t>A Complete Guide to Intel CPU Generations in 2024</w:t>
-      </w:r>
-      <w:r>
-        <w:t xml:space="preserve">. </w:t>
-      </w:r>
-      <w:r>
-        <w:t xml:space="preserve">2024. </w:t>
-      </w:r>
-      <w:r>
-        <w:t>Disponível: &lt;https://www.hp.com/us-en/shop/tech-takes/intel-processor-guide&gt;</w:t>
-      </w:r>
-      <w:r>
-        <w:t>. Acesso em: 03 jun</w:t>
-      </w:r>
-      <w:r>
-        <w:t>.</w:t>
-      </w:r>
-      <w:r>
-        <w:t xml:space="preserve"> 2025.</w:t>
-      </w:r>
-    </w:p>
-    <w:p>
-      <w:pPr>
-        <w:spacing w:line="240" w:lineRule="auto"/>
-      </w:pPr>
-      <w:r>
-        <w:t xml:space="preserve">HIGA, P. </w:t>
-      </w:r>
+        <w:t xml:space="preserve">A Complete </w:t>
+      </w:r>
+      <w:proofErr w:type="spellStart"/>
       <w:r>
         <w:rPr>
           <w:b/>
           <w:bCs/>
         </w:rPr>
-        <w:t>O que é um processador Intel Core? Veja diferenças entre Core i3, i5, i7 e i9</w:t>
-      </w:r>
-      <w:r>
-        <w:t>. 2023. Disponível em: &lt;</w:t>
-      </w:r>
-      <w:r>
-        <w:t>https://tecnoblog.net/responde/o-que-e-processador-intel-core/#:~:text=Quando%20o%20Intel%20Core%20foi,T2600%20(dual%2Dcore).</w:t>
-      </w:r>
-      <w:r>
-        <w:t>&gt;. Acesso em: 04 jun. 2025</w:t>
-      </w:r>
-      <w:r>
-        <w:t>.</w:t>
-      </w:r>
-    </w:p>
-    <w:p>
-      <w:pPr>
-        <w:spacing w:line="240" w:lineRule="auto"/>
-        <w:rPr>
-          <w:lang w:val="en-US"/>
-        </w:rPr>
-      </w:pPr>
-      <w:r>
-        <w:t xml:space="preserve">NOGUEIRA, P. </w:t>
-      </w:r>
+        <w:t>Guide</w:t>
+      </w:r>
+      <w:proofErr w:type="spellEnd"/>
       <w:r>
         <w:rPr>
           <w:b/>
           <w:bCs/>
         </w:rPr>
+        <w:t xml:space="preserve"> </w:t>
+      </w:r>
+      <w:proofErr w:type="spellStart"/>
+      <w:r>
+        <w:rPr>
+          <w:b/>
+          <w:bCs/>
+        </w:rPr>
+        <w:t>to</w:t>
+      </w:r>
+      <w:proofErr w:type="spellEnd"/>
+      <w:r>
+        <w:rPr>
+          <w:b/>
+          <w:bCs/>
+        </w:rPr>
+        <w:t xml:space="preserve"> Intel CPU </w:t>
+      </w:r>
+      <w:proofErr w:type="spellStart"/>
+      <w:r>
+        <w:rPr>
+          <w:b/>
+          <w:bCs/>
+        </w:rPr>
+        <w:t>Generations</w:t>
+      </w:r>
+      <w:proofErr w:type="spellEnd"/>
+      <w:r>
+        <w:rPr>
+          <w:b/>
+          <w:bCs/>
+        </w:rPr>
+        <w:t xml:space="preserve"> in 2024</w:t>
+      </w:r>
+      <w:r>
+        <w:t xml:space="preserve">. </w:t>
+      </w:r>
+      <w:r>
+        <w:t xml:space="preserve">2024. </w:t>
+      </w:r>
+      <w:r>
+        <w:t>Disponível: &lt;https://www.hp.com/us-en/shop/tech-takes/intel-processor-guide&gt;</w:t>
+      </w:r>
+      <w:r>
+        <w:t>. Acesso em: 03 jun</w:t>
+      </w:r>
+      <w:r>
+        <w:t>.</w:t>
+      </w:r>
+      <w:r>
+        <w:t xml:space="preserve"> 2025.</w:t>
+      </w:r>
+    </w:p>
+    <w:p>
+      <w:pPr>
+        <w:spacing w:line="240" w:lineRule="auto"/>
+      </w:pPr>
+      <w:r>
+        <w:t xml:space="preserve">HIGA, P. </w:t>
+      </w:r>
+      <w:r>
+        <w:rPr>
+          <w:b/>
+          <w:bCs/>
+        </w:rPr>
+        <w:t>O que é um processador Intel Core? Veja diferenças entre Core i3, i5, i7 e i9</w:t>
+      </w:r>
+      <w:r>
+        <w:t>. 2023. Disponível em: &lt;</w:t>
+      </w:r>
+      <w:r>
+        <w:t>https://tecnoblog.net/responde/o-que-e-processador-intel-core/#:~:text=Quando%20o%20Intel%20Core%20foi,T2600%20(dual%2Dcore).</w:t>
+      </w:r>
+      <w:r>
+        <w:t>&gt;. Acesso em: 04 jun. 2025</w:t>
+      </w:r>
+      <w:r>
+        <w:t>.</w:t>
+      </w:r>
+    </w:p>
+    <w:p>
+      <w:pPr>
+        <w:spacing w:line="240" w:lineRule="auto"/>
+        <w:rPr>
+          <w:lang w:val="en-US"/>
+        </w:rPr>
+      </w:pPr>
+      <w:r>
+        <w:t xml:space="preserve">NOGUEIRA, P. </w:t>
+      </w:r>
+      <w:r>
+        <w:rPr>
+          <w:b/>
+          <w:bCs/>
+        </w:rPr>
         <w:t>O que é para que serve o processador</w:t>
       </w:r>
       <w:r>
@@ -2329,23 +2281,53 @@
       <w:r>
         <w:t xml:space="preserve">&gt;. </w:t>
       </w:r>
+      <w:proofErr w:type="spellStart"/>
       <w:r>
         <w:rPr>
           <w:lang w:val="en-US"/>
         </w:rPr>
-        <w:t>Acesso em</w:t>
-      </w:r>
+        <w:t>Acesso</w:t>
+      </w:r>
+      <w:proofErr w:type="spellEnd"/>
       <w:r>
         <w:rPr>
           <w:lang w:val="en-US"/>
         </w:rPr>
+        <w:t xml:space="preserve"> </w:t>
+      </w:r>
+      <w:proofErr w:type="spellStart"/>
+      <w:r>
+        <w:rPr>
+          <w:lang w:val="en-US"/>
+        </w:rPr>
+        <w:t>em</w:t>
+      </w:r>
+      <w:proofErr w:type="spellEnd"/>
+      <w:r>
+        <w:rPr>
+          <w:lang w:val="en-US"/>
+        </w:rPr>
         <w:t>:</w:t>
       </w:r>
       <w:r>
         <w:rPr>
           <w:lang w:val="en-US"/>
         </w:rPr>
-        <w:t xml:space="preserve"> 29 mai. 2025.</w:t>
+        <w:t xml:space="preserve"> 29 </w:t>
+      </w:r>
+      <w:proofErr w:type="spellStart"/>
+      <w:r>
+        <w:rPr>
+          <w:lang w:val="en-US"/>
+        </w:rPr>
+        <w:t>mai</w:t>
+      </w:r>
+      <w:proofErr w:type="spellEnd"/>
+      <w:r>
+        <w:rPr>
+          <w:lang w:val="en-US"/>
+        </w:rPr>
+        <w:t>. 2025.</w:t>
       </w:r>
     </w:p>
     <w:p>
@@ -2394,7 +2376,7 @@
 </file>
 
 <file path=word/endnotes.xml><?xml version="1.0" encoding="utf-8"?>
-<w:endnotes xmlns:wpc="http://schemas.microsoft.com/office/word/2010/wordprocessingCanvas" xmlns:cx="http://schemas.microsoft.com/office/drawing/2014/chartex" xmlns:cx1="http://schemas.microsoft.com/office/drawing/2015/9/8/chartex" xmlns:mc="http://schemas.openxmlformats.org/markup-compatibility/2006" xmlns:o="urn:schemas-microsoft-com:office:office" xmlns:r="http://schemas.openxmlformats.org/officeDocument/2006/relationships" xmlns:m="http://schemas.openxmlformats.org/officeDocument/2006/math" xmlns:v="urn:schemas-microsoft-com:vml" xmlns:wp14="http://schemas.microsoft.com/office/word/2010/wordprocessingDrawing" xmlns:wp="http://schemas.openxmlformats.org/drawingml/2006/wordprocessingDrawing" xmlns:w10="urn:schemas-microsoft-com:office:word" xmlns:w="http://schemas.openxmlformats.org/wordprocessingml/2006/main" xmlns:w14="http://schemas.microsoft.com/office/word/2010/wordml" xmlns:w15="http://schemas.microsoft.com/office/word/2012/wordml" xmlns:w16se="http://schemas.microsoft.com/office/word/2015/wordml/symex" xmlns:wpg="http://schemas.microsoft.com/office/word/2010/wordprocessingGroup" xmlns:wpi="http://schemas.microsoft.com/office/word/2010/wordprocessingInk" xmlns:wne="http://schemas.microsoft.com/office/word/2006/wordml" xmlns:wps="http://schemas.microsoft.com/office/word/2010/wordprocessingShape" mc:Ignorable="w14 w15 w16se wp14">
+<w:endnotes xmlns:wpc="http://schemas.microsoft.com/office/word/2010/wordprocessingCanvas" xmlns:cx="http://schemas.microsoft.com/office/drawing/2014/chartex" xmlns:cx1="http://schemas.microsoft.com/office/drawing/2015/9/8/chartex" xmlns:cx2="http://schemas.microsoft.com/office/drawing/2015/10/21/chartex" xmlns:cx3="http://schemas.microsoft.com/office/drawing/2016/5/9/chartex" xmlns:cx4="http://schemas.microsoft.com/office/drawing/2016/5/10/chartex" xmlns:cx5="http://schemas.microsoft.com/office/drawing/2016/5/11/chartex" xmlns:cx6="http://schemas.microsoft.com/office/drawing/2016/5/12/chartex" xmlns:cx7="http://schemas.microsoft.com/office/drawing/2016/5/13/chartex" xmlns:cx8="http://schemas.microsoft.com/office/drawing/2016/5/14/chartex" xmlns:mc="http://schemas.openxmlformats.org/markup-compatibility/2006" xmlns:aink="http://schemas.microsoft.com/office/drawing/2016/ink" xmlns:am3d="http://schemas.microsoft.com/office/drawing/2017/model3d" xmlns:o="urn:schemas-microsoft-com:office:office" xmlns:oel="http://schemas.microsoft.com/office/2019/extlst" xmlns:r="http://schemas.openxmlformats.org/officeDocument/2006/relationships" xmlns:m="http://schemas.openxmlformats.org/officeDocument/2006/math" xmlns:v="urn:schemas-microsoft-com:vml" xmlns:wp14="http://schemas.microsoft.com/office/word/2010/wordprocessingDrawing" xmlns:wp="http://schemas.openxmlformats.org/drawingml/2006/wordprocessingDrawing" xmlns:w10="urn:schemas-microsoft-com:office:word" xmlns:w="http://schemas.openxmlformats.org/wordprocessingml/2006/main" xmlns:w14="http://schemas.microsoft.com/office/word/2010/wordml" xmlns:w15="http://schemas.microsoft.com/office/word/2012/wordml" xmlns:w16cex="http://schemas.microsoft.com/office/word/2018/wordml/cex" xmlns:w16cid="http://schemas.microsoft.com/office/word/2016/wordml/cid" xmlns:w16="http://schemas.microsoft.com/office/word/2018/wordml" xmlns:w16du="http://schemas.microsoft.com/office/word/2023/wordml/word16du" xmlns:w16sdtdh="http://schemas.microsoft.com/office/word/2020/wordml/sdtdatahash" xmlns:w16sdtfl="http://schemas.microsoft.com/office/word/2024/wordml/sdtformatlock" xmlns:w16se="http://schemas.microsoft.com/office/word/2015/wordml/symex" xmlns:wpg="http://schemas.microsoft.com/office/word/2010/wordprocessingGroup" xmlns:wpi="http://schemas.microsoft.com/office/word/2010/wordprocessingInk" xmlns:wne="http://schemas.microsoft.com/office/word/2006/wordml" xmlns:wps="http://schemas.microsoft.com/office/word/2010/wordprocessingShape" mc:Ignorable="w14 w15 w16se w16cid w16 w16cex w16sdtdh w16sdtfl w16du wp14">
   <w:endnote w:type="separator" w:id="-1">
     <w:p>
       <w:pPr>
@@ -2419,7 +2401,7 @@
 </file>
 
 <file path=word/footnotes.xml><?xml version="1.0" encoding="utf-8"?>
-<w:footnotes xmlns:wpc="http://schemas.microsoft.com/office/word/2010/wordprocessingCanvas" xmlns:cx="http://schemas.microsoft.com/office/drawing/2014/chartex" xmlns:cx1="http://schemas.microsoft.com/office/drawing/2015/9/8/chartex" xmlns:mc="http://schemas.openxmlformats.org/markup-compatibility/2006" xmlns:o="urn:schemas-microsoft-com:office:office" xmlns:r="http://schemas.openxmlformats.org/officeDocument/2006/relationships" xmlns:m="http://schemas.openxmlformats.org/officeDocument/2006/math" xmlns:v="urn:schemas-microsoft-com:vml" xmlns:wp14="http://schemas.microsoft.com/office/word/2010/wordprocessingDrawing" xmlns:wp="http://schemas.openxmlformats.org/drawingml/2006/wordprocessingDrawing" xmlns:w10="urn:schemas-microsoft-com:office:word" xmlns:w="http://schemas.openxmlformats.org/wordprocessingml/2006/main" xmlns:w14="http://schemas.microsoft.com/office/word/2010/wordml" xmlns:w15="http://schemas.microsoft.com/office/word/2012/wordml" xmlns:w16se="http://schemas.microsoft.com/office/word/2015/wordml/symex" xmlns:wpg="http://schemas.microsoft.com/office/word/2010/wordprocessingGroup" xmlns:wpi="http://schemas.microsoft.com/office/word/2010/wordprocessingInk" xmlns:wne="http://schemas.microsoft.com/office/word/2006/wordml" xmlns:wps="http://schemas.microsoft.com/office/word/2010/wordprocessingShape" mc:Ignorable="w14 w15 w16se wp14">
+<w:footnotes xmlns:wpc="http://schemas.microsoft.com/office/word/2010/wordprocessingCanvas" xmlns:cx="http://schemas.microsoft.com/office/drawing/2014/chartex" xmlns:cx1="http://schemas.microsoft.com/office/drawing/2015/9/8/chartex" xmlns:cx2="http://schemas.microsoft.com/office/drawing/2015/10/21/chartex" xmlns:cx3="http://schemas.microsoft.com/office/drawing/2016/5/9/chartex" xmlns:cx4="http://schemas.microsoft.com/office/drawing/2016/5/10/chartex" xmlns:cx5="http://schemas.microsoft.com/office/drawing/2016/5/11/chartex" xmlns:cx6="http://schemas.microsoft.com/office/drawing/2016/5/12/chartex" xmlns:cx7="http://schemas.microsoft.com/office/drawing/2016/5/13/chartex" xmlns:cx8="http://schemas.microsoft.com/office/drawing/2016/5/14/chartex" xmlns:mc="http://schemas.openxmlformats.org/markup-compatibility/2006" xmlns:aink="http://schemas.microsoft.com/office/drawing/2016/ink" xmlns:am3d="http://schemas.microsoft.com/office/drawing/2017/model3d" xmlns:o="urn:schemas-microsoft-com:office:office" xmlns:oel="http://schemas.microsoft.com/office/2019/extlst" xmlns:r="http://schemas.openxmlformats.org/officeDocument/2006/relationships" xmlns:m="http://schemas.openxmlformats.org/officeDocument/2006/math" xmlns:v="urn:schemas-microsoft-com:vml" xmlns:wp14="http://schemas.microsoft.com/office/word/2010/wordprocessingDrawing" xmlns:wp="http://schemas.openxmlformats.org/drawingml/2006/wordprocessingDrawing" xmlns:w10="urn:schemas-microsoft-com:office:word" xmlns:w="http://schemas.openxmlformats.org/wordprocessingml/2006/main" xmlns:w14="http://schemas.microsoft.com/office/word/2010/wordml" xmlns:w15="http://schemas.microsoft.com/office/word/2012/wordml" xmlns:w16cex="http://schemas.microsoft.com/office/word/2018/wordml/cex" xmlns:w16cid="http://schemas.microsoft.com/office/word/2016/wordml/cid" xmlns:w16="http://schemas.microsoft.com/office/word/2018/wordml" xmlns:w16du="http://schemas.microsoft.com/office/word/2023/wordml/word16du" xmlns:w16sdtdh="http://schemas.microsoft.com/office/word/2020/wordml/sdtdatahash" xmlns:w16sdtfl="http://schemas.microsoft.com/office/word/2024/wordml/sdtformatlock" xmlns:w16se="http://schemas.microsoft.com/office/word/2015/wordml/symex" xmlns:wpg="http://schemas.microsoft.com/office/word/2010/wordprocessingGroup" xmlns:wpi="http://schemas.microsoft.com/office/word/2010/wordprocessingInk" xmlns:wne="http://schemas.microsoft.com/office/word/2006/wordml" xmlns:wps="http://schemas.microsoft.com/office/word/2010/wordprocessingShape" mc:Ignorable="w14 w15 w16se w16cid w16 w16cex w16sdtdh w16sdtfl w16du wp14">
   <w:footnote w:type="separator" w:id="-1">
     <w:p>
       <w:r>
@@ -2488,63 +2470,6 @@
       </w:r>
       <w:r>
         <w:t>https://cdn.awsli.com.br/2539/2539199/produto/225424328/i3-bgggoqrmhn.jpg</w:t>
-      </w:r>
-    </w:p>
-  </w:footnote>
-  <w:footnote w:id="4">
-    <w:p>
-      <w:pPr>
-        <w:pStyle w:val="Textodenotaderodap"/>
-      </w:pPr>
-      <w:r>
-        <w:rPr>
-          <w:rStyle w:val="Refdenotaderodap"/>
-        </w:rPr>
-        <w:footnoteRef/>
-      </w:r>
-      <w:r>
-        <w:t xml:space="preserve"> </w:t>
-      </w:r>
-      <w:r>
-        <w:t>https://www.adrenaline.com.br/nvidia/ainda-vale-a-pena-o-dragao-chines-parte-3-intel-xeon-e5-2640-v3/</w:t>
-      </w:r>
-    </w:p>
-  </w:footnote>
-  <w:footnote w:id="5">
-    <w:p>
-      <w:pPr>
-        <w:pStyle w:val="Textodenotaderodap"/>
-      </w:pPr>
-      <w:r>
-        <w:rPr>
-          <w:rStyle w:val="Refdenotaderodap"/>
-        </w:rPr>
-        <w:footnoteRef/>
-      </w:r>
-      <w:r>
-        <w:t xml:space="preserve"> </w:t>
-      </w:r>
-      <w:r>
-        <w:t>https://www.adrenaline.com.br/intel/intel-anuncia-novos-processadores-xeon-6/</w:t>
-      </w:r>
-    </w:p>
-  </w:footnote>
-  <w:footnote w:id="6">
-    <w:p>
-      <w:pPr>
-        <w:pStyle w:val="Textodenotaderodap"/>
-      </w:pPr>
-      <w:r>
-        <w:rPr>
-          <w:rStyle w:val="Refdenotaderodap"/>
-        </w:rPr>
-        <w:footnoteRef/>
-      </w:r>
-      <w:r>
-        <w:t xml:space="preserve"> </w:t>
-      </w:r>
-      <w:r>
-        <w:t>https://chypps.com/wp-content/uploads/2024/07/15252126933_Design20sem20nome.png</w:t>
       </w:r>
     </w:p>
   </w:footnote>
@@ -2552,7 +2477,7 @@
 </file>
 
 <file path=word/styles.xml><?xml version="1.0" encoding="utf-8"?>
-<w:styles xmlns:mc="http://schemas.openxmlformats.org/markup-compatibility/2006" xmlns:r="http://schemas.openxmlformats.org/officeDocument/2006/relationships" xmlns:w="http://schemas.openxmlformats.org/wordprocessingml/2006/main" xmlns:w14="http://schemas.microsoft.com/office/word/2010/wordml" xmlns:w15="http://schemas.microsoft.com/office/word/2012/wordml" xmlns:w16se="http://schemas.microsoft.com/office/word/2015/wordml/symex" mc:Ignorable="w14 w15 w16se">
+<w:styles xmlns:mc="http://schemas.openxmlformats.org/markup-compatibility/2006" xmlns:r="http://schemas.openxmlformats.org/officeDocument/2006/relationships" xmlns:w="http://schemas.openxmlformats.org/wordprocessingml/2006/main" xmlns:w14="http://schemas.microsoft.com/office/word/2010/wordml" xmlns:w15="http://schemas.microsoft.com/office/word/2012/wordml" xmlns:w16cex="http://schemas.microsoft.com/office/word/2018/wordml/cex" xmlns:w16cid="http://schemas.microsoft.com/office/word/2016/wordml/cid" xmlns:w16="http://schemas.microsoft.com/office/word/2018/wordml" xmlns:w16du="http://schemas.microsoft.com/office/word/2023/wordml/word16du" xmlns:w16sdtdh="http://schemas.microsoft.com/office/word/2020/wordml/sdtdatahash" xmlns:w16sdtfl="http://schemas.microsoft.com/office/word/2024/wordml/sdtformatlock" xmlns:w16se="http://schemas.microsoft.com/office/word/2015/wordml/symex" mc:Ignorable="w14 w15 w16se w16cid w16 w16cex w16sdtdh w16sdtfl w16du">
   <w:docDefaults>
     <w:rPrDefault>
       <w:rPr>
@@ -2567,7 +2492,7 @@
       </w:pPr>
     </w:pPrDefault>
   </w:docDefaults>
-  <w:latentStyles w:defLockedState="0" w:defUIPriority="99" w:defSemiHidden="0" w:defUnhideWhenUsed="0" w:defQFormat="0" w:count="371">
+  <w:latentStyles w:defLockedState="0" w:defUIPriority="99" w:defSemiHidden="0" w:defUnhideWhenUsed="0" w:defQFormat="0" w:count="376">
     <w:lsdException w:name="Normal" w:uiPriority="0" w:qFormat="1"/>
     <w:lsdException w:name="heading 1" w:uiPriority="9" w:qFormat="1"/>
     <w:lsdException w:name="heading 2" w:semiHidden="1" w:uiPriority="9" w:unhideWhenUsed="1" w:qFormat="1"/>
@@ -2939,6 +2864,11 @@
     <w:lsdException w:name="List Table 5 Dark Accent 6" w:uiPriority="50"/>
     <w:lsdException w:name="List Table 6 Colorful Accent 6" w:uiPriority="51"/>
     <w:lsdException w:name="List Table 7 Colorful Accent 6" w:uiPriority="52"/>
+    <w:lsdException w:name="Mention" w:semiHidden="1" w:unhideWhenUsed="1"/>
+    <w:lsdException w:name="Smart Hyperlink" w:semiHidden="1" w:unhideWhenUsed="1"/>
+    <w:lsdException w:name="Hashtag" w:semiHidden="1" w:unhideWhenUsed="1"/>
+    <w:lsdException w:name="Unresolved Mention" w:semiHidden="1" w:unhideWhenUsed="1"/>
+    <w:lsdException w:name="Smart Link" w:semiHidden="1" w:unhideWhenUsed="1"/>
   </w:latentStyles>
   <w:style w:type="paragraph" w:default="1" w:styleId="Normal">
     <w:name w:val="Normal"/>
@@ -3339,8 +3269,8 @@
       <w:shd w:val="clear" w:color="auto" w:fill="E1DFDD"/>
     </w:rPr>
   </w:style>
-  <w:style w:type="character" w:customStyle="1" w:styleId="UnresolvedMention">
-    <w:name w:val="Unresolved Mention"/>
+  <w:style w:type="character" w:customStyle="1" w:styleId="MenoPendente4">
+    <w:name w:val="Menção Pendente4"/>
     <w:basedOn w:val="Fontepargpadro"/>
     <w:uiPriority w:val="99"/>
     <w:semiHidden/>

</xml_diff>

<commit_message>
Tópico Histórico do Debian
</commit_message>
<xml_diff>
--- a/artigo/DEBIAN.docx
+++ b/artigo/DEBIAN.docx
@@ -1,6 +1,6 @@
 
 <file path=word/document.xml><?xml version="1.0" encoding="utf-8"?>
-<w:document xmlns:wpc="http://schemas.microsoft.com/office/word/2010/wordprocessingCanvas" xmlns:cx="http://schemas.microsoft.com/office/drawing/2014/chartex" xmlns:cx1="http://schemas.microsoft.com/office/drawing/2015/9/8/chartex" xmlns:mc="http://schemas.openxmlformats.org/markup-compatibility/2006" xmlns:o="urn:schemas-microsoft-com:office:office" xmlns:r="http://schemas.openxmlformats.org/officeDocument/2006/relationships" xmlns:m="http://schemas.openxmlformats.org/officeDocument/2006/math" xmlns:v="urn:schemas-microsoft-com:vml" xmlns:wp14="http://schemas.microsoft.com/office/word/2010/wordprocessingDrawing" xmlns:wp="http://schemas.openxmlformats.org/drawingml/2006/wordprocessingDrawing" xmlns:w10="urn:schemas-microsoft-com:office:word" xmlns:w="http://schemas.openxmlformats.org/wordprocessingml/2006/main" xmlns:w14="http://schemas.microsoft.com/office/word/2010/wordml" xmlns:w15="http://schemas.microsoft.com/office/word/2012/wordml" xmlns:w16se="http://schemas.microsoft.com/office/word/2015/wordml/symex" xmlns:wpg="http://schemas.microsoft.com/office/word/2010/wordprocessingGroup" xmlns:wpi="http://schemas.microsoft.com/office/word/2010/wordprocessingInk" xmlns:wne="http://schemas.microsoft.com/office/word/2006/wordml" xmlns:wps="http://schemas.microsoft.com/office/word/2010/wordprocessingShape" mc:Ignorable="w14 w15 w16se wp14">
+<w:document xmlns:wpc="http://schemas.microsoft.com/office/word/2010/wordprocessingCanvas" xmlns:cx="http://schemas.microsoft.com/office/drawing/2014/chartex" xmlns:cx1="http://schemas.microsoft.com/office/drawing/2015/9/8/chartex" xmlns:cx2="http://schemas.microsoft.com/office/drawing/2015/10/21/chartex" xmlns:cx3="http://schemas.microsoft.com/office/drawing/2016/5/9/chartex" xmlns:cx4="http://schemas.microsoft.com/office/drawing/2016/5/10/chartex" xmlns:cx5="http://schemas.microsoft.com/office/drawing/2016/5/11/chartex" xmlns:cx6="http://schemas.microsoft.com/office/drawing/2016/5/12/chartex" xmlns:cx7="http://schemas.microsoft.com/office/drawing/2016/5/13/chartex" xmlns:cx8="http://schemas.microsoft.com/office/drawing/2016/5/14/chartex" xmlns:mc="http://schemas.openxmlformats.org/markup-compatibility/2006" xmlns:aink="http://schemas.microsoft.com/office/drawing/2016/ink" xmlns:am3d="http://schemas.microsoft.com/office/drawing/2017/model3d" xmlns:o="urn:schemas-microsoft-com:office:office" xmlns:oel="http://schemas.microsoft.com/office/2019/extlst" xmlns:r="http://schemas.openxmlformats.org/officeDocument/2006/relationships" xmlns:m="http://schemas.openxmlformats.org/officeDocument/2006/math" xmlns:v="urn:schemas-microsoft-com:vml" xmlns:wp14="http://schemas.microsoft.com/office/word/2010/wordprocessingDrawing" xmlns:wp="http://schemas.openxmlformats.org/drawingml/2006/wordprocessingDrawing" xmlns:w10="urn:schemas-microsoft-com:office:word" xmlns:w="http://schemas.openxmlformats.org/wordprocessingml/2006/main" xmlns:w14="http://schemas.microsoft.com/office/word/2010/wordml" xmlns:w15="http://schemas.microsoft.com/office/word/2012/wordml" xmlns:w16cex="http://schemas.microsoft.com/office/word/2018/wordml/cex" xmlns:w16cid="http://schemas.microsoft.com/office/word/2016/wordml/cid" xmlns:w16="http://schemas.microsoft.com/office/word/2018/wordml" xmlns:w16du="http://schemas.microsoft.com/office/word/2023/wordml/word16du" xmlns:w16sdtdh="http://schemas.microsoft.com/office/word/2020/wordml/sdtdatahash" xmlns:w16sdtfl="http://schemas.microsoft.com/office/word/2024/wordml/sdtformatlock" xmlns:w16se="http://schemas.microsoft.com/office/word/2015/wordml/symex" xmlns:wpg="http://schemas.microsoft.com/office/word/2010/wordprocessingGroup" xmlns:wpi="http://schemas.microsoft.com/office/word/2010/wordprocessingInk" xmlns:wne="http://schemas.microsoft.com/office/word/2006/wordml" xmlns:wps="http://schemas.microsoft.com/office/word/2010/wordprocessingShape" mc:Ignorable="w14 w15 w16se w16cid w16 w16cex w16sdtdh w16sdtfl w16du wp14">
   <w:body>
     <w:p>
       <w:pPr>
@@ -860,6 +860,13 @@
         </w:rPr>
       </w:pPr>
       <w:bookmarkStart w:id="0" w:name="_Hlk199862763"/>
+      <w:r>
+        <w:rPr>
+          <w:rFonts w:ascii="Times New Roman" w:hAnsi="Times New Roman" w:cs="Times New Roman"/>
+          <w:sz w:val="24"/>
+        </w:rPr>
+        <w:t>SISTEMAS OPERACIONAIS</w:t>
+      </w:r>
     </w:p>
     <w:bookmarkEnd w:id="0"/>
     <w:p>
@@ -877,7 +884,14 @@
           <w:rFonts w:ascii="Times New Roman" w:hAnsi="Times New Roman" w:cs="Times New Roman"/>
           <w:sz w:val="24"/>
         </w:rPr>
-        <w:t>HISTÓRICO E CONCEITOS DO DEBIAN</w:t>
+        <w:t>HISTÓRICO</w:t>
+      </w:r>
+      <w:r>
+        <w:rPr>
+          <w:rFonts w:ascii="Times New Roman" w:hAnsi="Times New Roman" w:cs="Times New Roman"/>
+          <w:sz w:val="24"/>
+        </w:rPr>
+        <w:t xml:space="preserve"> DO DEBIAN</w:t>
       </w:r>
     </w:p>
     <w:p>
@@ -894,43 +908,35 @@
         <w:rPr>
           <w:rFonts w:cs="Times New Roman"/>
         </w:rPr>
-        <w:t>Segundo Nogueira</w:t>
-      </w:r>
-      <w:r>
-        <w:rPr>
-          <w:rFonts w:cs="Times New Roman"/>
-        </w:rPr>
-        <w:t xml:space="preserve"> (2022)</w:t>
-      </w:r>
-      <w:r>
-        <w:rPr>
-          <w:rFonts w:cs="Times New Roman"/>
-        </w:rPr>
-        <w:t xml:space="preserve">, o processador é descrito como “um </w:t>
-      </w:r>
-      <w:r>
-        <w:rPr>
-          <w:rFonts w:cs="Times New Roman"/>
-        </w:rPr>
-        <w:t>circuito eletrônico integrado que executa os cálculos para que o computador possa funcionar.</w:t>
-      </w:r>
-      <w:r>
-        <w:rPr>
-          <w:rFonts w:cs="Times New Roman"/>
-        </w:rPr>
-        <w:t>”, cálculos estes que podem ser executados através de “instruções aritméticas, lógicas</w:t>
-      </w:r>
-      <w:r>
-        <w:rPr>
-          <w:rFonts w:cs="Times New Roman"/>
-        </w:rPr>
-        <w:t xml:space="preserve"> [...] e outras</w:t>
-      </w:r>
-      <w:r>
-        <w:rPr>
-          <w:rFonts w:cs="Times New Roman"/>
-        </w:rPr>
-        <w:t>”.</w:t>
+        <w:t xml:space="preserve">O Debian GNU/Linux, ou simplesmente Debian, é um sistema operacional de código aberto baseado no kernel Linux, sendo também usado como base para diversas outras distribuições Linux, como o Ubuntu, Linux </w:t>
+      </w:r>
+      <w:proofErr w:type="spellStart"/>
+      <w:r>
+        <w:rPr>
+          <w:rFonts w:cs="Times New Roman"/>
+        </w:rPr>
+        <w:t>Mint</w:t>
+      </w:r>
+      <w:proofErr w:type="spellEnd"/>
+      <w:r>
+        <w:rPr>
+          <w:rFonts w:cs="Times New Roman"/>
+        </w:rPr>
+        <w:t xml:space="preserve">, </w:t>
+      </w:r>
+      <w:proofErr w:type="spellStart"/>
+      <w:r>
+        <w:rPr>
+          <w:rFonts w:cs="Times New Roman"/>
+        </w:rPr>
+        <w:t>Peppermint</w:t>
+      </w:r>
+      <w:proofErr w:type="spellEnd"/>
+      <w:r>
+        <w:rPr>
+          <w:rFonts w:cs="Times New Roman"/>
+        </w:rPr>
+        <w:t xml:space="preserve"> OS etc. (TECNOBLOG, 2025)</w:t>
       </w:r>
     </w:p>
     <w:p>
@@ -947,43 +953,53 @@
         <w:rPr>
           <w:rFonts w:cs="Times New Roman"/>
         </w:rPr>
-        <w:t xml:space="preserve">O processador também é </w:t>
-      </w:r>
-      <w:r>
-        <w:rPr>
-          <w:rFonts w:cs="Times New Roman"/>
-        </w:rPr>
-        <w:t>responsável por processar dados de entrada ou saída, que são</w:t>
-      </w:r>
-      <w:r>
-        <w:rPr>
-          <w:rFonts w:cs="Times New Roman"/>
-        </w:rPr>
-        <w:t xml:space="preserve"> fornecidos</w:t>
-      </w:r>
-      <w:r>
-        <w:rPr>
-          <w:rFonts w:cs="Times New Roman"/>
-        </w:rPr>
-        <w:t xml:space="preserve"> basicamente, </w:t>
-      </w:r>
-      <w:r>
-        <w:rPr>
-          <w:rFonts w:cs="Times New Roman"/>
-        </w:rPr>
-        <w:t>pel</w:t>
-      </w:r>
-      <w:r>
-        <w:rPr>
-          <w:rFonts w:cs="Times New Roman"/>
-        </w:rPr>
-        <w:t>a comunicação entre a máquina</w:t>
-      </w:r>
-      <w:r>
-        <w:rPr>
-          <w:rFonts w:cs="Times New Roman"/>
-        </w:rPr>
-        <w:t>, e algum outro meio externo (NOGUEIRA, 2022), alguns exemplos, conforme a Editora Conceitos são: o teclado, mouse, monitor, autofalante e etc.</w:t>
+        <w:t xml:space="preserve">O projeto que deu início ao sistema foi fundado por Ian </w:t>
+      </w:r>
+      <w:proofErr w:type="spellStart"/>
+      <w:r>
+        <w:rPr>
+          <w:rFonts w:cs="Times New Roman"/>
+        </w:rPr>
+        <w:t>Murdock</w:t>
+      </w:r>
+      <w:proofErr w:type="spellEnd"/>
+      <w:r>
+        <w:rPr>
+          <w:rFonts w:cs="Times New Roman"/>
+        </w:rPr>
+        <w:t xml:space="preserve">, em 1993, </w:t>
+      </w:r>
+      <w:r>
+        <w:rPr>
+          <w:rFonts w:cs="Times New Roman"/>
+        </w:rPr>
+        <w:t>sendo o primeiro a trazer uma distribuição Linux de código aberto. Desde aquela época até hoje, o Debian continua sendo uma das distribuições mais conhecidas do mercado (DEBIAN PROJECT, [</w:t>
+      </w:r>
+      <w:proofErr w:type="gramStart"/>
+      <w:r>
+        <w:rPr>
+          <w:rFonts w:cs="Times New Roman"/>
+        </w:rPr>
+        <w:t>s.d.]a</w:t>
+      </w:r>
+      <w:proofErr w:type="gramEnd"/>
+      <w:r>
+        <w:rPr>
+          <w:rFonts w:cs="Times New Roman"/>
+        </w:rPr>
+        <w:t xml:space="preserve">), principalmente por conta </w:t>
+      </w:r>
+      <w:r>
+        <w:rPr>
+          <w:rFonts w:cs="Times New Roman"/>
+        </w:rPr>
+        <w:t>da sua comunidade e culturas altamente colaborativas (TECNOBLOG, 2025).</w:t>
+      </w:r>
+      <w:r>
+        <w:rPr>
+          <w:rFonts w:cs="Times New Roman"/>
+        </w:rPr>
+        <w:t xml:space="preserve"> </w:t>
       </w:r>
     </w:p>
     <w:p>
@@ -1000,198 +1016,21 @@
         <w:rPr>
           <w:rFonts w:cs="Times New Roman"/>
         </w:rPr>
-        <w:t>Nogueira (2022) cita quatro elementos básicos que formam o processador, sendo eles: “</w:t>
-      </w:r>
-      <w:r>
-        <w:rPr>
-          <w:rFonts w:cs="Times New Roman"/>
-        </w:rPr>
-        <w:t>a unidade lógica e aritmética (ALU)</w:t>
-      </w:r>
-      <w:r>
-        <w:rPr>
-          <w:rFonts w:cs="Times New Roman"/>
-        </w:rPr>
-        <w:t>,</w:t>
-      </w:r>
-      <w:r>
-        <w:rPr>
-          <w:rFonts w:cs="Times New Roman"/>
-        </w:rPr>
-        <w:t xml:space="preserve"> a unidade de ponto flutuante (FPU), os registradores e as memórias de cache do processador</w:t>
-      </w:r>
-      <w:r>
-        <w:rPr>
-          <w:rFonts w:cs="Times New Roman"/>
-        </w:rPr>
-        <w:t>”. Podemos descrever de forma breve cada um</w:t>
-      </w:r>
-      <w:r>
-        <w:rPr>
-          <w:rFonts w:cs="Times New Roman"/>
-        </w:rPr>
-        <w:t>:</w:t>
-      </w:r>
-      <w:r>
-        <w:rPr>
-          <w:rFonts w:cs="Times New Roman"/>
-        </w:rPr>
-        <w:t xml:space="preserve"> a ALU realiza as operações lógicas e aritméticas com base nas instruções recebidas, a FPU, é responsável por man</w:t>
-      </w:r>
-      <w:r>
-        <w:rPr>
-          <w:rFonts w:cs="Times New Roman"/>
-        </w:rPr>
-        <w:t>ipular números mais</w:t>
-      </w:r>
-      <w:r>
-        <w:rPr>
-          <w:rFonts w:cs="Times New Roman"/>
-        </w:rPr>
-        <w:t xml:space="preserve"> rápido</w:t>
-      </w:r>
-      <w:r>
-        <w:rPr>
-          <w:rFonts w:cs="Times New Roman"/>
-        </w:rPr>
-        <w:t xml:space="preserve"> que o microprocessador</w:t>
-      </w:r>
-      <w:r>
-        <w:rPr>
-          <w:rFonts w:cs="Times New Roman"/>
-        </w:rPr>
-        <w:t>, os registradores fornecem instruções à ALU, armazenando os resultados das operações, as memórias de caches geralmente são</w:t>
-      </w:r>
-      <w:r>
-        <w:rPr>
-          <w:rFonts w:cs="Times New Roman"/>
-        </w:rPr>
-        <w:t xml:space="preserve"> divididas em outras pequenas e rápidas, que guardam cópias de dados para uso frequente, de maneira similar à memória RAM (NOGUEIRA, 2022).</w:t>
-      </w:r>
-    </w:p>
-    <w:p>
-      <w:pPr>
-        <w:pStyle w:val="Textonormal"/>
-        <w:spacing w:line="360" w:lineRule="auto"/>
-        <w:ind w:firstLine="709"/>
-        <w:jc w:val="both"/>
-        <w:rPr>
-          <w:rFonts w:cs="Times New Roman"/>
-        </w:rPr>
-      </w:pPr>
-      <w:r>
-        <w:rPr>
-          <w:rFonts w:cs="Times New Roman"/>
-        </w:rPr>
-        <w:t>Entre as fabricantes destes componentes, uma das mais conhecidas e dominantes do mercado é a Intel, que lança processadores desde 1971, com as suas principais linhas</w:t>
-      </w:r>
-      <w:r>
-        <w:rPr>
-          <w:rFonts w:cs="Times New Roman"/>
-        </w:rPr>
-        <w:t xml:space="preserve"> </w:t>
-      </w:r>
-      <w:r>
-        <w:rPr>
-          <w:rFonts w:cs="Times New Roman"/>
-        </w:rPr>
-        <w:t>distribuídas sendo: Core, Xeon</w:t>
-      </w:r>
-      <w:r>
-        <w:rPr>
-          <w:rFonts w:cs="Times New Roman"/>
-        </w:rPr>
-        <w:t>, Celeron e Pentium</w:t>
-      </w:r>
-      <w:r>
-        <w:rPr>
-          <w:rFonts w:cs="Times New Roman"/>
-        </w:rPr>
-        <w:t xml:space="preserve"> (</w:t>
-      </w:r>
-      <w:r>
-        <w:rPr>
-          <w:rFonts w:cs="Times New Roman"/>
-        </w:rPr>
-        <w:t>GERENCER</w:t>
-      </w:r>
-      <w:r>
-        <w:rPr>
-          <w:rFonts w:cs="Times New Roman"/>
-        </w:rPr>
-        <w:t>, 2024)</w:t>
-      </w:r>
-    </w:p>
-    <w:p>
-      <w:pPr>
-        <w:pStyle w:val="Textonormal"/>
-        <w:spacing w:line="360" w:lineRule="auto"/>
-        <w:jc w:val="both"/>
-        <w:rPr>
-          <w:rFonts w:cs="Times New Roman"/>
-          <w:b/>
-        </w:rPr>
-      </w:pPr>
-    </w:p>
-    <w:p>
-      <w:pPr>
-        <w:pStyle w:val="Textonormal"/>
-        <w:spacing w:line="360" w:lineRule="auto"/>
-        <w:jc w:val="both"/>
-        <w:rPr>
-          <w:rFonts w:cs="Times New Roman"/>
-          <w:b/>
-        </w:rPr>
-      </w:pPr>
-      <w:r>
-        <w:rPr>
-          <w:rFonts w:cs="Times New Roman"/>
-          <w:b/>
-        </w:rPr>
-        <w:t>CARACTERÍSTICAS</w:t>
-      </w:r>
-    </w:p>
-    <w:p>
-      <w:pPr>
-        <w:pStyle w:val="Textonormal"/>
-        <w:spacing w:line="360" w:lineRule="auto"/>
-        <w:ind w:firstLine="709"/>
-        <w:jc w:val="both"/>
-        <w:rPr>
-          <w:rFonts w:cs="Times New Roman"/>
-        </w:rPr>
-      </w:pPr>
-      <w:bookmarkStart w:id="1" w:name="_GoBack"/>
-      <w:bookmarkEnd w:id="1"/>
-      <w:r>
-        <w:rPr>
-          <w:rFonts w:cs="Times New Roman"/>
-        </w:rPr>
-        <w:t xml:space="preserve">Durante décadas, o Pentium se permaneceu como a linha mais popular disponível no mercado, sendo adquirida e preferida por muitos dos consumidores. No entanto, com o lançamento da linha Core, o Pentium se tornou uma opção mais simples, com menos </w:t>
-      </w:r>
-      <w:r>
-        <w:rPr>
-          <w:rFonts w:cs="Times New Roman"/>
-        </w:rPr>
-        <w:lastRenderedPageBreak/>
-        <w:t xml:space="preserve">tecnologias (CARVALHO, 2023). </w:t>
-      </w:r>
-    </w:p>
-    <w:p>
-      <w:pPr>
-        <w:pStyle w:val="Textonormal"/>
-        <w:spacing w:line="360" w:lineRule="auto"/>
-        <w:ind w:firstLine="709"/>
-        <w:jc w:val="both"/>
-        <w:rPr>
-          <w:rFonts w:cs="Times New Roman"/>
-        </w:rPr>
-      </w:pPr>
-      <w:r>
-        <w:rPr>
-          <w:rFonts w:cs="Times New Roman"/>
-        </w:rPr>
-        <w:t>Conforme Warren (2022), a linha Pentium foi encerrada em 2023, com a Intel optando por fabricar processadores mais básicos sob outro selo. A Figura 1 mostra o processador Pentium original, conhecido também como P5 ou i586.</w:t>
+        <w:t xml:space="preserve">A palavra “Debian” é uma fusão dos nomes de Ian </w:t>
+      </w:r>
+      <w:proofErr w:type="spellStart"/>
+      <w:r>
+        <w:rPr>
+          <w:rFonts w:cs="Times New Roman"/>
+        </w:rPr>
+        <w:t>Murdock</w:t>
+      </w:r>
+      <w:proofErr w:type="spellEnd"/>
+      <w:r>
+        <w:rPr>
+          <w:rFonts w:cs="Times New Roman"/>
+        </w:rPr>
+        <w:t xml:space="preserve"> e sua esposa Debra, a Figura 1, logo abaixo, mostra o clássico logotipo em espiral vermelho do Debian.</w:t>
       </w:r>
     </w:p>
     <w:p>
@@ -1212,22 +1051,449 @@
           <w:i/>
           <w:iCs/>
         </w:rPr>
-        <w:t xml:space="preserve">Figura </w:t>
-      </w:r>
-      <w:r>
+        <w:t>Figura 1: Logotipo Debian</w:t>
+      </w:r>
+    </w:p>
+    <w:p>
+      <w:pPr>
+        <w:pStyle w:val="Textonormal"/>
+        <w:spacing w:line="360" w:lineRule="auto"/>
+        <w:ind w:firstLine="709"/>
+        <w:jc w:val="center"/>
+        <w:rPr>
+          <w:rFonts w:cs="Times New Roman"/>
+        </w:rPr>
+      </w:pPr>
+      <w:r>
+        <w:rPr>
+          <w:noProof/>
+        </w:rPr>
+        <w:drawing>
+          <wp:inline distT="0" distB="0" distL="0" distR="0" wp14:anchorId="6D3F2BE9" wp14:editId="7A07DC58">
+            <wp:extent cx="1181634" cy="1456267"/>
+            <wp:effectExtent l="0" t="0" r="0" b="0"/>
+            <wp:docPr id="1860574239" name="Imagem 1"/>
+            <wp:cNvGraphicFramePr>
+              <a:graphicFrameLocks xmlns:a="http://schemas.openxmlformats.org/drawingml/2006/main" noChangeAspect="1"/>
+            </wp:cNvGraphicFramePr>
+            <a:graphic xmlns:a="http://schemas.openxmlformats.org/drawingml/2006/main">
+              <a:graphicData uri="http://schemas.openxmlformats.org/drawingml/2006/picture">
+                <pic:pic xmlns:pic="http://schemas.openxmlformats.org/drawingml/2006/picture">
+                  <pic:nvPicPr>
+                    <pic:cNvPr id="0" name="Picture 1"/>
+                    <pic:cNvPicPr>
+                      <a:picLocks noChangeAspect="1" noChangeArrowheads="1"/>
+                    </pic:cNvPicPr>
+                  </pic:nvPicPr>
+                  <pic:blipFill>
+                    <a:blip r:embed="rId7">
+                      <a:extLst>
+                        <a:ext uri="{28A0092B-C50C-407E-A947-70E740481C1C}">
+                          <a14:useLocalDpi xmlns:a14="http://schemas.microsoft.com/office/drawing/2010/main" val="0"/>
+                        </a:ext>
+                      </a:extLst>
+                    </a:blip>
+                    <a:srcRect/>
+                    <a:stretch>
+                      <a:fillRect/>
+                    </a:stretch>
+                  </pic:blipFill>
+                  <pic:spPr bwMode="auto">
+                    <a:xfrm>
+                      <a:off x="0" y="0"/>
+                      <a:ext cx="1187591" cy="1463608"/>
+                    </a:xfrm>
+                    <a:prstGeom prst="rect">
+                      <a:avLst/>
+                    </a:prstGeom>
+                    <a:noFill/>
+                    <a:ln>
+                      <a:noFill/>
+                    </a:ln>
+                  </pic:spPr>
+                </pic:pic>
+              </a:graphicData>
+            </a:graphic>
+          </wp:inline>
+        </w:drawing>
+      </w:r>
+    </w:p>
+    <w:p>
+      <w:pPr>
+        <w:pStyle w:val="Textonormal"/>
+        <w:spacing w:line="360" w:lineRule="auto"/>
+        <w:ind w:firstLine="709"/>
+        <w:jc w:val="center"/>
+        <w:rPr>
+          <w:rFonts w:cs="Times New Roman"/>
+        </w:rPr>
+      </w:pPr>
+      <w:r>
+        <w:rPr>
+          <w:rFonts w:cs="Times New Roman"/>
+        </w:rPr>
+        <w:t>FONTE: DEBIAN</w:t>
+      </w:r>
+      <w:r>
+        <w:rPr>
+          <w:rStyle w:val="Refdenotaderodap"/>
+          <w:rFonts w:cs="Times New Roman"/>
+        </w:rPr>
+        <w:footnoteReference w:id="1"/>
+      </w:r>
+    </w:p>
+    <w:p>
+      <w:pPr>
+        <w:pStyle w:val="Textonormal"/>
+        <w:spacing w:line="360" w:lineRule="auto"/>
+        <w:ind w:firstLine="709"/>
+        <w:jc w:val="both"/>
+        <w:rPr>
+          <w:rFonts w:cs="Times New Roman"/>
+        </w:rPr>
+      </w:pPr>
+      <w:r>
+        <w:rPr>
+          <w:rFonts w:cs="Times New Roman"/>
+        </w:rPr>
+        <w:t xml:space="preserve"> </w:t>
+      </w:r>
+      <w:r>
+        <w:rPr>
+          <w:rFonts w:cs="Times New Roman"/>
+        </w:rPr>
+        <w:t>Segundo Nogueira</w:t>
+      </w:r>
+      <w:r>
+        <w:rPr>
+          <w:rFonts w:cs="Times New Roman"/>
+        </w:rPr>
+        <w:t xml:space="preserve"> (2022)</w:t>
+      </w:r>
+      <w:r>
+        <w:rPr>
+          <w:rFonts w:cs="Times New Roman"/>
+        </w:rPr>
+        <w:t xml:space="preserve">, o processador é descrito como “um </w:t>
+      </w:r>
+      <w:r>
+        <w:rPr>
+          <w:rFonts w:cs="Times New Roman"/>
+        </w:rPr>
+        <w:t>circuito eletrônico integrado que executa os cálculos para que o computador possa funcionar.</w:t>
+      </w:r>
+      <w:r>
+        <w:rPr>
+          <w:rFonts w:cs="Times New Roman"/>
+        </w:rPr>
+        <w:t xml:space="preserve">”, cálculos estes que </w:t>
+      </w:r>
+      <w:r>
+        <w:rPr>
+          <w:rFonts w:cs="Times New Roman"/>
+        </w:rPr>
+        <w:lastRenderedPageBreak/>
+        <w:t>podem ser executados através de “instruções aritméticas, lógicas</w:t>
+      </w:r>
+      <w:r>
+        <w:rPr>
+          <w:rFonts w:cs="Times New Roman"/>
+        </w:rPr>
+        <w:t xml:space="preserve"> [...] e outras</w:t>
+      </w:r>
+      <w:r>
+        <w:rPr>
+          <w:rFonts w:cs="Times New Roman"/>
+        </w:rPr>
+        <w:t>”.</w:t>
+      </w:r>
+    </w:p>
+    <w:p>
+      <w:pPr>
+        <w:pStyle w:val="Textonormal"/>
+        <w:spacing w:line="360" w:lineRule="auto"/>
+        <w:ind w:firstLine="709"/>
+        <w:jc w:val="both"/>
+        <w:rPr>
+          <w:rFonts w:cs="Times New Roman"/>
+        </w:rPr>
+      </w:pPr>
+      <w:r>
+        <w:rPr>
+          <w:rFonts w:cs="Times New Roman"/>
+        </w:rPr>
+        <w:t xml:space="preserve">O processador também é </w:t>
+      </w:r>
+      <w:r>
+        <w:rPr>
+          <w:rFonts w:cs="Times New Roman"/>
+        </w:rPr>
+        <w:t>responsável por processar dados de entrada ou saída, que são</w:t>
+      </w:r>
+      <w:r>
+        <w:rPr>
+          <w:rFonts w:cs="Times New Roman"/>
+        </w:rPr>
+        <w:t xml:space="preserve"> fornecidos</w:t>
+      </w:r>
+      <w:r>
+        <w:rPr>
+          <w:rFonts w:cs="Times New Roman"/>
+        </w:rPr>
+        <w:t xml:space="preserve"> basicamente, </w:t>
+      </w:r>
+      <w:r>
+        <w:rPr>
+          <w:rFonts w:cs="Times New Roman"/>
+        </w:rPr>
+        <w:t>pel</w:t>
+      </w:r>
+      <w:r>
+        <w:rPr>
+          <w:rFonts w:cs="Times New Roman"/>
+        </w:rPr>
+        <w:t>a comunicação entre a máquina</w:t>
+      </w:r>
+      <w:r>
+        <w:rPr>
+          <w:rFonts w:cs="Times New Roman"/>
+        </w:rPr>
+        <w:t>, e algum outro meio externo (NOGUEIRA, 2022), alguns exemplos, conforme a Editora Conceitos são: o teclado, mouse, monitor, autofalante e etc.</w:t>
+      </w:r>
+    </w:p>
+    <w:p>
+      <w:pPr>
+        <w:pStyle w:val="Textonormal"/>
+        <w:spacing w:line="360" w:lineRule="auto"/>
+        <w:ind w:firstLine="709"/>
+        <w:jc w:val="both"/>
+        <w:rPr>
+          <w:rFonts w:cs="Times New Roman"/>
+        </w:rPr>
+      </w:pPr>
+      <w:r>
+        <w:rPr>
+          <w:rFonts w:cs="Times New Roman"/>
+        </w:rPr>
+        <w:t>Nogueira (2022) cita quatro elementos básicos que formam o processador, sendo eles: “</w:t>
+      </w:r>
+      <w:r>
+        <w:rPr>
+          <w:rFonts w:cs="Times New Roman"/>
+        </w:rPr>
+        <w:t>a unidade lógica e aritmética (ALU)</w:t>
+      </w:r>
+      <w:r>
+        <w:rPr>
+          <w:rFonts w:cs="Times New Roman"/>
+        </w:rPr>
+        <w:t>,</w:t>
+      </w:r>
+      <w:r>
+        <w:rPr>
+          <w:rFonts w:cs="Times New Roman"/>
+        </w:rPr>
+        <w:t xml:space="preserve"> a unidade de ponto flutuante (FPU), os registradores e as memórias de cache do processador</w:t>
+      </w:r>
+      <w:r>
+        <w:rPr>
+          <w:rFonts w:cs="Times New Roman"/>
+        </w:rPr>
+        <w:t>”. Podemos descrever de forma breve cada um</w:t>
+      </w:r>
+      <w:r>
+        <w:rPr>
+          <w:rFonts w:cs="Times New Roman"/>
+        </w:rPr>
+        <w:t>:</w:t>
+      </w:r>
+      <w:r>
+        <w:rPr>
+          <w:rFonts w:cs="Times New Roman"/>
+        </w:rPr>
+        <w:t xml:space="preserve"> a ALU realiza as operações lógicas e aritméticas com base nas instruções recebidas, a FPU, é responsável por man</w:t>
+      </w:r>
+      <w:r>
+        <w:rPr>
+          <w:rFonts w:cs="Times New Roman"/>
+        </w:rPr>
+        <w:t>ipular números mais</w:t>
+      </w:r>
+      <w:r>
+        <w:rPr>
+          <w:rFonts w:cs="Times New Roman"/>
+        </w:rPr>
+        <w:t xml:space="preserve"> rápido</w:t>
+      </w:r>
+      <w:r>
+        <w:rPr>
+          <w:rFonts w:cs="Times New Roman"/>
+        </w:rPr>
+        <w:t xml:space="preserve"> que o microprocessador</w:t>
+      </w:r>
+      <w:r>
+        <w:rPr>
+          <w:rFonts w:cs="Times New Roman"/>
+        </w:rPr>
+        <w:t>, os registradores fornecem instruções à ALU, armazenando os resultados das operações, as memórias de caches geralmente são</w:t>
+      </w:r>
+      <w:r>
+        <w:rPr>
+          <w:rFonts w:cs="Times New Roman"/>
+        </w:rPr>
+        <w:t xml:space="preserve"> divididas em outras pequenas e rápidas, que guardam cópias de dados para uso frequente, de maneira similar à memória RAM (NOGUEIRA, 2022).</w:t>
+      </w:r>
+    </w:p>
+    <w:p>
+      <w:pPr>
+        <w:pStyle w:val="Textonormal"/>
+        <w:spacing w:line="360" w:lineRule="auto"/>
+        <w:ind w:firstLine="709"/>
+        <w:jc w:val="both"/>
+        <w:rPr>
+          <w:rFonts w:cs="Times New Roman"/>
+        </w:rPr>
+      </w:pPr>
+      <w:r>
+        <w:rPr>
+          <w:rFonts w:cs="Times New Roman"/>
+        </w:rPr>
+        <w:t>Entre as fabricantes destes componentes, uma das mais conhecidas e dominantes do mercado é a Intel, que lança processadores desde 1971, com as suas principais linhas</w:t>
+      </w:r>
+      <w:r>
+        <w:rPr>
+          <w:rFonts w:cs="Times New Roman"/>
+        </w:rPr>
+        <w:t xml:space="preserve"> </w:t>
+      </w:r>
+      <w:r>
+        <w:rPr>
+          <w:rFonts w:cs="Times New Roman"/>
+        </w:rPr>
+        <w:t>distribuídas sendo: Core, Xeon</w:t>
+      </w:r>
+      <w:r>
+        <w:rPr>
+          <w:rFonts w:cs="Times New Roman"/>
+        </w:rPr>
+        <w:t>, Celeron e Pentium</w:t>
+      </w:r>
+      <w:r>
+        <w:rPr>
+          <w:rFonts w:cs="Times New Roman"/>
+        </w:rPr>
+        <w:t xml:space="preserve"> (</w:t>
+      </w:r>
+      <w:r>
+        <w:rPr>
+          <w:rFonts w:cs="Times New Roman"/>
+        </w:rPr>
+        <w:t>GERENCER</w:t>
+      </w:r>
+      <w:r>
+        <w:rPr>
+          <w:rFonts w:cs="Times New Roman"/>
+        </w:rPr>
+        <w:t>, 2024)</w:t>
+      </w:r>
+    </w:p>
+    <w:p>
+      <w:pPr>
+        <w:pStyle w:val="Textonormal"/>
+        <w:spacing w:line="360" w:lineRule="auto"/>
+        <w:jc w:val="both"/>
+        <w:rPr>
+          <w:rFonts w:cs="Times New Roman"/>
+          <w:b/>
+        </w:rPr>
+      </w:pPr>
+    </w:p>
+    <w:p>
+      <w:pPr>
+        <w:pStyle w:val="Textonormal"/>
+        <w:spacing w:line="360" w:lineRule="auto"/>
+        <w:jc w:val="both"/>
+        <w:rPr>
+          <w:rFonts w:cs="Times New Roman"/>
+          <w:b/>
+        </w:rPr>
+      </w:pPr>
+      <w:r>
+        <w:rPr>
+          <w:rFonts w:cs="Times New Roman"/>
+          <w:b/>
+        </w:rPr>
+        <w:t>CARACTERÍSTICAS</w:t>
+      </w:r>
+    </w:p>
+    <w:p>
+      <w:pPr>
+        <w:pStyle w:val="Textonormal"/>
+        <w:spacing w:line="360" w:lineRule="auto"/>
+        <w:ind w:firstLine="709"/>
+        <w:jc w:val="both"/>
+        <w:rPr>
+          <w:rFonts w:cs="Times New Roman"/>
+        </w:rPr>
+      </w:pPr>
+      <w:r>
+        <w:rPr>
+          <w:rFonts w:cs="Times New Roman"/>
+        </w:rPr>
+        <w:t xml:space="preserve">Durante décadas, o Pentium se permaneceu como a linha mais popular disponível no mercado, sendo adquirida e preferida por muitos dos consumidores. No entanto, com o lançamento da linha Core, o Pentium se tornou uma opção mais simples, com menos tecnologias (CARVALHO, 2023). </w:t>
+      </w:r>
+    </w:p>
+    <w:p>
+      <w:pPr>
+        <w:pStyle w:val="Textonormal"/>
+        <w:spacing w:line="360" w:lineRule="auto"/>
+        <w:ind w:firstLine="709"/>
+        <w:jc w:val="both"/>
+        <w:rPr>
+          <w:rFonts w:cs="Times New Roman"/>
+        </w:rPr>
+      </w:pPr>
+      <w:r>
+        <w:rPr>
+          <w:rFonts w:cs="Times New Roman"/>
+        </w:rPr>
+        <w:t>Conforme Warren (2022), a linha Pentium foi encerrada em 2023, com a Intel optando por fabricar processadores mais básicos sob outro selo. A Figura 1 mostra o processador Pentium original, conhecido também como P5 ou i586.</w:t>
+      </w:r>
+    </w:p>
+    <w:p>
+      <w:pPr>
+        <w:pStyle w:val="Textonormal"/>
+        <w:spacing w:line="360" w:lineRule="auto"/>
+        <w:ind w:firstLine="709"/>
+        <w:jc w:val="center"/>
         <w:rPr>
           <w:rFonts w:cs="Times New Roman"/>
           <w:i/>
           <w:iCs/>
         </w:rPr>
-        <w:t>1</w:t>
-      </w:r>
+      </w:pPr>
       <w:r>
         <w:rPr>
           <w:rFonts w:cs="Times New Roman"/>
           <w:i/>
           <w:iCs/>
         </w:rPr>
+        <w:t xml:space="preserve">Figura </w:t>
+      </w:r>
+      <w:r>
+        <w:rPr>
+          <w:rFonts w:cs="Times New Roman"/>
+          <w:i/>
+          <w:iCs/>
+        </w:rPr>
+        <w:t>1</w:t>
+      </w:r>
+      <w:r>
+        <w:rPr>
+          <w:rFonts w:cs="Times New Roman"/>
+          <w:i/>
+          <w:iCs/>
+        </w:rPr>
         <w:t>: Processador Intel Pentium</w:t>
       </w:r>
     </w:p>
@@ -1247,6 +1513,7 @@
           <w:noProof/>
           <w:lang w:eastAsia="pt-BR" w:bidi="ar-SA"/>
         </w:rPr>
+        <w:lastRenderedPageBreak/>
         <w:drawing>
           <wp:inline distT="0" distB="0" distL="0" distR="0" wp14:anchorId="331460DE" wp14:editId="5970DC76">
             <wp:extent cx="1983847" cy="2070100"/>
@@ -1265,7 +1532,7 @@
                     </pic:cNvPicPr>
                   </pic:nvPicPr>
                   <pic:blipFill>
-                    <a:blip r:embed="rId7" cstate="print">
+                    <a:blip r:embed="rId8" cstate="print">
                       <a:extLst>
                         <a:ext uri="{28A0092B-C50C-407E-A947-70E740481C1C}">
                           <a14:useLocalDpi xmlns:a14="http://schemas.microsoft.com/office/drawing/2010/main" val="0"/>
@@ -1318,7 +1585,7 @@
           <w:rStyle w:val="Refdenotaderodap"/>
           <w:rFonts w:cs="Times New Roman"/>
         </w:rPr>
-        <w:footnoteReference w:id="1"/>
+        <w:footnoteReference w:id="2"/>
       </w:r>
     </w:p>
     <w:p>
@@ -1479,14 +1746,7 @@
         <w:rPr>
           <w:rFonts w:cs="Times New Roman"/>
         </w:rPr>
-        <w:t xml:space="preserve"> (conhecida como </w:t>
-      </w:r>
-      <w:r>
-        <w:rPr>
-          <w:rFonts w:cs="Times New Roman"/>
-        </w:rPr>
-        <w:lastRenderedPageBreak/>
-        <w:t>uma linha de entrada, para tarefas básicas), o Core i5 (conhecida como uma opção intermediária), o Core i7 (para uso avançado e profissional, tendo alto desempenho), e por fim, o Core i9 (linha mais potente, para e</w:t>
+        <w:t xml:space="preserve"> (conhecida como uma linha de entrada, para tarefas básicas), o Core i5 (conhecida como uma opção intermediária), o Core i7 (para uso avançado e profissional, tendo alto desempenho), e por fim, o Core i9 (linha mais potente, para e</w:t>
       </w:r>
       <w:r>
         <w:rPr>
@@ -1524,6 +1784,7 @@
           <w:i/>
           <w:iCs/>
         </w:rPr>
+        <w:lastRenderedPageBreak/>
         <w:t>Figura 1: Processador Intel Core I3-7100</w:t>
       </w:r>
     </w:p>
@@ -1560,7 +1821,7 @@
                     </pic:cNvPicPr>
                   </pic:nvPicPr>
                   <pic:blipFill rotWithShape="1">
-                    <a:blip r:embed="rId8" cstate="print">
+                    <a:blip r:embed="rId9" cstate="print">
                       <a:extLst>
                         <a:ext uri="{28A0092B-C50C-407E-A947-70E740481C1C}">
                           <a14:useLocalDpi xmlns:a14="http://schemas.microsoft.com/office/drawing/2010/main" val="0"/>
@@ -1623,7 +1884,7 @@
           <w:rStyle w:val="Refdenotaderodap"/>
           <w:rFonts w:cs="Times New Roman"/>
         </w:rPr>
-        <w:footnoteReference w:id="2"/>
+        <w:footnoteReference w:id="3"/>
       </w:r>
     </w:p>
     <w:p>
@@ -1745,38 +2006,53 @@
     <w:p>
       <w:pPr>
         <w:spacing w:line="240" w:lineRule="auto"/>
-        <w:rPr>
-          <w:color w:val="auto"/>
-        </w:rPr>
-      </w:pPr>
-      <w:r>
-        <w:lastRenderedPageBreak/>
-        <w:t xml:space="preserve">AWATI, R. </w:t>
+      </w:pPr>
+      <w:r>
+        <w:t xml:space="preserve">DEBIAN PROJECT. </w:t>
       </w:r>
       <w:r>
         <w:rPr>
           <w:b/>
           <w:bCs/>
         </w:rPr>
-        <w:t>Pentium</w:t>
-      </w:r>
-      <w:r>
-        <w:t xml:space="preserve">. 2023. </w:t>
-      </w:r>
-      <w:r>
-        <w:t>Disponível em:</w:t>
-      </w:r>
-      <w:r>
-        <w:t xml:space="preserve"> &lt;</w:t>
-      </w:r>
-      <w:r>
-        <w:t>https://www.techtarget.com/</w:t>
-      </w:r>
-      <w:r>
-        <w:rPr>
-          <w:color w:val="auto"/>
-        </w:rPr>
-        <w:t>whatis/definition/Pentium&gt;. Acesso em: 07 jun. 2025.</w:t>
+        <w:t>Sobre o Debian</w:t>
+      </w:r>
+      <w:r>
+        <w:t>. Projeto Debian, [</w:t>
+      </w:r>
+      <w:proofErr w:type="gramStart"/>
+      <w:r>
+        <w:t>s.d.]</w:t>
+      </w:r>
+      <w:r>
+        <w:t>a</w:t>
+      </w:r>
+      <w:r>
+        <w:t>.</w:t>
+      </w:r>
+      <w:proofErr w:type="gramEnd"/>
+      <w:r>
+        <w:t xml:space="preserve"> Disponível em: </w:t>
+      </w:r>
+      <w:r>
+        <w:t>&lt;</w:t>
+      </w:r>
+      <w:r>
+        <w:t>https://www.debian.org/</w:t>
+      </w:r>
+      <w:proofErr w:type="spellStart"/>
+      <w:r>
+        <w:t>intro</w:t>
+      </w:r>
+      <w:proofErr w:type="spellEnd"/>
+      <w:r>
+        <w:t>/about.pt.html</w:t>
+      </w:r>
+      <w:r>
+        <w:t>&gt;</w:t>
+      </w:r>
+      <w:r>
+        <w:t>. Acesso em: 6 set. 2025.</w:t>
       </w:r>
     </w:p>
     <w:p>
@@ -1784,321 +2060,30 @@
         <w:spacing w:line="240" w:lineRule="auto"/>
       </w:pPr>
       <w:r>
-        <w:rPr>
-          <w:color w:val="auto"/>
-        </w:rPr>
-        <w:t>CARVALHO.</w:t>
-      </w:r>
-      <w:r>
-        <w:rPr>
-          <w:color w:val="auto"/>
-        </w:rPr>
-        <w:t xml:space="preserve"> </w:t>
+        <w:t xml:space="preserve">DEBIAN PROJECT. </w:t>
       </w:r>
       <w:r>
         <w:rPr>
           <w:b/>
           <w:bCs/>
-          <w:color w:val="auto"/>
-        </w:rPr>
-        <w:t>30 anos do Intel Pentium: a história do processador que marcou uma geração</w:t>
-      </w:r>
-      <w:r>
-        <w:rPr>
-          <w:color w:val="auto"/>
-        </w:rPr>
-        <w:t>. 2023. Disponível em: &lt;</w:t>
-      </w:r>
-      <w:hyperlink r:id="rId9" w:history="1">
-        <w:r>
-          <w:rPr>
-            <w:rStyle w:val="Hyperlink"/>
-            <w:color w:val="auto"/>
-            <w:u w:val="none"/>
-          </w:rPr>
-          <w:t>https://www.tecmundo.com.br/produto/262070-30-anos-processador-intel-pentium.htm</w:t>
-        </w:r>
-      </w:hyperlink>
-      <w:r>
-        <w:rPr>
-          <w:color w:val="auto"/>
-        </w:rPr>
-        <w:t>&gt;. Acesso em: 07 jun</w:t>
-      </w:r>
-      <w:r>
-        <w:t>. 2025.</w:t>
-      </w:r>
-    </w:p>
-    <w:p>
-      <w:pPr>
-        <w:spacing w:line="240" w:lineRule="auto"/>
-      </w:pPr>
-      <w:r>
-        <w:t xml:space="preserve">CONCEITOS. </w:t>
-      </w:r>
+        </w:rPr>
+        <w:t xml:space="preserve">Capítulo 1. Introdução — O que é o </w:t>
+      </w:r>
+      <w:proofErr w:type="spellStart"/>
       <w:r>
         <w:rPr>
           <w:b/>
           <w:bCs/>
         </w:rPr>
-        <w:t>Conceito de dispositivo de entrada e saída (PC)</w:t>
-      </w:r>
-      <w:r>
-        <w:t>.</w:t>
-      </w:r>
-      <w:r>
-        <w:t xml:space="preserve"> 2014.</w:t>
-      </w:r>
-      <w:r>
-        <w:t xml:space="preserve"> Disponível em: </w:t>
-      </w:r>
-      <w:r>
-        <w:t>&lt;</w:t>
-      </w:r>
-      <w:r>
-        <w:t>https://conceitos.com/dispositivo-de-entrada-e-saida-pc/</w:t>
-      </w:r>
-      <w:r>
-        <w:t>&gt;</w:t>
-      </w:r>
-      <w:r>
-        <w:t xml:space="preserve">. Acesso em: </w:t>
-      </w:r>
-      <w:r>
-        <w:t>31</w:t>
-      </w:r>
-      <w:r>
-        <w:t xml:space="preserve"> mai</w:t>
-      </w:r>
-      <w:r>
-        <w:t>.</w:t>
-      </w:r>
-      <w:r>
-        <w:t xml:space="preserve"> 2025.</w:t>
-      </w:r>
-    </w:p>
-    <w:p>
-      <w:pPr>
-        <w:spacing w:line="240" w:lineRule="auto"/>
-        <w:rPr>
-          <w:u w:val="single"/>
-        </w:rPr>
-      </w:pPr>
-      <w:r>
-        <w:t xml:space="preserve">GARRETT, F. </w:t>
-      </w:r>
+        <w:t>projecto</w:t>
+      </w:r>
+      <w:proofErr w:type="spellEnd"/>
       <w:r>
         <w:rPr>
           <w:b/>
           <w:bCs/>
         </w:rPr>
-        <w:t>Intel Xeon vale a pena? Conheça linha de processadores de alta performance</w:t>
-      </w:r>
-      <w:r>
-        <w:t>. 2019. Disponível em: &lt;</w:t>
-      </w:r>
-      <w:r>
-        <w:t>https://www.techtudo.com.br/noticias/2019/06/intel-xeon-vale-a-pena-conheca-linha-de-processadores-de-alta-performance.ghtml</w:t>
-      </w:r>
-      <w:r>
-        <w:t>&gt;. Acesso em: 04 jun. 2025.</w:t>
-      </w:r>
-    </w:p>
-    <w:p>
-      <w:pPr>
-        <w:spacing w:line="240" w:lineRule="auto"/>
-      </w:pPr>
-      <w:r>
-        <w:t>GERENCER, T</w:t>
-      </w:r>
-      <w:r>
-        <w:t xml:space="preserve">. </w:t>
-      </w:r>
-      <w:r>
-        <w:rPr>
-          <w:b/>
-          <w:bCs/>
-        </w:rPr>
-        <w:t xml:space="preserve">A Complete </w:t>
-      </w:r>
-      <w:proofErr w:type="spellStart"/>
-      <w:r>
-        <w:rPr>
-          <w:b/>
-          <w:bCs/>
-        </w:rPr>
-        <w:t>Guide</w:t>
-      </w:r>
-      <w:proofErr w:type="spellEnd"/>
-      <w:r>
-        <w:rPr>
-          <w:b/>
-          <w:bCs/>
-        </w:rPr>
-        <w:t xml:space="preserve"> </w:t>
-      </w:r>
-      <w:proofErr w:type="spellStart"/>
-      <w:r>
-        <w:rPr>
-          <w:b/>
-          <w:bCs/>
-        </w:rPr>
-        <w:t>to</w:t>
-      </w:r>
-      <w:proofErr w:type="spellEnd"/>
-      <w:r>
-        <w:rPr>
-          <w:b/>
-          <w:bCs/>
-        </w:rPr>
-        <w:t xml:space="preserve"> Intel CPU </w:t>
-      </w:r>
-      <w:proofErr w:type="spellStart"/>
-      <w:r>
-        <w:rPr>
-          <w:b/>
-          <w:bCs/>
-        </w:rPr>
-        <w:t>Generations</w:t>
-      </w:r>
-      <w:proofErr w:type="spellEnd"/>
-      <w:r>
-        <w:rPr>
-          <w:b/>
-          <w:bCs/>
-        </w:rPr>
-        <w:t xml:space="preserve"> in 2024</w:t>
-      </w:r>
-      <w:r>
-        <w:t xml:space="preserve">. </w:t>
-      </w:r>
-      <w:r>
-        <w:t xml:space="preserve">2024. </w:t>
-      </w:r>
-      <w:r>
-        <w:t>Disponível: &lt;https://www.hp.com/us-en/shop/tech-takes/intel-processor-guide&gt;</w:t>
-      </w:r>
-      <w:r>
-        <w:t>. Acesso em: 03 jun</w:t>
-      </w:r>
-      <w:r>
-        <w:t>.</w:t>
-      </w:r>
-      <w:r>
-        <w:t xml:space="preserve"> 2025.</w:t>
-      </w:r>
-    </w:p>
-    <w:p>
-      <w:pPr>
-        <w:spacing w:line="240" w:lineRule="auto"/>
-      </w:pPr>
-      <w:r>
-        <w:t xml:space="preserve">HIGA, P. </w:t>
-      </w:r>
-      <w:r>
-        <w:rPr>
-          <w:b/>
-          <w:bCs/>
-        </w:rPr>
-        <w:t>O que é um processador Intel Core? Veja diferenças entre Core i3, i5, i7 e i9</w:t>
-      </w:r>
-      <w:r>
-        <w:t>. 2023. Disponível em: &lt;</w:t>
-      </w:r>
-      <w:r>
-        <w:t>https://tecnoblog.net/responde/o-que-e-processador-intel-core/#:~:text=Quando%20o%20Intel%20Core%20foi,T2600%20(dual%2Dcore).</w:t>
-      </w:r>
-      <w:r>
-        <w:t>&gt;. Acesso em: 04 jun. 2025</w:t>
-      </w:r>
-      <w:r>
-        <w:t>.</w:t>
-      </w:r>
-    </w:p>
-    <w:p>
-      <w:pPr>
-        <w:spacing w:line="240" w:lineRule="auto"/>
-        <w:rPr>
-          <w:lang w:val="en-US"/>
-        </w:rPr>
-      </w:pPr>
-      <w:r>
-        <w:t xml:space="preserve">NOGUEIRA, P. </w:t>
-      </w:r>
-      <w:r>
-        <w:rPr>
-          <w:b/>
-          <w:bCs/>
-        </w:rPr>
-        <w:t>O que é para que serve o processador</w:t>
-      </w:r>
-      <w:r>
-        <w:t>. 2022. Disponível em: &lt;</w:t>
-      </w:r>
-      <w:r>
-        <w:t>https://www.hardware.com.br/hardware/o-que-e-para-que-serve-o-processador/</w:t>
-      </w:r>
-      <w:r>
-        <w:t xml:space="preserve">&gt;. </w:t>
-      </w:r>
-      <w:proofErr w:type="spellStart"/>
-      <w:r>
-        <w:rPr>
-          <w:lang w:val="en-US"/>
-        </w:rPr>
-        <w:t>Acesso</w:t>
-      </w:r>
-      <w:proofErr w:type="spellEnd"/>
-      <w:r>
-        <w:rPr>
-          <w:lang w:val="en-US"/>
-        </w:rPr>
-        <w:t xml:space="preserve"> </w:t>
-      </w:r>
-      <w:proofErr w:type="spellStart"/>
-      <w:r>
-        <w:rPr>
-          <w:lang w:val="en-US"/>
-        </w:rPr>
-        <w:t>em</w:t>
-      </w:r>
-      <w:proofErr w:type="spellEnd"/>
-      <w:r>
-        <w:rPr>
-          <w:lang w:val="en-US"/>
-        </w:rPr>
-        <w:t>:</w:t>
-      </w:r>
-      <w:r>
-        <w:rPr>
-          <w:lang w:val="en-US"/>
-        </w:rPr>
-        <w:t xml:space="preserve"> 29 </w:t>
-      </w:r>
-      <w:proofErr w:type="spellStart"/>
-      <w:r>
-        <w:rPr>
-          <w:lang w:val="en-US"/>
-        </w:rPr>
-        <w:t>mai</w:t>
-      </w:r>
-      <w:proofErr w:type="spellEnd"/>
-      <w:r>
-        <w:rPr>
-          <w:lang w:val="en-US"/>
-        </w:rPr>
-        <w:t>. 2025.</w:t>
-      </w:r>
-    </w:p>
-    <w:p>
-      <w:pPr>
-        <w:spacing w:line="240" w:lineRule="auto"/>
-      </w:pPr>
-      <w:r>
-        <w:rPr>
-          <w:lang w:val="en-US"/>
-        </w:rPr>
-        <w:t xml:space="preserve">WARREN, T. </w:t>
+        <w:t xml:space="preserve"> Debian? </w:t>
       </w:r>
       <w:r>
         <w:rPr>
@@ -2106,7 +2091,7 @@
           <w:bCs/>
           <w:lang w:val="en-US"/>
         </w:rPr>
-        <w:t>Intel Processor will replace Pentium and Celeron in 2023 laptops</w:t>
+        <w:t>In: A Brief History of Debian</w:t>
       </w:r>
       <w:r>
         <w:rPr>
@@ -2114,14 +2099,106 @@
         </w:rPr>
         <w:t xml:space="preserve">. </w:t>
       </w:r>
-      <w:r>
-        <w:t xml:space="preserve">2022. </w:t>
-      </w:r>
-      <w:r>
-        <w:t>Disponível em: &lt;https://www.theverge.com/2022/9/16/23356495/intel-processor-pentium-celeron-brand-2023-notebook-laptops&gt;</w:t>
-      </w:r>
-      <w:r>
-        <w:t>. Acesso em: 10 jun. 2025.</w:t>
+      <w:proofErr w:type="spellStart"/>
+      <w:r>
+        <w:rPr>
+          <w:lang w:val="en-US"/>
+        </w:rPr>
+        <w:t>Projeto</w:t>
+      </w:r>
+      <w:proofErr w:type="spellEnd"/>
+      <w:r>
+        <w:rPr>
+          <w:lang w:val="en-US"/>
+        </w:rPr>
+        <w:t xml:space="preserve"> Debian, [</w:t>
+      </w:r>
+      <w:proofErr w:type="spellStart"/>
+      <w:proofErr w:type="gramStart"/>
+      <w:r>
+        <w:rPr>
+          <w:lang w:val="en-US"/>
+        </w:rPr>
+        <w:t>s.d.</w:t>
+      </w:r>
+      <w:proofErr w:type="spellEnd"/>
+      <w:r>
+        <w:rPr>
+          <w:lang w:val="en-US"/>
+        </w:rPr>
+        <w:t>]</w:t>
+      </w:r>
+      <w:r>
+        <w:rPr>
+          <w:lang w:val="en-US"/>
+        </w:rPr>
+        <w:t>b</w:t>
+      </w:r>
+      <w:r>
+        <w:rPr>
+          <w:lang w:val="en-US"/>
+        </w:rPr>
+        <w:t>.</w:t>
+      </w:r>
+      <w:proofErr w:type="gramEnd"/>
+      <w:r>
+        <w:rPr>
+          <w:lang w:val="en-US"/>
+        </w:rPr>
+        <w:t xml:space="preserve"> </w:t>
+      </w:r>
+      <w:r>
+        <w:t>Disponível em: &lt;https://www.debian.org/doc/manuals/project-history/intro.pt.html&gt;. Acesso em: 6 set. 2025.</w:t>
+      </w:r>
+    </w:p>
+    <w:p>
+      <w:pPr>
+        <w:spacing w:line="240" w:lineRule="auto"/>
+      </w:pPr>
+    </w:p>
+    <w:p>
+      <w:pPr>
+        <w:spacing w:line="240" w:lineRule="auto"/>
+      </w:pPr>
+      <w:r>
+        <w:lastRenderedPageBreak/>
+        <w:t xml:space="preserve">TECNOBLOG. </w:t>
+      </w:r>
+      <w:r>
+        <w:rPr>
+          <w:b/>
+          <w:bCs/>
+        </w:rPr>
+        <w:t>O que é Debian? Conheça as vantagens do sistema operacional baseado em Linux</w:t>
+      </w:r>
+      <w:r>
+        <w:t xml:space="preserve">. </w:t>
+      </w:r>
+      <w:proofErr w:type="spellStart"/>
+      <w:r>
+        <w:t>Tecnoblog</w:t>
+      </w:r>
+      <w:proofErr w:type="spellEnd"/>
+      <w:r>
+        <w:t xml:space="preserve">, </w:t>
+      </w:r>
+      <w:r>
+        <w:t>2025</w:t>
+      </w:r>
+      <w:r>
+        <w:t xml:space="preserve">. Disponível em: </w:t>
+      </w:r>
+      <w:r>
+        <w:t>&lt;</w:t>
+      </w:r>
+      <w:r>
+        <w:t>https://tecnoblog.net/responde/o-que-e-debian-conheca-as-vantagens-do-sistema-operacional-baseado-em-linux/</w:t>
+      </w:r>
+      <w:r>
+        <w:t>&gt;</w:t>
+      </w:r>
+      <w:r>
+        <w:t>. Acesso em: 6 set. 2025.</w:t>
       </w:r>
     </w:p>
     <w:sectPr>
@@ -2136,7 +2213,7 @@
 </file>
 
 <file path=word/endnotes.xml><?xml version="1.0" encoding="utf-8"?>
-<w:endnotes xmlns:wpc="http://schemas.microsoft.com/office/word/2010/wordprocessingCanvas" xmlns:cx="http://schemas.microsoft.com/office/drawing/2014/chartex" xmlns:cx1="http://schemas.microsoft.com/office/drawing/2015/9/8/chartex" xmlns:mc="http://schemas.openxmlformats.org/markup-compatibility/2006" xmlns:o="urn:schemas-microsoft-com:office:office" xmlns:r="http://schemas.openxmlformats.org/officeDocument/2006/relationships" xmlns:m="http://schemas.openxmlformats.org/officeDocument/2006/math" xmlns:v="urn:schemas-microsoft-com:vml" xmlns:wp14="http://schemas.microsoft.com/office/word/2010/wordprocessingDrawing" xmlns:wp="http://schemas.openxmlformats.org/drawingml/2006/wordprocessingDrawing" xmlns:w10="urn:schemas-microsoft-com:office:word" xmlns:w="http://schemas.openxmlformats.org/wordprocessingml/2006/main" xmlns:w14="http://schemas.microsoft.com/office/word/2010/wordml" xmlns:w15="http://schemas.microsoft.com/office/word/2012/wordml" xmlns:w16se="http://schemas.microsoft.com/office/word/2015/wordml/symex" xmlns:wpg="http://schemas.microsoft.com/office/word/2010/wordprocessingGroup" xmlns:wpi="http://schemas.microsoft.com/office/word/2010/wordprocessingInk" xmlns:wne="http://schemas.microsoft.com/office/word/2006/wordml" xmlns:wps="http://schemas.microsoft.com/office/word/2010/wordprocessingShape" mc:Ignorable="w14 w15 w16se wp14">
+<w:endnotes xmlns:wpc="http://schemas.microsoft.com/office/word/2010/wordprocessingCanvas" xmlns:cx="http://schemas.microsoft.com/office/drawing/2014/chartex" xmlns:cx1="http://schemas.microsoft.com/office/drawing/2015/9/8/chartex" xmlns:cx2="http://schemas.microsoft.com/office/drawing/2015/10/21/chartex" xmlns:cx3="http://schemas.microsoft.com/office/drawing/2016/5/9/chartex" xmlns:cx4="http://schemas.microsoft.com/office/drawing/2016/5/10/chartex" xmlns:cx5="http://schemas.microsoft.com/office/drawing/2016/5/11/chartex" xmlns:cx6="http://schemas.microsoft.com/office/drawing/2016/5/12/chartex" xmlns:cx7="http://schemas.microsoft.com/office/drawing/2016/5/13/chartex" xmlns:cx8="http://schemas.microsoft.com/office/drawing/2016/5/14/chartex" xmlns:mc="http://schemas.openxmlformats.org/markup-compatibility/2006" xmlns:aink="http://schemas.microsoft.com/office/drawing/2016/ink" xmlns:am3d="http://schemas.microsoft.com/office/drawing/2017/model3d" xmlns:o="urn:schemas-microsoft-com:office:office" xmlns:oel="http://schemas.microsoft.com/office/2019/extlst" xmlns:r="http://schemas.openxmlformats.org/officeDocument/2006/relationships" xmlns:m="http://schemas.openxmlformats.org/officeDocument/2006/math" xmlns:v="urn:schemas-microsoft-com:vml" xmlns:wp14="http://schemas.microsoft.com/office/word/2010/wordprocessingDrawing" xmlns:wp="http://schemas.openxmlformats.org/drawingml/2006/wordprocessingDrawing" xmlns:w10="urn:schemas-microsoft-com:office:word" xmlns:w="http://schemas.openxmlformats.org/wordprocessingml/2006/main" xmlns:w14="http://schemas.microsoft.com/office/word/2010/wordml" xmlns:w15="http://schemas.microsoft.com/office/word/2012/wordml" xmlns:w16cex="http://schemas.microsoft.com/office/word/2018/wordml/cex" xmlns:w16cid="http://schemas.microsoft.com/office/word/2016/wordml/cid" xmlns:w16="http://schemas.microsoft.com/office/word/2018/wordml" xmlns:w16du="http://schemas.microsoft.com/office/word/2023/wordml/word16du" xmlns:w16sdtdh="http://schemas.microsoft.com/office/word/2020/wordml/sdtdatahash" xmlns:w16sdtfl="http://schemas.microsoft.com/office/word/2024/wordml/sdtformatlock" xmlns:w16se="http://schemas.microsoft.com/office/word/2015/wordml/symex" xmlns:wpg="http://schemas.microsoft.com/office/word/2010/wordprocessingGroup" xmlns:wpi="http://schemas.microsoft.com/office/word/2010/wordprocessingInk" xmlns:wne="http://schemas.microsoft.com/office/word/2006/wordml" xmlns:wps="http://schemas.microsoft.com/office/word/2010/wordprocessingShape" mc:Ignorable="w14 w15 w16se w16cid w16 w16cex w16sdtdh w16sdtfl w16du wp14">
   <w:endnote w:type="separator" w:id="-1">
     <w:p>
       <w:pPr>
@@ -2161,7 +2238,7 @@
 </file>
 
 <file path=word/footnotes.xml><?xml version="1.0" encoding="utf-8"?>
-<w:footnotes xmlns:wpc="http://schemas.microsoft.com/office/word/2010/wordprocessingCanvas" xmlns:cx="http://schemas.microsoft.com/office/drawing/2014/chartex" xmlns:cx1="http://schemas.microsoft.com/office/drawing/2015/9/8/chartex" xmlns:mc="http://schemas.openxmlformats.org/markup-compatibility/2006" xmlns:o="urn:schemas-microsoft-com:office:office" xmlns:r="http://schemas.openxmlformats.org/officeDocument/2006/relationships" xmlns:m="http://schemas.openxmlformats.org/officeDocument/2006/math" xmlns:v="urn:schemas-microsoft-com:vml" xmlns:wp14="http://schemas.microsoft.com/office/word/2010/wordprocessingDrawing" xmlns:wp="http://schemas.openxmlformats.org/drawingml/2006/wordprocessingDrawing" xmlns:w10="urn:schemas-microsoft-com:office:word" xmlns:w="http://schemas.openxmlformats.org/wordprocessingml/2006/main" xmlns:w14="http://schemas.microsoft.com/office/word/2010/wordml" xmlns:w15="http://schemas.microsoft.com/office/word/2012/wordml" xmlns:w16se="http://schemas.microsoft.com/office/word/2015/wordml/symex" xmlns:wpg="http://schemas.microsoft.com/office/word/2010/wordprocessingGroup" xmlns:wpi="http://schemas.microsoft.com/office/word/2010/wordprocessingInk" xmlns:wne="http://schemas.microsoft.com/office/word/2006/wordml" xmlns:wps="http://schemas.microsoft.com/office/word/2010/wordprocessingShape" mc:Ignorable="w14 w15 w16se wp14">
+<w:footnotes xmlns:wpc="http://schemas.microsoft.com/office/word/2010/wordprocessingCanvas" xmlns:cx="http://schemas.microsoft.com/office/drawing/2014/chartex" xmlns:cx1="http://schemas.microsoft.com/office/drawing/2015/9/8/chartex" xmlns:cx2="http://schemas.microsoft.com/office/drawing/2015/10/21/chartex" xmlns:cx3="http://schemas.microsoft.com/office/drawing/2016/5/9/chartex" xmlns:cx4="http://schemas.microsoft.com/office/drawing/2016/5/10/chartex" xmlns:cx5="http://schemas.microsoft.com/office/drawing/2016/5/11/chartex" xmlns:cx6="http://schemas.microsoft.com/office/drawing/2016/5/12/chartex" xmlns:cx7="http://schemas.microsoft.com/office/drawing/2016/5/13/chartex" xmlns:cx8="http://schemas.microsoft.com/office/drawing/2016/5/14/chartex" xmlns:mc="http://schemas.openxmlformats.org/markup-compatibility/2006" xmlns:aink="http://schemas.microsoft.com/office/drawing/2016/ink" xmlns:am3d="http://schemas.microsoft.com/office/drawing/2017/model3d" xmlns:o="urn:schemas-microsoft-com:office:office" xmlns:oel="http://schemas.microsoft.com/office/2019/extlst" xmlns:r="http://schemas.openxmlformats.org/officeDocument/2006/relationships" xmlns:m="http://schemas.openxmlformats.org/officeDocument/2006/math" xmlns:v="urn:schemas-microsoft-com:vml" xmlns:wp14="http://schemas.microsoft.com/office/word/2010/wordprocessingDrawing" xmlns:wp="http://schemas.openxmlformats.org/drawingml/2006/wordprocessingDrawing" xmlns:w10="urn:schemas-microsoft-com:office:word" xmlns:w="http://schemas.openxmlformats.org/wordprocessingml/2006/main" xmlns:w14="http://schemas.microsoft.com/office/word/2010/wordml" xmlns:w15="http://schemas.microsoft.com/office/word/2012/wordml" xmlns:w16cex="http://schemas.microsoft.com/office/word/2018/wordml/cex" xmlns:w16cid="http://schemas.microsoft.com/office/word/2016/wordml/cid" xmlns:w16="http://schemas.microsoft.com/office/word/2018/wordml" xmlns:w16du="http://schemas.microsoft.com/office/word/2023/wordml/word16du" xmlns:w16sdtdh="http://schemas.microsoft.com/office/word/2020/wordml/sdtdatahash" xmlns:w16sdtfl="http://schemas.microsoft.com/office/word/2024/wordml/sdtformatlock" xmlns:w16se="http://schemas.microsoft.com/office/word/2015/wordml/symex" xmlns:wpg="http://schemas.microsoft.com/office/word/2010/wordprocessingGroup" xmlns:wpi="http://schemas.microsoft.com/office/word/2010/wordprocessingInk" xmlns:wne="http://schemas.microsoft.com/office/word/2006/wordml" xmlns:wps="http://schemas.microsoft.com/office/word/2010/wordprocessingShape" mc:Ignorable="w14 w15 w16se w16cid w16 w16cex w16sdtdh w16sdtfl w16du wp14">
   <w:footnote w:type="separator" w:id="-1">
     <w:p>
       <w:r>
@@ -2191,11 +2268,30 @@
         <w:t xml:space="preserve"> </w:t>
       </w:r>
       <w:r>
-        <w:t>https://www.techtarget.com/rms/onlineimages/intel_pentium-h.png</w:t>
+        <w:t>https://www.debian.org/logos/openlogo-100.png</w:t>
       </w:r>
     </w:p>
   </w:footnote>
   <w:footnote w:id="2">
+    <w:p>
+      <w:pPr>
+        <w:pStyle w:val="Textodenotaderodap"/>
+      </w:pPr>
+      <w:r>
+        <w:rPr>
+          <w:rStyle w:val="Refdenotaderodap"/>
+        </w:rPr>
+        <w:footnoteRef/>
+      </w:r>
+      <w:r>
+        <w:t xml:space="preserve"> </w:t>
+      </w:r>
+      <w:r>
+        <w:t>https://www.techtarget.com/rms/onlineimages/intel_pentium-h.png</w:t>
+      </w:r>
+    </w:p>
+  </w:footnote>
+  <w:footnote w:id="3">
     <w:p>
       <w:pPr>
         <w:pStyle w:val="Textodenotaderodap"/>
@@ -2218,7 +2314,7 @@
 </file>
 
 <file path=word/styles.xml><?xml version="1.0" encoding="utf-8"?>
-<w:styles xmlns:mc="http://schemas.openxmlformats.org/markup-compatibility/2006" xmlns:r="http://schemas.openxmlformats.org/officeDocument/2006/relationships" xmlns:w="http://schemas.openxmlformats.org/wordprocessingml/2006/main" xmlns:w14="http://schemas.microsoft.com/office/word/2010/wordml" xmlns:w15="http://schemas.microsoft.com/office/word/2012/wordml" xmlns:w16se="http://schemas.microsoft.com/office/word/2015/wordml/symex" mc:Ignorable="w14 w15 w16se">
+<w:styles xmlns:mc="http://schemas.openxmlformats.org/markup-compatibility/2006" xmlns:r="http://schemas.openxmlformats.org/officeDocument/2006/relationships" xmlns:w="http://schemas.openxmlformats.org/wordprocessingml/2006/main" xmlns:w14="http://schemas.microsoft.com/office/word/2010/wordml" xmlns:w15="http://schemas.microsoft.com/office/word/2012/wordml" xmlns:w16cex="http://schemas.microsoft.com/office/word/2018/wordml/cex" xmlns:w16cid="http://schemas.microsoft.com/office/word/2016/wordml/cid" xmlns:w16="http://schemas.microsoft.com/office/word/2018/wordml" xmlns:w16du="http://schemas.microsoft.com/office/word/2023/wordml/word16du" xmlns:w16sdtdh="http://schemas.microsoft.com/office/word/2020/wordml/sdtdatahash" xmlns:w16sdtfl="http://schemas.microsoft.com/office/word/2024/wordml/sdtformatlock" xmlns:w16se="http://schemas.microsoft.com/office/word/2015/wordml/symex" mc:Ignorable="w14 w15 w16se w16cid w16 w16cex w16sdtdh w16sdtfl w16du">
   <w:docDefaults>
     <w:rPrDefault>
       <w:rPr>
@@ -2233,7 +2329,7 @@
       </w:pPr>
     </w:pPrDefault>
   </w:docDefaults>
-  <w:latentStyles w:defLockedState="0" w:defUIPriority="99" w:defSemiHidden="0" w:defUnhideWhenUsed="0" w:defQFormat="0" w:count="371">
+  <w:latentStyles w:defLockedState="0" w:defUIPriority="99" w:defSemiHidden="0" w:defUnhideWhenUsed="0" w:defQFormat="0" w:count="376">
     <w:lsdException w:name="Normal" w:uiPriority="0" w:qFormat="1"/>
     <w:lsdException w:name="heading 1" w:uiPriority="9" w:qFormat="1"/>
     <w:lsdException w:name="heading 2" w:semiHidden="1" w:uiPriority="9" w:unhideWhenUsed="1" w:qFormat="1"/>
@@ -2605,6 +2701,11 @@
     <w:lsdException w:name="List Table 5 Dark Accent 6" w:uiPriority="50"/>
     <w:lsdException w:name="List Table 6 Colorful Accent 6" w:uiPriority="51"/>
     <w:lsdException w:name="List Table 7 Colorful Accent 6" w:uiPriority="52"/>
+    <w:lsdException w:name="Mention" w:semiHidden="1" w:unhideWhenUsed="1"/>
+    <w:lsdException w:name="Smart Hyperlink" w:semiHidden="1" w:unhideWhenUsed="1"/>
+    <w:lsdException w:name="Hashtag" w:semiHidden="1" w:unhideWhenUsed="1"/>
+    <w:lsdException w:name="Unresolved Mention" w:semiHidden="1" w:unhideWhenUsed="1"/>
+    <w:lsdException w:name="Smart Link" w:semiHidden="1" w:unhideWhenUsed="1"/>
   </w:latentStyles>
   <w:style w:type="paragraph" w:default="1" w:styleId="Normal">
     <w:name w:val="Normal"/>
@@ -2627,7 +2728,6 @@
   <w:style w:type="character" w:default="1" w:styleId="Fontepargpadro">
     <w:name w:val="Default Paragraph Font"/>
     <w:uiPriority w:val="1"/>
-    <w:semiHidden/>
     <w:unhideWhenUsed/>
   </w:style>
   <w:style w:type="table" w:default="1" w:styleId="Tabelanormal">
@@ -3012,6 +3112,18 @@
     <w:semiHidden/>
     <w:unhideWhenUsed/>
     <w:rsid w:val="00D04261"/>
+    <w:rPr>
+      <w:color w:val="605E5C"/>
+      <w:shd w:val="clear" w:color="auto" w:fill="E1DFDD"/>
+    </w:rPr>
+  </w:style>
+  <w:style w:type="character" w:styleId="MenoPendente">
+    <w:name w:val="Unresolved Mention"/>
+    <w:basedOn w:val="Fontepargpadro"/>
+    <w:uiPriority w:val="99"/>
+    <w:semiHidden/>
+    <w:unhideWhenUsed/>
+    <w:rsid w:val="009921F9"/>
     <w:rPr>
       <w:color w:val="605E5C"/>
       <w:shd w:val="clear" w:color="auto" w:fill="E1DFDD"/>

</xml_diff>

<commit_message>
Tópico Conceitos pt2 (Versões e Pacotes)
</commit_message>
<xml_diff>
--- a/artigo/DEBIAN.docx
+++ b/artigo/DEBIAN.docx
@@ -1262,7 +1262,25 @@
         <w:rPr>
           <w:rFonts w:cs="Times New Roman"/>
         </w:rPr>
-        <w:t xml:space="preserve">Além disso, o Debian também possui 3 versões principais, sendo estas a </w:t>
+        <w:t>Segundo a página da Debian</w:t>
+      </w:r>
+      <w:r>
+        <w:rPr>
+          <w:rFonts w:cs="Times New Roman"/>
+        </w:rPr>
+        <w:t xml:space="preserve">, </w:t>
+      </w:r>
+      <w:r>
+        <w:rPr>
+          <w:rFonts w:cs="Times New Roman"/>
+        </w:rPr>
+        <w:t>seu sistema</w:t>
+      </w:r>
+      <w:r>
+        <w:rPr>
+          <w:rFonts w:cs="Times New Roman"/>
+        </w:rPr>
+        <w:t xml:space="preserve"> possui 3 versões principais, sendo estas a </w:t>
       </w:r>
       <w:proofErr w:type="spellStart"/>
       <w:r>
@@ -1309,11 +1327,312 @@
       <w:r>
         <w:rPr>
           <w:rFonts w:cs="Times New Roman"/>
+        </w:rPr>
+        <w:t>.</w:t>
+      </w:r>
+      <w:r>
+        <w:rPr>
+          <w:rFonts w:cs="Times New Roman"/>
+        </w:rPr>
+        <w:t xml:space="preserve"> </w:t>
+      </w:r>
+    </w:p>
+    <w:p>
+      <w:pPr>
+        <w:pStyle w:val="Textonormal"/>
+        <w:spacing w:line="360" w:lineRule="auto"/>
+        <w:ind w:firstLine="709"/>
+        <w:jc w:val="both"/>
+        <w:rPr>
+          <w:rFonts w:cs="Times New Roman"/>
           <w:i/>
           <w:iCs/>
         </w:rPr>
+      </w:pPr>
+      <w:r>
+        <w:rPr>
+          <w:rFonts w:cs="Times New Roman"/>
+        </w:rPr>
+        <w:t xml:space="preserve">A </w:t>
+      </w:r>
+      <w:proofErr w:type="spellStart"/>
+      <w:r>
+        <w:rPr>
+          <w:rFonts w:cs="Times New Roman"/>
+          <w:i/>
+          <w:iCs/>
+        </w:rPr>
+        <w:t>stable</w:t>
+      </w:r>
+      <w:proofErr w:type="spellEnd"/>
+      <w:r>
+        <w:rPr>
+          <w:rFonts w:cs="Times New Roman"/>
+        </w:rPr>
+        <w:t xml:space="preserve"> (ou estável) é a versão oficial do Debian, sendo também a mais indicada, por conter todos os recursos que funcionam normalmente. A </w:t>
+      </w:r>
+      <w:proofErr w:type="spellStart"/>
+      <w:r>
+        <w:rPr>
+          <w:rFonts w:cs="Times New Roman"/>
+          <w:i/>
+          <w:iCs/>
+        </w:rPr>
+        <w:t>unstable</w:t>
+      </w:r>
+      <w:proofErr w:type="spellEnd"/>
+      <w:r>
+        <w:rPr>
+          <w:rFonts w:cs="Times New Roman"/>
+        </w:rPr>
+        <w:t xml:space="preserve"> (ou instável) é onde </w:t>
+      </w:r>
+      <w:r>
+        <w:rPr>
+          <w:rFonts w:cs="Times New Roman"/>
+        </w:rPr>
+        <w:t xml:space="preserve">os novos pacotes </w:t>
+      </w:r>
+      <w:r>
+        <w:rPr>
+          <w:rFonts w:cs="Times New Roman"/>
+        </w:rPr>
+        <w:t>do sistema chegam primeiro</w:t>
+      </w:r>
+      <w:r>
+        <w:rPr>
+          <w:rFonts w:cs="Times New Roman"/>
+        </w:rPr>
+        <w:t xml:space="preserve">, o que torna mais provável a ocorrência de problemas de estabilidade e incompatibilidade, porém, recebe atualizações constantemente, sendo também indicada para desenvolvedores e usuários mais experientes; E por fim temos a </w:t>
+      </w:r>
+      <w:proofErr w:type="spellStart"/>
+      <w:r>
+        <w:rPr>
+          <w:rFonts w:cs="Times New Roman"/>
+          <w:i/>
+          <w:iCs/>
+        </w:rPr>
+        <w:t>testing</w:t>
+      </w:r>
+      <w:proofErr w:type="spellEnd"/>
+      <w:r>
+        <w:rPr>
+          <w:rFonts w:cs="Times New Roman"/>
+        </w:rPr>
+        <w:t xml:space="preserve"> (ou teste), esta versão recebe novidades a partir do </w:t>
+      </w:r>
+      <w:proofErr w:type="spellStart"/>
+      <w:r>
+        <w:rPr>
+          <w:rFonts w:cs="Times New Roman"/>
+          <w:i/>
+          <w:iCs/>
+        </w:rPr>
+        <w:t>unstable</w:t>
+      </w:r>
+      <w:proofErr w:type="spellEnd"/>
+      <w:r>
+        <w:rPr>
+          <w:rFonts w:cs="Times New Roman"/>
+        </w:rPr>
+        <w:t xml:space="preserve"> que já não se encontram tão instáveis, apenas necessitando de algumas atualizações para </w:t>
+      </w:r>
+      <w:r>
+        <w:rPr>
+          <w:rFonts w:cs="Times New Roman"/>
+        </w:rPr>
+        <w:t>então</w:t>
+      </w:r>
+      <w:r>
+        <w:rPr>
+          <w:rFonts w:cs="Times New Roman"/>
+        </w:rPr>
+        <w:t xml:space="preserve">, chegar à </w:t>
+      </w:r>
+      <w:proofErr w:type="spellStart"/>
+      <w:r>
+        <w:rPr>
+          <w:rFonts w:cs="Times New Roman"/>
+          <w:i/>
+          <w:iCs/>
+        </w:rPr>
+        <w:t>stable</w:t>
+      </w:r>
+      <w:proofErr w:type="spellEnd"/>
+      <w:r>
+        <w:rPr>
+          <w:rFonts w:cs="Times New Roman"/>
+          <w:i/>
+          <w:iCs/>
+        </w:rPr>
         <w:t>.</w:t>
       </w:r>
+    </w:p>
+    <w:p>
+      <w:pPr>
+        <w:pStyle w:val="Textonormal"/>
+        <w:spacing w:line="360" w:lineRule="auto"/>
+        <w:ind w:firstLine="709"/>
+        <w:jc w:val="both"/>
+        <w:rPr>
+          <w:rFonts w:cs="Times New Roman"/>
+        </w:rPr>
+      </w:pPr>
+      <w:r>
+        <w:rPr>
+          <w:rFonts w:cs="Times New Roman"/>
+        </w:rPr>
+        <w:t>Nota-se que temos a seguinte ordem em como as atualizações são incluídas nas versões:</w:t>
+      </w:r>
+    </w:p>
+    <w:p>
+      <w:pPr>
+        <w:pStyle w:val="Textonormal"/>
+        <w:spacing w:line="360" w:lineRule="auto"/>
+        <w:ind w:firstLine="709"/>
+        <w:jc w:val="center"/>
+        <w:rPr>
+          <w:rFonts w:cs="Times New Roman"/>
+          <w:i/>
+          <w:iCs/>
+        </w:rPr>
+      </w:pPr>
+      <w:proofErr w:type="spellStart"/>
+      <w:r>
+        <w:rPr>
+          <w:rFonts w:cs="Times New Roman"/>
+          <w:i/>
+          <w:iCs/>
+        </w:rPr>
+        <w:t>Unstable</w:t>
+      </w:r>
+      <w:proofErr w:type="spellEnd"/>
+      <w:r>
+        <w:rPr>
+          <w:rFonts w:cs="Times New Roman"/>
+        </w:rPr>
+        <w:t xml:space="preserve"> &gt; </w:t>
+      </w:r>
+      <w:proofErr w:type="spellStart"/>
+      <w:r>
+        <w:rPr>
+          <w:rFonts w:cs="Times New Roman"/>
+          <w:i/>
+          <w:iCs/>
+        </w:rPr>
+        <w:t>Testing</w:t>
+      </w:r>
+      <w:proofErr w:type="spellEnd"/>
+      <w:r>
+        <w:rPr>
+          <w:rFonts w:cs="Times New Roman"/>
+        </w:rPr>
+        <w:t xml:space="preserve"> &gt; </w:t>
+      </w:r>
+      <w:proofErr w:type="spellStart"/>
+      <w:r>
+        <w:rPr>
+          <w:rFonts w:cs="Times New Roman"/>
+          <w:i/>
+          <w:iCs/>
+        </w:rPr>
+        <w:t>Stable</w:t>
+      </w:r>
+      <w:proofErr w:type="spellEnd"/>
+    </w:p>
+    <w:p>
+      <w:pPr>
+        <w:pStyle w:val="Textonormal"/>
+        <w:spacing w:line="360" w:lineRule="auto"/>
+        <w:ind w:firstLine="709"/>
+        <w:rPr>
+          <w:rFonts w:cs="Times New Roman"/>
+        </w:rPr>
+      </w:pPr>
+      <w:r>
+        <w:rPr>
+          <w:rFonts w:cs="Times New Roman"/>
+        </w:rPr>
+        <w:t>No Debian e sistemas derivados, existem os pacotes, que são arquivos que contêm os ficheiros para implementar um conjunto de comandos ou funcionalidades, se dividindo em dois</w:t>
+      </w:r>
+      <w:r>
+        <w:rPr>
+          <w:rFonts w:cs="Times New Roman"/>
+        </w:rPr>
+        <w:t xml:space="preserve"> tipos: os Pacotes Binários, que contêm executáveis, arquivos de configuração etc. Geralmente tendo .</w:t>
+      </w:r>
+      <w:proofErr w:type="spellStart"/>
+      <w:r>
+        <w:rPr>
+          <w:rFonts w:cs="Times New Roman"/>
+        </w:rPr>
+        <w:t>deb</w:t>
+      </w:r>
+      <w:proofErr w:type="spellEnd"/>
+      <w:r>
+        <w:rPr>
+          <w:rFonts w:cs="Times New Roman"/>
+        </w:rPr>
+        <w:t xml:space="preserve"> como extensão de arquivo. E os Pacotes Fonte, que são arquivos de </w:t>
+      </w:r>
+      <w:proofErr w:type="gramStart"/>
+      <w:r>
+        <w:rPr>
+          <w:rFonts w:cs="Times New Roman"/>
+        </w:rPr>
+        <w:t>extensão .</w:t>
+      </w:r>
+      <w:proofErr w:type="spellStart"/>
+      <w:r>
+        <w:rPr>
+          <w:rFonts w:cs="Times New Roman"/>
+        </w:rPr>
+        <w:t>dsc</w:t>
+      </w:r>
+      <w:proofErr w:type="spellEnd"/>
+      <w:proofErr w:type="gramEnd"/>
+      <w:r>
+        <w:rPr>
+          <w:rFonts w:cs="Times New Roman"/>
+        </w:rPr>
+        <w:t xml:space="preserve"> que descrevem o Pacote Fonte, contendo o código-fonte do programa, arquivos de controle e scripts para a compilação. </w:t>
+      </w:r>
+      <w:r>
+        <w:rPr>
+          <w:rFonts w:cs="Times New Roman"/>
+        </w:rPr>
+        <w:t>(DEBIAN PROJECT, [</w:t>
+      </w:r>
+      <w:proofErr w:type="gramStart"/>
+      <w:r>
+        <w:rPr>
+          <w:rFonts w:cs="Times New Roman"/>
+        </w:rPr>
+        <w:t>s.d.]</w:t>
+      </w:r>
+      <w:r>
+        <w:rPr>
+          <w:rFonts w:cs="Times New Roman"/>
+        </w:rPr>
+        <w:t>b</w:t>
+      </w:r>
+      <w:proofErr w:type="gramEnd"/>
+      <w:r>
+        <w:rPr>
+          <w:rFonts w:cs="Times New Roman"/>
+        </w:rPr>
+        <w:t>)</w:t>
+      </w:r>
+    </w:p>
+    <w:p>
+      <w:pPr>
+        <w:pStyle w:val="Textonormal"/>
+        <w:spacing w:line="360" w:lineRule="auto"/>
+        <w:ind w:firstLine="709"/>
+        <w:rPr>
+          <w:rFonts w:cs="Times New Roman"/>
+        </w:rPr>
+      </w:pPr>
     </w:p>
     <w:p>
       <w:pPr>
@@ -1463,7 +1782,14 @@
         <w:rPr>
           <w:rFonts w:cs="Times New Roman"/>
         </w:rPr>
-        <w:t>, e algum outro meio externo (NOGUEIRA, 2022), alguns exemplos, conforme a Editora Conceitos são: o teclado, mouse, monitor, autofalante e etc.</w:t>
+        <w:t xml:space="preserve">, e algum outro meio externo </w:t>
+      </w:r>
+      <w:r>
+        <w:rPr>
+          <w:rFonts w:cs="Times New Roman"/>
+        </w:rPr>
+        <w:lastRenderedPageBreak/>
+        <w:t>(NOGUEIRA, 2022), alguns exemplos, conforme a Editora Conceitos são: o teclado, mouse, monitor, autofalante e etc.</w:t>
       </w:r>
     </w:p>
     <w:p>
@@ -1645,14 +1971,7 @@
         <w:rPr>
           <w:rFonts w:cs="Times New Roman"/>
         </w:rPr>
-        <w:t xml:space="preserve">Durante décadas, o Pentium se permaneceu como a linha mais popular disponível no </w:t>
-      </w:r>
-      <w:r>
-        <w:rPr>
-          <w:rFonts w:cs="Times New Roman"/>
-        </w:rPr>
-        <w:lastRenderedPageBreak/>
-        <w:t xml:space="preserve">mercado, sendo adquirida e preferida por muitos dos consumidores. No entanto, com o lançamento da linha Core, o Pentium se tornou uma opção mais simples, com menos tecnologias (CARVALHO, 2023). </w:t>
+        <w:t xml:space="preserve">Durante décadas, o Pentium se permaneceu como a linha mais popular disponível no mercado, sendo adquirida e preferida por muitos dos consumidores. No entanto, com o lançamento da linha Core, o Pentium se tornou uma opção mais simples, com menos tecnologias (CARVALHO, 2023). </w:t>
       </w:r>
     </w:p>
     <w:p>
@@ -1725,6 +2044,7 @@
           <w:noProof/>
           <w:lang w:eastAsia="pt-BR" w:bidi="ar-SA"/>
         </w:rPr>
+        <w:lastRenderedPageBreak/>
         <w:drawing>
           <wp:inline distT="0" distB="0" distL="0" distR="0" wp14:anchorId="331460DE" wp14:editId="5970DC76">
             <wp:extent cx="1983847" cy="2070100"/>
@@ -1910,14 +2230,7 @@
         <w:rPr>
           <w:rFonts w:cs="Times New Roman"/>
         </w:rPr>
-        <w:t xml:space="preserve">2006, substituindo a linha Pentium como principal, que passou a ser vendida como uma alternativa mais barata; Entre os primeiros modelos temos: Core Solo T1300, Core Duo L2300, L2400 e outros. Estes tinham arquitetura x86 de 32 bits, sendo </w:t>
-      </w:r>
-      <w:r>
-        <w:rPr>
-          <w:rFonts w:cs="Times New Roman"/>
-        </w:rPr>
-        <w:lastRenderedPageBreak/>
-        <w:t>inspirados na microarquitetura Intel P6 (HIGA, 2023).</w:t>
+        <w:t>2006, substituindo a linha Pentium como principal, que passou a ser vendida como uma alternativa mais barata; Entre os primeiros modelos temos: Core Solo T1300, Core Duo L2300, L2400 e outros. Estes tinham arquitetura x86 de 32 bits, sendo inspirados na microarquitetura Intel P6 (HIGA, 2023).</w:t>
       </w:r>
     </w:p>
     <w:p>
@@ -2002,6 +2315,7 @@
           <w:i/>
           <w:iCs/>
         </w:rPr>
+        <w:lastRenderedPageBreak/>
         <w:t>Figura 1: Processador Intel Core I3-7100</w:t>
       </w:r>
     </w:p>
@@ -2255,6 +2569,7 @@
         <w:spacing w:line="240" w:lineRule="auto"/>
       </w:pPr>
       <w:r>
+        <w:lastRenderedPageBreak/>
         <w:t xml:space="preserve">DEBIAN PROJECT. </w:t>
       </w:r>
       <w:r>
@@ -2314,117 +2629,188 @@
           <w:b/>
           <w:bCs/>
         </w:rPr>
-        <w:t xml:space="preserve">Capítulo 1. Introdução — O que é o </w:t>
-      </w:r>
-      <w:proofErr w:type="spellStart"/>
+        <w:t>Capítulo 7. Básic</w:t>
+      </w:r>
       <w:r>
         <w:rPr>
           <w:b/>
           <w:bCs/>
         </w:rPr>
-        <w:t>projecto</w:t>
-      </w:r>
-      <w:proofErr w:type="spellEnd"/>
+        <w:t>o</w:t>
+      </w:r>
       <w:r>
         <w:rPr>
           <w:b/>
           <w:bCs/>
         </w:rPr>
-        <w:t xml:space="preserve"> Debian? </w:t>
-      </w:r>
-      <w:r>
+        <w:t>s do sistema de gestão de pacotes Debian</w:t>
+      </w:r>
+      <w:r>
+        <w:t>. Projeto Debian, [</w:t>
+      </w:r>
+      <w:proofErr w:type="gramStart"/>
+      <w:r>
+        <w:t>s.d.]</w:t>
+      </w:r>
+      <w:r>
+        <w:t>b</w:t>
+      </w:r>
+      <w:r>
+        <w:t>.</w:t>
+      </w:r>
+      <w:proofErr w:type="gramEnd"/>
+      <w:r>
+        <w:t xml:space="preserve"> </w:t>
+      </w:r>
+      <w:r>
+        <w:t>Disponível em: &lt;</w:t>
+      </w:r>
+      <w:r>
+        <w:t>https://www.debian.org/doc/manuals/debian-faq/pkg-basics.pt.html</w:t>
+      </w:r>
+      <w:r>
+        <w:t xml:space="preserve">&gt;. Acesso em: </w:t>
+      </w:r>
+      <w:r>
+        <w:t>8</w:t>
+      </w:r>
+      <w:r>
+        <w:t xml:space="preserve"> set. 2025.</w:t>
+      </w:r>
+    </w:p>
+    <w:p>
+      <w:pPr>
+        <w:spacing w:line="240" w:lineRule="auto"/>
+      </w:pPr>
+    </w:p>
+    <w:p>
+      <w:pPr>
+        <w:spacing w:line="240" w:lineRule="auto"/>
+      </w:pPr>
+    </w:p>
+    <w:p>
+      <w:pPr>
+        <w:spacing w:line="240" w:lineRule="auto"/>
         <w:rPr>
           <w:b/>
           <w:bCs/>
           <w:lang w:val="en-US"/>
         </w:rPr>
-        <w:t>In: A Brief History of Debian</w:t>
-      </w:r>
+      </w:pPr>
       <w:r>
         <w:rPr>
           <w:lang w:val="en-US"/>
         </w:rPr>
-        <w:t xml:space="preserve">. </w:t>
-      </w:r>
-      <w:proofErr w:type="spellStart"/>
-      <w:r>
-        <w:rPr>
-          <w:lang w:val="en-US"/>
-        </w:rPr>
-        <w:t>Projeto</w:t>
-      </w:r>
-      <w:proofErr w:type="spellEnd"/>
-      <w:r>
-        <w:rPr>
-          <w:lang w:val="en-US"/>
-        </w:rPr>
-        <w:t xml:space="preserve"> Debian, [</w:t>
-      </w:r>
-      <w:proofErr w:type="spellStart"/>
-      <w:proofErr w:type="gramStart"/>
-      <w:r>
-        <w:rPr>
-          <w:lang w:val="en-US"/>
-        </w:rPr>
-        <w:t>s.d.</w:t>
-      </w:r>
-      <w:proofErr w:type="spellEnd"/>
-      <w:r>
-        <w:rPr>
-          <w:lang w:val="en-US"/>
-        </w:rPr>
-        <w:t>]</w:t>
-      </w:r>
-      <w:r>
-        <w:rPr>
-          <w:lang w:val="en-US"/>
-        </w:rPr>
-        <w:t>b</w:t>
-      </w:r>
-      <w:r>
-        <w:rPr>
-          <w:lang w:val="en-US"/>
-        </w:rPr>
-        <w:t>.</w:t>
-      </w:r>
-      <w:proofErr w:type="gramEnd"/>
-      <w:r>
-        <w:rPr>
-          <w:lang w:val="en-US"/>
-        </w:rPr>
-        <w:t xml:space="preserve"> </w:t>
-      </w:r>
-      <w:r>
-        <w:t>Disponível em: &lt;https://www.debian.org/doc/manuals/project-history/intro.pt.html&gt;. Acesso em: 6 set. 2025.</w:t>
-      </w:r>
-    </w:p>
-    <w:p>
-      <w:pPr>
-        <w:spacing w:line="240" w:lineRule="auto"/>
-      </w:pPr>
-    </w:p>
-    <w:p>
-      <w:pPr>
-        <w:spacing w:line="240" w:lineRule="auto"/>
-      </w:pPr>
-      <w:r>
-        <w:t xml:space="preserve">TECNOBLOG. </w:t>
-      </w:r>
-      <w:r>
-        <w:rPr>
+        <w:t>GLOOR, J.</w:t>
+      </w:r>
+      <w:r>
+        <w:rPr>
+          <w:rFonts w:ascii="Roboto" w:eastAsia="Times New Roman" w:hAnsi="Roboto" w:cs="Times New Roman"/>
           <w:b/>
           <w:bCs/>
+          <w:color w:val="F2F2F2"/>
+          <w:kern w:val="36"/>
+          <w:sz w:val="48"/>
+          <w:szCs w:val="48"/>
+          <w:lang w:val="en-US" w:eastAsia="ja-JP" w:bidi="ar-SA"/>
+        </w:rPr>
+        <w:t xml:space="preserve"> </w:t>
+      </w:r>
+      <w:r>
+        <w:rPr>
+          <w:b/>
+          <w:bCs/>
+          <w:lang w:val="en-US"/>
+        </w:rPr>
+        <w:t xml:space="preserve">What’s the Difference Between APT and </w:t>
+      </w:r>
+      <w:proofErr w:type="spellStart"/>
+      <w:r>
+        <w:rPr>
+          <w:b/>
+          <w:bCs/>
+          <w:lang w:val="en-US"/>
+        </w:rPr>
+        <w:t>dpkg</w:t>
+      </w:r>
+      <w:proofErr w:type="spellEnd"/>
+      <w:r>
+        <w:rPr>
+          <w:b/>
+          <w:bCs/>
+          <w:lang w:val="en-US"/>
+        </w:rPr>
+        <w:t xml:space="preserve"> in </w:t>
+      </w:r>
+      <w:proofErr w:type="gramStart"/>
+      <w:r>
+        <w:rPr>
+          <w:b/>
+          <w:bCs/>
+          <w:lang w:val="en-US"/>
+        </w:rPr>
+        <w:t>Ubuntu?</w:t>
+      </w:r>
+      <w:r>
+        <w:rPr>
+          <w:lang w:val="en-US"/>
+        </w:rPr>
+        <w:t>.</w:t>
+      </w:r>
+      <w:proofErr w:type="gramEnd"/>
+      <w:r>
+        <w:rPr>
+          <w:lang w:val="en-US"/>
+        </w:rPr>
+        <w:t xml:space="preserve"> </w:t>
+      </w:r>
+      <w:r>
+        <w:t>2021. Disponível em: &lt;</w:t>
+      </w:r>
+      <w:r>
+        <w:t>https://www.makeuseof.com/</w:t>
+      </w:r>
+      <w:proofErr w:type="spellStart"/>
+      <w:r>
+        <w:t>apt-vs-dpkg</w:t>
+      </w:r>
+      <w:proofErr w:type="spellEnd"/>
+      <w:r>
+        <w:t>&gt;. Acesso em 08 set. 2025</w:t>
+      </w:r>
+      <w:r>
+        <w:rPr>
+          <w:b/>
+          <w:bCs/>
+          <w:lang w:val="en-US"/>
+        </w:rPr>
+        <w:t>.</w:t>
+      </w:r>
+    </w:p>
+    <w:p>
+      <w:pPr>
+        <w:spacing w:line="240" w:lineRule="auto"/>
+        <w:rPr>
+          <w:b/>
+          <w:bCs/>
+          <w:lang w:val="en-US"/>
+        </w:rPr>
+      </w:pPr>
+    </w:p>
+    <w:p>
+      <w:pPr>
+        <w:spacing w:line="240" w:lineRule="auto"/>
+      </w:pPr>
+      <w:r>
+        <w:t xml:space="preserve">TECNOBLOG. </w:t>
+      </w:r>
+      <w:r>
+        <w:rPr>
+          <w:b/>
+          <w:bCs/>
         </w:rPr>
         <w:t>O que é Debian? Conheça as vantagens do sistema operacional baseado em Linux</w:t>
       </w:r>
-      <w:r>
-        <w:t xml:space="preserve">. </w:t>
-      </w:r>
-      <w:proofErr w:type="spellStart"/>
-      <w:r>
-        <w:t>Tecnoblog</w:t>
-      </w:r>
-      <w:proofErr w:type="spellEnd"/>
       <w:r>
         <w:t xml:space="preserve">, 2025. Disponível em: </w:t>
       </w:r>
@@ -3036,10 +3422,30 @@
       <w:lang w:eastAsia="zh-CN" w:bidi="hi-IN"/>
     </w:rPr>
   </w:style>
+  <w:style w:type="paragraph" w:styleId="Ttulo1">
+    <w:name w:val="heading 1"/>
+    <w:basedOn w:val="Normal"/>
+    <w:next w:val="Normal"/>
+    <w:link w:val="Ttulo1Char"/>
+    <w:uiPriority w:val="9"/>
+    <w:qFormat/>
+    <w:rsid w:val="001B4549"/>
+    <w:pPr>
+      <w:keepNext/>
+      <w:keepLines/>
+      <w:spacing w:before="240" w:after="0"/>
+      <w:outlineLvl w:val="0"/>
+    </w:pPr>
+    <w:rPr>
+      <w:rFonts w:asciiTheme="majorHAnsi" w:eastAsiaTheme="majorEastAsia" w:hAnsiTheme="majorHAnsi" w:cs="Mangal"/>
+      <w:color w:val="365F91" w:themeColor="accent1" w:themeShade="BF"/>
+      <w:sz w:val="32"/>
+      <w:szCs w:val="29"/>
+    </w:rPr>
+  </w:style>
   <w:style w:type="character" w:default="1" w:styleId="Fontepargpadro">
     <w:name w:val="Default Paragraph Font"/>
     <w:uiPriority w:val="1"/>
-    <w:semiHidden/>
     <w:unhideWhenUsed/>
   </w:style>
   <w:style w:type="table" w:default="1" w:styleId="Tabelanormal">
@@ -3441,6 +3847,20 @@
       <w:shd w:val="clear" w:color="auto" w:fill="E1DFDD"/>
     </w:rPr>
   </w:style>
+  <w:style w:type="character" w:customStyle="1" w:styleId="Ttulo1Char">
+    <w:name w:val="Título 1 Char"/>
+    <w:basedOn w:val="Fontepargpadro"/>
+    <w:link w:val="Ttulo1"/>
+    <w:uiPriority w:val="9"/>
+    <w:rsid w:val="001B4549"/>
+    <w:rPr>
+      <w:rFonts w:asciiTheme="majorHAnsi" w:eastAsiaTheme="majorEastAsia" w:hAnsiTheme="majorHAnsi" w:cs="Mangal"/>
+      <w:color w:val="365F91" w:themeColor="accent1" w:themeShade="BF"/>
+      <w:sz w:val="32"/>
+      <w:szCs w:val="29"/>
+      <w:lang w:eastAsia="zh-CN" w:bidi="hi-IN"/>
+    </w:rPr>
+  </w:style>
 </w:styles>
 </file>
 

</xml_diff>

<commit_message>
Tópico Características, e outras alterações
</commit_message>
<xml_diff>
--- a/artigo/DEBIAN.docx
+++ b/artigo/DEBIAN.docx
@@ -31,59 +31,13 @@
           <w:rFonts w:ascii="Times New Roman" w:hAnsi="Times New Roman" w:cs="Times New Roman"/>
         </w:rPr>
       </w:pPr>
-      <w:proofErr w:type="spellStart"/>
-      <w:r>
-        <w:rPr>
-          <w:rFonts w:ascii="Times New Roman" w:hAnsi="Times New Roman" w:cs="Times New Roman"/>
-          <w:bCs/>
-          <w:sz w:val="24"/>
-        </w:rPr>
-        <w:t>Etec</w:t>
-      </w:r>
-      <w:proofErr w:type="spellEnd"/>
-      <w:r>
-        <w:rPr>
-          <w:rFonts w:ascii="Times New Roman" w:hAnsi="Times New Roman" w:cs="Times New Roman"/>
-          <w:bCs/>
-          <w:sz w:val="24"/>
-        </w:rPr>
-        <w:t xml:space="preserve"> Vasco </w:t>
-      </w:r>
-      <w:proofErr w:type="spellStart"/>
-      <w:r>
-        <w:rPr>
-          <w:rFonts w:ascii="Times New Roman" w:hAnsi="Times New Roman" w:cs="Times New Roman"/>
-          <w:bCs/>
-          <w:sz w:val="24"/>
-        </w:rPr>
-        <w:t>Antonio</w:t>
-      </w:r>
-      <w:proofErr w:type="spellEnd"/>
-      <w:r>
-        <w:rPr>
-          <w:rFonts w:ascii="Times New Roman" w:hAnsi="Times New Roman" w:cs="Times New Roman"/>
-          <w:bCs/>
-          <w:sz w:val="24"/>
-        </w:rPr>
-        <w:t xml:space="preserve"> </w:t>
-      </w:r>
-      <w:proofErr w:type="spellStart"/>
-      <w:r>
-        <w:rPr>
-          <w:rFonts w:ascii="Times New Roman" w:hAnsi="Times New Roman" w:cs="Times New Roman"/>
-          <w:bCs/>
-          <w:sz w:val="24"/>
-        </w:rPr>
-        <w:t>Venchiarutti</w:t>
-      </w:r>
-      <w:proofErr w:type="spellEnd"/>
-      <w:r>
-        <w:rPr>
-          <w:rFonts w:ascii="Times New Roman" w:hAnsi="Times New Roman" w:cs="Times New Roman"/>
-          <w:bCs/>
-          <w:sz w:val="24"/>
-        </w:rPr>
-        <w:t xml:space="preserve"> – Jundiaí - SP</w:t>
+      <w:r>
+        <w:rPr>
+          <w:rFonts w:ascii="Times New Roman" w:hAnsi="Times New Roman" w:cs="Times New Roman"/>
+          <w:bCs/>
+          <w:sz w:val="24"/>
+        </w:rPr>
+        <w:t>Etec Vasco Antonio Venchiarutti – Jundiaí - SP</w:t>
       </w:r>
     </w:p>
     <w:p>
@@ -212,54 +166,8 @@
             <w14:round/>
           </w14:textOutline>
         </w:rPr>
-        <w:t xml:space="preserve">Debian Linux: </w:t>
-      </w:r>
-      <w:proofErr w:type="spellStart"/>
-      <w:r>
-        <w:rPr>
-          <w:rFonts w:ascii="Times New Roman" w:hAnsi="Times New Roman" w:cs="Times New Roman"/>
-          <w:color w:val="auto"/>
-          <w:sz w:val="28"/>
-          <w:szCs w:val="28"/>
-          <w14:textOutline w14:w="0" w14:cap="flat" w14:cmpd="sng" w14:algn="ctr">
-            <w14:noFill/>
-            <w14:prstDash w14:val="solid"/>
-            <w14:round/>
-          </w14:textOutline>
-        </w:rPr>
-        <w:t>bla</w:t>
-      </w:r>
-      <w:proofErr w:type="spellEnd"/>
-      <w:r>
-        <w:rPr>
-          <w:rFonts w:ascii="Times New Roman" w:hAnsi="Times New Roman" w:cs="Times New Roman"/>
-          <w:color w:val="auto"/>
-          <w:sz w:val="28"/>
-          <w:szCs w:val="28"/>
-          <w14:textOutline w14:w="0" w14:cap="flat" w14:cmpd="sng" w14:algn="ctr">
-            <w14:noFill/>
-            <w14:prstDash w14:val="solid"/>
-            <w14:round/>
-          </w14:textOutline>
-        </w:rPr>
-        <w:t xml:space="preserve"> </w:t>
-      </w:r>
-      <w:proofErr w:type="spellStart"/>
-      <w:r>
-        <w:rPr>
-          <w:rFonts w:ascii="Times New Roman" w:hAnsi="Times New Roman" w:cs="Times New Roman"/>
-          <w:color w:val="auto"/>
-          <w:sz w:val="28"/>
-          <w:szCs w:val="28"/>
-          <w14:textOutline w14:w="0" w14:cap="flat" w14:cmpd="sng" w14:algn="ctr">
-            <w14:noFill/>
-            <w14:prstDash w14:val="solid"/>
-            <w14:round/>
-          </w14:textOutline>
-        </w:rPr>
-        <w:t>bla</w:t>
-      </w:r>
-      <w:proofErr w:type="spellEnd"/>
+        <w:t>Debian Linux: bla bla</w:t>
+      </w:r>
     </w:p>
     <w:p>
       <w:pPr>
@@ -476,6 +384,8 @@
       <w:r>
         <w:rPr>
           <w:rFonts w:cs="Times New Roman"/>
+          <w:b/>
+          <w:bCs/>
         </w:rPr>
         <w:t>fulano</w:t>
       </w:r>
@@ -783,10 +693,58 @@
       <w:r>
         <w:rPr>
           <w:rFonts w:cs="Times New Roman"/>
+        </w:rPr>
+        <w:t>esclarecimento</w:t>
+      </w:r>
+      <w:r>
+        <w:rPr>
+          <w:rFonts w:cs="Times New Roman"/>
           <w:b/>
           <w:bCs/>
         </w:rPr>
-        <w:t xml:space="preserve">esclarecimento acerca destes hardwares, visto que este conhecimento auxilia na aquisição e manuseio correto dos </w:t>
+        <w:t xml:space="preserve"> </w:t>
+      </w:r>
+      <w:r>
+        <w:rPr>
+          <w:rFonts w:cs="Times New Roman"/>
+        </w:rPr>
+        <w:t>acerca</w:t>
+      </w:r>
+      <w:r>
+        <w:rPr>
+          <w:rFonts w:cs="Times New Roman"/>
+          <w:b/>
+          <w:bCs/>
+        </w:rPr>
+        <w:t xml:space="preserve"> </w:t>
+      </w:r>
+      <w:r>
+        <w:rPr>
+          <w:rFonts w:cs="Times New Roman"/>
+        </w:rPr>
+        <w:t>deste</w:t>
+      </w:r>
+      <w:r>
+        <w:rPr>
+          <w:rFonts w:cs="Times New Roman"/>
+          <w:b/>
+          <w:bCs/>
+        </w:rPr>
+        <w:t xml:space="preserve"> </w:t>
+      </w:r>
+      <w:r>
+        <w:rPr>
+          <w:rFonts w:cs="Times New Roman"/>
+        </w:rPr>
+        <w:t>software</w:t>
+      </w:r>
+      <w:r>
+        <w:rPr>
+          <w:rFonts w:cs="Times New Roman"/>
+          <w:b/>
+          <w:bCs/>
+        </w:rPr>
+        <w:t xml:space="preserve">, visto que este conhecimento auxilia na aquisição e manuseio correto dos </w:t>
       </w:r>
       <w:proofErr w:type="gramStart"/>
       <w:r>
@@ -914,35 +872,43 @@
         <w:rPr>
           <w:rFonts w:cs="Times New Roman"/>
         </w:rPr>
-        <w:t xml:space="preserve">O Debian GNU/Linux, ou simplesmente Debian, é um sistema operacional de código aberto baseado no kernel Linux, sendo também usado como base para diversas outras distribuições Linux, como o Ubuntu, Linux </w:t>
-      </w:r>
-      <w:proofErr w:type="spellStart"/>
-      <w:r>
-        <w:rPr>
-          <w:rFonts w:cs="Times New Roman"/>
-        </w:rPr>
-        <w:t>Mint</w:t>
-      </w:r>
-      <w:proofErr w:type="spellEnd"/>
-      <w:r>
-        <w:rPr>
-          <w:rFonts w:cs="Times New Roman"/>
-        </w:rPr>
-        <w:t xml:space="preserve">, </w:t>
-      </w:r>
-      <w:proofErr w:type="spellStart"/>
-      <w:r>
-        <w:rPr>
-          <w:rFonts w:cs="Times New Roman"/>
-        </w:rPr>
-        <w:t>Peppermint</w:t>
-      </w:r>
-      <w:proofErr w:type="spellEnd"/>
-      <w:r>
-        <w:rPr>
-          <w:rFonts w:cs="Times New Roman"/>
-        </w:rPr>
-        <w:t xml:space="preserve"> OS etc. (TECNOBLOG, 2025)</w:t>
+        <w:t xml:space="preserve">O Debian GNU/Linux, ou simplesmente Debian, é um sistema operacional de código aberto baseado no kernel Linux, sendo também usado como base para diversas outras distribuições Linux, como o Ubuntu, Linux Mint, </w:t>
+      </w:r>
+      <w:r>
+        <w:rPr>
+          <w:rFonts w:cs="Times New Roman"/>
+        </w:rPr>
+        <w:t>Linspire</w:t>
+      </w:r>
+      <w:r>
+        <w:rPr>
+          <w:rFonts w:cs="Times New Roman"/>
+        </w:rPr>
+        <w:t xml:space="preserve"> etc. (</w:t>
+      </w:r>
+      <w:r>
+        <w:rPr>
+          <w:rFonts w:cs="Times New Roman"/>
+        </w:rPr>
+        <w:t>CALADO</w:t>
+      </w:r>
+      <w:r>
+        <w:rPr>
+          <w:rFonts w:cs="Times New Roman"/>
+        </w:rPr>
+        <w:t>, 20</w:t>
+      </w:r>
+      <w:r>
+        <w:rPr>
+          <w:rFonts w:cs="Times New Roman"/>
+        </w:rPr>
+        <w:t>18</w:t>
+      </w:r>
+      <w:r>
+        <w:rPr>
+          <w:rFonts w:cs="Times New Roman"/>
+        </w:rPr>
+        <w:t>)</w:t>
       </w:r>
     </w:p>
     <w:p>
@@ -959,41 +925,13 @@
         <w:rPr>
           <w:rFonts w:cs="Times New Roman"/>
         </w:rPr>
-        <w:t xml:space="preserve">O projeto que deu início ao sistema foi fundado por Ian </w:t>
-      </w:r>
-      <w:proofErr w:type="spellStart"/>
-      <w:r>
-        <w:rPr>
-          <w:rFonts w:cs="Times New Roman"/>
-        </w:rPr>
-        <w:t>Murdock</w:t>
-      </w:r>
-      <w:proofErr w:type="spellEnd"/>
-      <w:r>
-        <w:rPr>
-          <w:rFonts w:cs="Times New Roman"/>
-        </w:rPr>
-        <w:t xml:space="preserve">, em 1993, </w:t>
-      </w:r>
-      <w:r>
-        <w:rPr>
-          <w:rFonts w:cs="Times New Roman"/>
-        </w:rPr>
-        <w:t>sendo o primeiro a trazer uma distribuição Linux de código aberto. Desde aquela época até hoje, o Debian continua sendo uma das distribuições mais conhecidas do mercado (DEBIAN PROJECT, [</w:t>
-      </w:r>
-      <w:proofErr w:type="gramStart"/>
-      <w:r>
-        <w:rPr>
-          <w:rFonts w:cs="Times New Roman"/>
-        </w:rPr>
-        <w:t>s.d.]a</w:t>
-      </w:r>
-      <w:proofErr w:type="gramEnd"/>
-      <w:r>
-        <w:rPr>
-          <w:rFonts w:cs="Times New Roman"/>
-        </w:rPr>
-        <w:t xml:space="preserve">), principalmente por conta </w:t>
+        <w:t xml:space="preserve">O projeto que deu início ao sistema foi fundado por Ian Murdock, em 1993, </w:t>
+      </w:r>
+      <w:r>
+        <w:rPr>
+          <w:rFonts w:cs="Times New Roman"/>
+        </w:rPr>
+        <w:t xml:space="preserve">sendo o primeiro a trazer uma distribuição Linux de código aberto. Desde aquela época até hoje, o Debian continua sendo uma das distribuições mais conhecidas do mercado (DEBIAN PROJECT, [s.d.]a), principalmente por conta </w:t>
       </w:r>
       <w:r>
         <w:rPr>
@@ -1022,21 +960,7 @@
         <w:rPr>
           <w:rFonts w:cs="Times New Roman"/>
         </w:rPr>
-        <w:t xml:space="preserve">A palavra “Debian” é uma fusão dos nomes de Ian </w:t>
-      </w:r>
-      <w:proofErr w:type="spellStart"/>
-      <w:r>
-        <w:rPr>
-          <w:rFonts w:cs="Times New Roman"/>
-        </w:rPr>
-        <w:t>Murdock</w:t>
-      </w:r>
-      <w:proofErr w:type="spellEnd"/>
-      <w:r>
-        <w:rPr>
-          <w:rFonts w:cs="Times New Roman"/>
-        </w:rPr>
-        <w:t xml:space="preserve"> e sua esposa Debra, a Figura 1, logo abaixo, mostra o clássico logotipo em espiral vermelho do Debian.</w:t>
+        <w:t>A palavra “Debian” é uma fusão dos nomes de Ian Murdock e sua esposa Debra, a Figura 1, logo abaixo, mostra o clássico logotipo em espiral vermelho do Debian.</w:t>
       </w:r>
     </w:p>
     <w:p>
@@ -1150,6 +1074,50 @@
     </w:p>
     <w:p>
       <w:pPr>
+        <w:pStyle w:val="Textonormal"/>
+        <w:spacing w:line="360" w:lineRule="auto"/>
+        <w:ind w:firstLine="709"/>
+        <w:rPr>
+          <w:rFonts w:cs="Times New Roman"/>
+        </w:rPr>
+      </w:pPr>
+      <w:r>
+        <w:rPr>
+          <w:rFonts w:cs="Times New Roman"/>
+        </w:rPr>
+        <w:t>O Debian, em sua ramificação principal (</w:t>
+      </w:r>
+      <w:r>
+        <w:rPr>
+          <w:rFonts w:cs="Times New Roman"/>
+          <w:i/>
+          <w:iCs/>
+        </w:rPr>
+        <w:t>stable</w:t>
+      </w:r>
+      <w:r>
+        <w:rPr>
+          <w:rFonts w:cs="Times New Roman"/>
+        </w:rPr>
+        <w:t xml:space="preserve">), atualmente se encontra na versão 13, lançada em agosto de 2025 com codinome </w:t>
+      </w:r>
+      <w:proofErr w:type="spellStart"/>
+      <w:r>
+        <w:rPr>
+          <w:rFonts w:cs="Times New Roman"/>
+        </w:rPr>
+        <w:t>Trixie</w:t>
+      </w:r>
+      <w:proofErr w:type="spellEnd"/>
+      <w:r>
+        <w:rPr>
+          <w:rFonts w:cs="Times New Roman"/>
+        </w:rPr>
+        <w:t xml:space="preserve">.  </w:t>
+      </w:r>
+    </w:p>
+    <w:p>
+      <w:pPr>
         <w:pStyle w:val="TituloRESUMO"/>
         <w:spacing w:before="0" w:after="200" w:line="360" w:lineRule="auto"/>
         <w:jc w:val="both"/>
@@ -1163,7 +1131,15 @@
           <w:rFonts w:ascii="Times New Roman" w:hAnsi="Times New Roman" w:cs="Times New Roman"/>
           <w:sz w:val="24"/>
         </w:rPr>
+        <w:lastRenderedPageBreak/>
         <w:t>CONCEITOS</w:t>
+      </w:r>
+      <w:r>
+        <w:rPr>
+          <w:rFonts w:ascii="Times New Roman" w:hAnsi="Times New Roman" w:cs="Times New Roman"/>
+          <w:sz w:val="24"/>
+        </w:rPr>
+        <w:t xml:space="preserve"> FUNDAMENTAIS</w:t>
       </w:r>
     </w:p>
     <w:p>
@@ -1192,36 +1168,13 @@
         <w:rPr>
           <w:rFonts w:cs="Times New Roman"/>
         </w:rPr>
-        <w:t xml:space="preserve">que segundo a Open </w:t>
-      </w:r>
-      <w:proofErr w:type="spellStart"/>
-      <w:r>
-        <w:rPr>
-          <w:rFonts w:cs="Times New Roman"/>
-        </w:rPr>
-        <w:t>Source</w:t>
-      </w:r>
-      <w:proofErr w:type="spellEnd"/>
-      <w:r>
-        <w:rPr>
-          <w:rFonts w:cs="Times New Roman"/>
-        </w:rPr>
-        <w:t xml:space="preserve"> </w:t>
-      </w:r>
-      <w:proofErr w:type="spellStart"/>
-      <w:r>
-        <w:rPr>
-          <w:rFonts w:cs="Times New Roman"/>
-        </w:rPr>
-        <w:lastRenderedPageBreak/>
-        <w:t>Intiative</w:t>
-      </w:r>
-      <w:proofErr w:type="spellEnd"/>
-      <w:r>
-        <w:rPr>
-          <w:rFonts w:cs="Times New Roman"/>
-        </w:rPr>
-        <w:t xml:space="preserve"> (2024) – que a própria Debian </w:t>
+        <w:t xml:space="preserve">que segundo a Open Source </w:t>
+      </w:r>
+      <w:r>
+        <w:rPr>
+          <w:rFonts w:cs="Times New Roman"/>
+        </w:rPr>
+        <w:t xml:space="preserve">Intiative (2024) – que a própria Debian </w:t>
       </w:r>
       <w:r>
         <w:rPr>
@@ -1280,9 +1233,20 @@
         <w:rPr>
           <w:rFonts w:cs="Times New Roman"/>
         </w:rPr>
-        <w:t xml:space="preserve"> possui 3 versões principais, sendo estas a </w:t>
-      </w:r>
-      <w:proofErr w:type="spellStart"/>
+        <w:t xml:space="preserve"> possui 3 </w:t>
+      </w:r>
+      <w:r>
+        <w:rPr>
+          <w:rFonts w:cs="Times New Roman"/>
+        </w:rPr>
+        <w:t>ramificações</w:t>
+      </w:r>
+      <w:r>
+        <w:rPr>
+          <w:rFonts w:cs="Times New Roman"/>
+        </w:rPr>
+        <w:t xml:space="preserve"> principais, sendo estas a </w:t>
+      </w:r>
       <w:r>
         <w:rPr>
           <w:rFonts w:cs="Times New Roman"/>
@@ -1291,14 +1255,12 @@
         </w:rPr>
         <w:t>stable</w:t>
       </w:r>
-      <w:proofErr w:type="spellEnd"/>
       <w:r>
         <w:rPr>
           <w:rFonts w:cs="Times New Roman"/>
         </w:rPr>
         <w:t xml:space="preserve">, </w:t>
       </w:r>
-      <w:proofErr w:type="spellStart"/>
       <w:r>
         <w:rPr>
           <w:rFonts w:cs="Times New Roman"/>
@@ -1307,14 +1269,12 @@
         </w:rPr>
         <w:t>unstable</w:t>
       </w:r>
-      <w:proofErr w:type="spellEnd"/>
       <w:r>
         <w:rPr>
           <w:rFonts w:cs="Times New Roman"/>
         </w:rPr>
         <w:t xml:space="preserve"> e </w:t>
       </w:r>
-      <w:proofErr w:type="spellStart"/>
       <w:r>
         <w:rPr>
           <w:rFonts w:cs="Times New Roman"/>
@@ -1323,7 +1283,6 @@
         </w:rPr>
         <w:t>testing</w:t>
       </w:r>
-      <w:proofErr w:type="spellEnd"/>
       <w:r>
         <w:rPr>
           <w:rFonts w:cs="Times New Roman"/>
@@ -1355,7 +1314,6 @@
         </w:rPr>
         <w:t xml:space="preserve">A </w:t>
       </w:r>
-      <w:proofErr w:type="spellStart"/>
       <w:r>
         <w:rPr>
           <w:rFonts w:cs="Times New Roman"/>
@@ -1364,14 +1322,12 @@
         </w:rPr>
         <w:t>stable</w:t>
       </w:r>
-      <w:proofErr w:type="spellEnd"/>
       <w:r>
         <w:rPr>
           <w:rFonts w:cs="Times New Roman"/>
         </w:rPr>
         <w:t xml:space="preserve"> (ou estável) é a versão oficial do Debian, sendo também a mais indicada, por conter todos os recursos que funcionam normalmente. A </w:t>
       </w:r>
-      <w:proofErr w:type="spellStart"/>
       <w:r>
         <w:rPr>
           <w:rFonts w:cs="Times New Roman"/>
@@ -1380,7 +1336,6 @@
         </w:rPr>
         <w:t>unstable</w:t>
       </w:r>
-      <w:proofErr w:type="spellEnd"/>
       <w:r>
         <w:rPr>
           <w:rFonts w:cs="Times New Roman"/>
@@ -1405,7 +1360,6 @@
         </w:rPr>
         <w:t xml:space="preserve">, o que torna mais provável a ocorrência de problemas de estabilidade e incompatibilidade, porém, recebe atualizações constantemente, sendo também indicada para desenvolvedores e usuários mais experientes; E por fim temos a </w:t>
       </w:r>
-      <w:proofErr w:type="spellStart"/>
       <w:r>
         <w:rPr>
           <w:rFonts w:cs="Times New Roman"/>
@@ -1414,14 +1368,12 @@
         </w:rPr>
         <w:t>testing</w:t>
       </w:r>
-      <w:proofErr w:type="spellEnd"/>
       <w:r>
         <w:rPr>
           <w:rFonts w:cs="Times New Roman"/>
         </w:rPr>
         <w:t xml:space="preserve"> (ou teste), esta versão recebe novidades a partir do </w:t>
       </w:r>
-      <w:proofErr w:type="spellStart"/>
       <w:r>
         <w:rPr>
           <w:rFonts w:cs="Times New Roman"/>
@@ -1430,7 +1382,6 @@
         </w:rPr>
         <w:t>unstable</w:t>
       </w:r>
-      <w:proofErr w:type="spellEnd"/>
       <w:r>
         <w:rPr>
           <w:rFonts w:cs="Times New Roman"/>
@@ -1449,7 +1400,6 @@
         </w:rPr>
         <w:t xml:space="preserve">, chegar à </w:t>
       </w:r>
-      <w:proofErr w:type="spellStart"/>
       <w:r>
         <w:rPr>
           <w:rFonts w:cs="Times New Roman"/>
@@ -1458,7 +1408,12 @@
         </w:rPr>
         <w:t>stable</w:t>
       </w:r>
-      <w:proofErr w:type="spellEnd"/>
+      <w:r>
+        <w:rPr>
+          <w:rFonts w:cs="Times New Roman"/>
+        </w:rPr>
+        <w:t xml:space="preserve"> (CALADO, 2018)</w:t>
+      </w:r>
       <w:r>
         <w:rPr>
           <w:rFonts w:cs="Times New Roman"/>
@@ -1497,7 +1452,6 @@
           <w:iCs/>
         </w:rPr>
       </w:pPr>
-      <w:proofErr w:type="spellStart"/>
       <w:r>
         <w:rPr>
           <w:rFonts w:cs="Times New Roman"/>
@@ -1506,14 +1460,12 @@
         </w:rPr>
         <w:t>Unstable</w:t>
       </w:r>
-      <w:proofErr w:type="spellEnd"/>
       <w:r>
         <w:rPr>
           <w:rFonts w:cs="Times New Roman"/>
         </w:rPr>
         <w:t xml:space="preserve"> &gt; </w:t>
       </w:r>
-      <w:proofErr w:type="spellStart"/>
       <w:r>
         <w:rPr>
           <w:rFonts w:cs="Times New Roman"/>
@@ -1522,14 +1474,12 @@
         </w:rPr>
         <w:t>Testing</w:t>
       </w:r>
-      <w:proofErr w:type="spellEnd"/>
       <w:r>
         <w:rPr>
           <w:rFonts w:cs="Times New Roman"/>
         </w:rPr>
         <w:t xml:space="preserve"> &gt; </w:t>
       </w:r>
-      <w:proofErr w:type="spellStart"/>
       <w:r>
         <w:rPr>
           <w:rFonts w:cs="Times New Roman"/>
@@ -1538,7 +1488,24 @@
         </w:rPr>
         <w:t>Stable</w:t>
       </w:r>
-      <w:proofErr w:type="spellEnd"/>
+    </w:p>
+    <w:p>
+      <w:pPr>
+        <w:pStyle w:val="TituloRESUMO"/>
+        <w:spacing w:before="0" w:after="200" w:line="360" w:lineRule="auto"/>
+        <w:jc w:val="both"/>
+        <w:rPr>
+          <w:rFonts w:ascii="Times New Roman" w:hAnsi="Times New Roman" w:cs="Times New Roman"/>
+          <w:sz w:val="24"/>
+        </w:rPr>
+      </w:pPr>
+      <w:r>
+        <w:rPr>
+          <w:rFonts w:ascii="Times New Roman" w:hAnsi="Times New Roman" w:cs="Times New Roman"/>
+          <w:sz w:val="24"/>
+        </w:rPr>
+        <w:t>PACOTES</w:t>
+      </w:r>
     </w:p>
     <w:p>
       <w:pPr>
@@ -1553,75 +1520,57 @@
         <w:rPr>
           <w:rFonts w:cs="Times New Roman"/>
         </w:rPr>
-        <w:t>No Debian e sistemas derivados, existem os pacotes, que são arquivos que contêm os ficheiros para implementar um conjunto de comandos ou funcionalidades, se dividindo em dois</w:t>
-      </w:r>
-      <w:r>
-        <w:rPr>
-          <w:rFonts w:cs="Times New Roman"/>
-        </w:rPr>
-        <w:t xml:space="preserve"> tipos: os Pacotes Binários, que contêm executáveis, arquivos de configuração etc. Geralmente tendo .</w:t>
-      </w:r>
-      <w:proofErr w:type="spellStart"/>
-      <w:r>
-        <w:rPr>
-          <w:rFonts w:cs="Times New Roman"/>
-        </w:rPr>
-        <w:t>deb</w:t>
-      </w:r>
-      <w:proofErr w:type="spellEnd"/>
-      <w:r>
-        <w:rPr>
-          <w:rFonts w:cs="Times New Roman"/>
-        </w:rPr>
-        <w:t xml:space="preserve"> como extensão de arquivo. E os Pacotes Fonte, que são arquivos de </w:t>
+        <w:t>No Debian e</w:t>
+      </w:r>
+      <w:r>
+        <w:rPr>
+          <w:rFonts w:cs="Times New Roman"/>
+        </w:rPr>
+        <w:t xml:space="preserve"> seus</w:t>
+      </w:r>
+      <w:r>
+        <w:rPr>
+          <w:rFonts w:cs="Times New Roman"/>
+        </w:rPr>
+        <w:t xml:space="preserve"> sistemas derivados, existem os pacotes, que são arquivos que contêm os ficheiros para implementar um conjunto de comandos ou funcionalidades, se dividindo em dois</w:t>
+      </w:r>
+      <w:r>
+        <w:rPr>
+          <w:rFonts w:cs="Times New Roman"/>
+        </w:rPr>
+        <w:t xml:space="preserve"> tipos: os Pacotes Binários, que contêm executáveis, arquivos de configuração etc. Geralmente tendo .deb como extensão de arquivo. E os Pacotes Fonte, que são arquivos de extensão .dsc que descrevem o Pacote Fonte, contendo o código-fonte do programa, arquivos de controle e scripts para a compilação</w:t>
+      </w:r>
+      <w:r>
+        <w:rPr>
+          <w:rFonts w:cs="Times New Roman"/>
+        </w:rPr>
+        <w:t xml:space="preserve"> </w:t>
+      </w:r>
+      <w:r>
+        <w:rPr>
+          <w:rFonts w:cs="Times New Roman"/>
+        </w:rPr>
+        <w:t>(DEBIAN PROJECT, [</w:t>
       </w:r>
       <w:proofErr w:type="gramStart"/>
       <w:r>
         <w:rPr>
           <w:rFonts w:cs="Times New Roman"/>
         </w:rPr>
-        <w:t>extensão .</w:t>
-      </w:r>
-      <w:proofErr w:type="spellStart"/>
-      <w:r>
-        <w:rPr>
-          <w:rFonts w:cs="Times New Roman"/>
-        </w:rPr>
-        <w:t>dsc</w:t>
-      </w:r>
-      <w:proofErr w:type="spellEnd"/>
+        <w:t>s.d.]b</w:t>
+      </w:r>
       <w:proofErr w:type="gramEnd"/>
       <w:r>
         <w:rPr>
           <w:rFonts w:cs="Times New Roman"/>
         </w:rPr>
-        <w:t xml:space="preserve"> que descrevem o Pacote Fonte, contendo o código-fonte do programa, arquivos de controle e scripts para a compilação. </w:t>
-      </w:r>
-      <w:r>
-        <w:rPr>
-          <w:rFonts w:cs="Times New Roman"/>
-        </w:rPr>
-        <w:t>(DEBIAN PROJECT, [</w:t>
-      </w:r>
-      <w:proofErr w:type="gramStart"/>
-      <w:r>
-        <w:rPr>
-          <w:rFonts w:cs="Times New Roman"/>
-        </w:rPr>
-        <w:t>s.d.]</w:t>
-      </w:r>
-      <w:r>
-        <w:rPr>
-          <w:rFonts w:cs="Times New Roman"/>
-        </w:rPr>
-        <w:t>b</w:t>
-      </w:r>
-      <w:proofErr w:type="gramEnd"/>
-      <w:r>
-        <w:rPr>
-          <w:rFonts w:cs="Times New Roman"/>
-        </w:rPr>
         <w:t>)</w:t>
+      </w:r>
+      <w:r>
+        <w:rPr>
+          <w:rFonts w:cs="Times New Roman"/>
+        </w:rPr>
+        <w:t>.</w:t>
       </w:r>
     </w:p>
     <w:p>
@@ -1633,362 +1582,244 @@
           <w:rFonts w:cs="Times New Roman"/>
         </w:rPr>
       </w:pPr>
+      <w:r>
+        <w:rPr>
+          <w:rFonts w:cs="Times New Roman"/>
+        </w:rPr>
+        <w:t xml:space="preserve">Para gerir esses pacotes, temos os gerenciadores, que podem ser baseadas em texto ou até mesmo </w:t>
+      </w:r>
+      <w:r>
+        <w:rPr>
+          <w:rFonts w:cs="Times New Roman"/>
+        </w:rPr>
+        <w:t xml:space="preserve">ter interface gráfica. Entre estes temos o </w:t>
+      </w:r>
+      <w:proofErr w:type="spellStart"/>
+      <w:r>
+        <w:rPr>
+          <w:rFonts w:cs="Times New Roman"/>
+        </w:rPr>
+        <w:t>dpkg</w:t>
+      </w:r>
+      <w:proofErr w:type="spellEnd"/>
+      <w:r>
+        <w:rPr>
+          <w:rFonts w:cs="Times New Roman"/>
+        </w:rPr>
+        <w:t xml:space="preserve">, APT, </w:t>
+      </w:r>
+      <w:proofErr w:type="spellStart"/>
+      <w:r>
+        <w:rPr>
+          <w:rFonts w:cs="Times New Roman"/>
+        </w:rPr>
+        <w:t>aptitude</w:t>
+      </w:r>
+      <w:proofErr w:type="spellEnd"/>
+      <w:r>
+        <w:rPr>
+          <w:rFonts w:cs="Times New Roman"/>
+        </w:rPr>
+        <w:t>,</w:t>
+      </w:r>
+      <w:r>
+        <w:rPr>
+          <w:rFonts w:cs="Times New Roman"/>
+        </w:rPr>
+        <w:t xml:space="preserve"> </w:t>
+      </w:r>
+      <w:proofErr w:type="spellStart"/>
+      <w:r>
+        <w:rPr>
+          <w:rFonts w:cs="Times New Roman"/>
+        </w:rPr>
+        <w:t>synaptic</w:t>
+      </w:r>
+      <w:proofErr w:type="spellEnd"/>
+      <w:r>
+        <w:rPr>
+          <w:rFonts w:cs="Times New Roman"/>
+        </w:rPr>
+        <w:t xml:space="preserve"> etc</w:t>
+      </w:r>
+      <w:r>
+        <w:rPr>
+          <w:rFonts w:cs="Times New Roman"/>
+        </w:rPr>
+        <w:t>.</w:t>
+      </w:r>
     </w:p>
     <w:p>
       <w:pPr>
         <w:pStyle w:val="Textonormal"/>
         <w:spacing w:line="360" w:lineRule="auto"/>
         <w:ind w:firstLine="709"/>
-        <w:jc w:val="both"/>
-        <w:rPr>
-          <w:rFonts w:cs="Times New Roman"/>
-        </w:rPr>
-      </w:pPr>
-      <w:r>
-        <w:rPr>
-          <w:rFonts w:cs="Times New Roman"/>
-        </w:rPr>
-        <w:t xml:space="preserve"> </w:t>
-      </w:r>
-    </w:p>
-    <w:p>
-      <w:pPr>
-        <w:pStyle w:val="TituloRESUMO"/>
-        <w:spacing w:before="0" w:after="200" w:line="360" w:lineRule="auto"/>
-        <w:jc w:val="both"/>
-        <w:rPr>
-          <w:rFonts w:ascii="Times New Roman" w:hAnsi="Times New Roman" w:cs="Times New Roman"/>
-          <w:sz w:val="24"/>
-        </w:rPr>
-      </w:pPr>
+        <w:rPr>
+          <w:rFonts w:cs="Times New Roman"/>
+        </w:rPr>
+      </w:pPr>
+      <w:r>
+        <w:rPr>
+          <w:rFonts w:cs="Times New Roman"/>
+        </w:rPr>
+        <w:t xml:space="preserve">O </w:t>
+      </w:r>
+      <w:proofErr w:type="spellStart"/>
+      <w:r>
+        <w:rPr>
+          <w:rFonts w:cs="Times New Roman"/>
+        </w:rPr>
+        <w:t>dpkg</w:t>
+      </w:r>
+      <w:proofErr w:type="spellEnd"/>
+      <w:r>
+        <w:rPr>
+          <w:rFonts w:cs="Times New Roman"/>
+        </w:rPr>
+        <w:t xml:space="preserve"> é o principal gerenciador de pacotes, sendo baseado em texto (ou seja, linhas de comando), o APT é uma interface mais avançada, e também mais amigável para gerir os pacotes, fornecendo o programa </w:t>
+      </w:r>
+      <w:proofErr w:type="spellStart"/>
+      <w:r>
+        <w:rPr>
+          <w:rFonts w:cs="Times New Roman"/>
+        </w:rPr>
+        <w:t>apt-get</w:t>
+      </w:r>
+      <w:proofErr w:type="spellEnd"/>
+      <w:r>
+        <w:rPr>
+          <w:rFonts w:cs="Times New Roman"/>
+        </w:rPr>
+        <w:t xml:space="preserve">, que atua pelo </w:t>
+      </w:r>
+      <w:proofErr w:type="spellStart"/>
+      <w:r>
+        <w:rPr>
+          <w:rFonts w:cs="Times New Roman"/>
+        </w:rPr>
+        <w:t>dpkg</w:t>
+      </w:r>
+      <w:proofErr w:type="spellEnd"/>
+      <w:r>
+        <w:rPr>
+          <w:rFonts w:cs="Times New Roman"/>
+        </w:rPr>
+        <w:t xml:space="preserve"> (GLOOR, 2021). O </w:t>
+      </w:r>
+      <w:proofErr w:type="spellStart"/>
+      <w:r>
+        <w:rPr>
+          <w:rFonts w:cs="Times New Roman"/>
+        </w:rPr>
+        <w:t>aptitude</w:t>
+      </w:r>
+      <w:proofErr w:type="spellEnd"/>
+      <w:r>
+        <w:rPr>
+          <w:rFonts w:cs="Times New Roman"/>
+        </w:rPr>
+        <w:t xml:space="preserve"> é um gerenciador que pode ser executado em linhas de comando, ou com uma interface visual, também fornecendo as funcionalidades do </w:t>
+      </w:r>
+      <w:proofErr w:type="spellStart"/>
+      <w:r>
+        <w:rPr>
+          <w:rFonts w:cs="Times New Roman"/>
+        </w:rPr>
+        <w:t>apt-get</w:t>
+      </w:r>
+      <w:proofErr w:type="spellEnd"/>
+      <w:r>
+        <w:rPr>
+          <w:rFonts w:cs="Times New Roman"/>
+        </w:rPr>
+        <w:t xml:space="preserve">, e por fim o </w:t>
+      </w:r>
+      <w:proofErr w:type="spellStart"/>
+      <w:r>
+        <w:rPr>
+          <w:rFonts w:cs="Times New Roman"/>
+        </w:rPr>
+        <w:t>synaptic</w:t>
+      </w:r>
+      <w:proofErr w:type="spellEnd"/>
+      <w:r>
+        <w:rPr>
+          <w:rFonts w:cs="Times New Roman"/>
+        </w:rPr>
+        <w:t xml:space="preserve">, que é um gerenciador </w:t>
+      </w:r>
+      <w:r>
+        <w:rPr>
+          <w:rFonts w:cs="Times New Roman"/>
+        </w:rPr>
+        <w:lastRenderedPageBreak/>
+        <w:t xml:space="preserve">gráfico, sendo um dos que tem a interface mais acessível </w:t>
+      </w:r>
+      <w:r>
+        <w:rPr>
+          <w:rFonts w:cs="Times New Roman"/>
+        </w:rPr>
+        <w:t>(DEBIAN PROJECT, [s.d.]</w:t>
+      </w:r>
+      <w:r>
+        <w:rPr>
+          <w:rFonts w:cs="Times New Roman"/>
+        </w:rPr>
+        <w:t>c</w:t>
+      </w:r>
+      <w:r>
+        <w:rPr>
+          <w:rFonts w:cs="Times New Roman"/>
+        </w:rPr>
+        <w:t>)</w:t>
+      </w:r>
+      <w:r>
+        <w:rPr>
+          <w:rFonts w:cs="Times New Roman"/>
+        </w:rPr>
+        <w:t>. Vale também mencionar que estes são apenas alguns dos principais, havendo outras ferramentas de gestão de pacotes.</w:t>
+      </w:r>
     </w:p>
     <w:p>
       <w:pPr>
         <w:pStyle w:val="Textonormal"/>
         <w:spacing w:line="360" w:lineRule="auto"/>
         <w:ind w:firstLine="709"/>
-        <w:jc w:val="both"/>
-        <w:rPr>
-          <w:rFonts w:cs="Times New Roman"/>
-        </w:rPr>
-      </w:pPr>
-    </w:p>
-    <w:p>
-      <w:pPr>
-        <w:pStyle w:val="Textonormal"/>
-        <w:spacing w:line="360" w:lineRule="auto"/>
-        <w:ind w:firstLine="709"/>
-        <w:jc w:val="both"/>
-        <w:rPr>
-          <w:rFonts w:cs="Times New Roman"/>
-        </w:rPr>
-      </w:pPr>
-      <w:r>
-        <w:rPr>
-          <w:rFonts w:cs="Times New Roman"/>
-        </w:rPr>
-        <w:t xml:space="preserve"> </w:t>
-      </w:r>
-      <w:r>
-        <w:rPr>
-          <w:rFonts w:cs="Times New Roman"/>
-        </w:rPr>
-        <w:t>Segundo Nogueira</w:t>
-      </w:r>
-      <w:r>
-        <w:rPr>
-          <w:rFonts w:cs="Times New Roman"/>
-        </w:rPr>
-        <w:t xml:space="preserve"> (2022)</w:t>
-      </w:r>
-      <w:r>
-        <w:rPr>
-          <w:rFonts w:cs="Times New Roman"/>
-        </w:rPr>
-        <w:t xml:space="preserve">, o processador é descrito como “um </w:t>
-      </w:r>
-      <w:r>
-        <w:rPr>
-          <w:rFonts w:cs="Times New Roman"/>
-        </w:rPr>
-        <w:t>circuito eletrônico integrado que executa os cálculos para que o computador possa funcionar.</w:t>
-      </w:r>
-      <w:r>
-        <w:rPr>
-          <w:rFonts w:cs="Times New Roman"/>
-        </w:rPr>
-        <w:t>”, cálculos estes que podem ser executados através de “instruções aritméticas, lógicas</w:t>
-      </w:r>
-      <w:r>
-        <w:rPr>
-          <w:rFonts w:cs="Times New Roman"/>
-        </w:rPr>
-        <w:t xml:space="preserve"> [...] e outras</w:t>
-      </w:r>
-      <w:r>
-        <w:rPr>
-          <w:rFonts w:cs="Times New Roman"/>
-        </w:rPr>
-        <w:t>”.</w:t>
-      </w:r>
-    </w:p>
-    <w:p>
-      <w:pPr>
-        <w:pStyle w:val="Textonormal"/>
-        <w:spacing w:line="360" w:lineRule="auto"/>
-        <w:ind w:firstLine="709"/>
-        <w:jc w:val="both"/>
-        <w:rPr>
-          <w:rFonts w:cs="Times New Roman"/>
-        </w:rPr>
-      </w:pPr>
-      <w:r>
-        <w:rPr>
-          <w:rFonts w:cs="Times New Roman"/>
-        </w:rPr>
-        <w:t xml:space="preserve">O processador também é </w:t>
-      </w:r>
-      <w:r>
-        <w:rPr>
-          <w:rFonts w:cs="Times New Roman"/>
-        </w:rPr>
-        <w:t>responsável por processar dados de entrada ou saída, que são</w:t>
-      </w:r>
-      <w:r>
-        <w:rPr>
-          <w:rFonts w:cs="Times New Roman"/>
-        </w:rPr>
-        <w:t xml:space="preserve"> fornecidos</w:t>
-      </w:r>
-      <w:r>
-        <w:rPr>
-          <w:rFonts w:cs="Times New Roman"/>
-        </w:rPr>
-        <w:t xml:space="preserve"> basicamente, </w:t>
-      </w:r>
-      <w:r>
-        <w:rPr>
-          <w:rFonts w:cs="Times New Roman"/>
-        </w:rPr>
-        <w:t>pel</w:t>
-      </w:r>
-      <w:r>
-        <w:rPr>
-          <w:rFonts w:cs="Times New Roman"/>
-        </w:rPr>
-        <w:t>a comunicação entre a máquina</w:t>
-      </w:r>
-      <w:r>
-        <w:rPr>
-          <w:rFonts w:cs="Times New Roman"/>
-        </w:rPr>
-        <w:t xml:space="preserve">, e algum outro meio externo </w:t>
-      </w:r>
-      <w:r>
-        <w:rPr>
-          <w:rFonts w:cs="Times New Roman"/>
-        </w:rPr>
-        <w:lastRenderedPageBreak/>
-        <w:t>(NOGUEIRA, 2022), alguns exemplos, conforme a Editora Conceitos são: o teclado, mouse, monitor, autofalante e etc.</w:t>
-      </w:r>
-    </w:p>
-    <w:p>
-      <w:pPr>
-        <w:pStyle w:val="Textonormal"/>
-        <w:spacing w:line="360" w:lineRule="auto"/>
-        <w:ind w:firstLine="709"/>
-        <w:jc w:val="both"/>
-        <w:rPr>
-          <w:rFonts w:cs="Times New Roman"/>
-        </w:rPr>
-      </w:pPr>
-      <w:r>
-        <w:rPr>
-          <w:rFonts w:cs="Times New Roman"/>
-        </w:rPr>
-        <w:t>Nogueira (2022) cita quatro elementos básicos que formam o processador, sendo eles: “</w:t>
-      </w:r>
-      <w:r>
-        <w:rPr>
-          <w:rFonts w:cs="Times New Roman"/>
-        </w:rPr>
-        <w:t>a unidade lógica e aritmética (ALU)</w:t>
-      </w:r>
-      <w:r>
-        <w:rPr>
-          <w:rFonts w:cs="Times New Roman"/>
-        </w:rPr>
-        <w:t>,</w:t>
-      </w:r>
-      <w:r>
-        <w:rPr>
-          <w:rFonts w:cs="Times New Roman"/>
-        </w:rPr>
-        <w:t xml:space="preserve"> a unidade de ponto flutuante (FPU), os registradores e as memórias de cache do processador</w:t>
-      </w:r>
-      <w:r>
-        <w:rPr>
-          <w:rFonts w:cs="Times New Roman"/>
-        </w:rPr>
-        <w:t>”. Podemos descrever de forma breve cada um</w:t>
-      </w:r>
-      <w:r>
-        <w:rPr>
-          <w:rFonts w:cs="Times New Roman"/>
-        </w:rPr>
-        <w:t>:</w:t>
-      </w:r>
-      <w:r>
-        <w:rPr>
-          <w:rFonts w:cs="Times New Roman"/>
-        </w:rPr>
-        <w:t xml:space="preserve"> a ALU realiza as operações lógicas e aritméticas com base nas instruções recebidas, a FPU, é responsável por man</w:t>
-      </w:r>
-      <w:r>
-        <w:rPr>
-          <w:rFonts w:cs="Times New Roman"/>
-        </w:rPr>
-        <w:t>ipular números mais</w:t>
-      </w:r>
-      <w:r>
-        <w:rPr>
-          <w:rFonts w:cs="Times New Roman"/>
-        </w:rPr>
-        <w:t xml:space="preserve"> rápido</w:t>
-      </w:r>
-      <w:r>
-        <w:rPr>
-          <w:rFonts w:cs="Times New Roman"/>
-        </w:rPr>
-        <w:t xml:space="preserve"> que o microprocessador</w:t>
-      </w:r>
-      <w:r>
-        <w:rPr>
-          <w:rFonts w:cs="Times New Roman"/>
-        </w:rPr>
-        <w:t>, os registradores fornecem instruções à ALU, armazenando os resultados das operações, as memórias de caches geralmente são</w:t>
-      </w:r>
-      <w:r>
-        <w:rPr>
-          <w:rFonts w:cs="Times New Roman"/>
-        </w:rPr>
-        <w:t xml:space="preserve"> divididas em outras pequenas e rápidas, que guardam cópias de dados para uso frequente, de maneira similar à memória RAM (NOGUEIRA, 2022).</w:t>
-      </w:r>
-    </w:p>
-    <w:p>
-      <w:pPr>
-        <w:pStyle w:val="Textonormal"/>
-        <w:spacing w:line="360" w:lineRule="auto"/>
-        <w:ind w:firstLine="709"/>
-        <w:jc w:val="both"/>
-        <w:rPr>
-          <w:rFonts w:cs="Times New Roman"/>
-        </w:rPr>
-      </w:pPr>
-      <w:r>
-        <w:rPr>
-          <w:rFonts w:cs="Times New Roman"/>
-        </w:rPr>
-        <w:t>Entre as fabricantes destes componentes, uma das mais conhecidas e dominantes do mercado é a Intel, que lança processadores desde 1971, com as suas principais linhas</w:t>
-      </w:r>
-      <w:r>
-        <w:rPr>
-          <w:rFonts w:cs="Times New Roman"/>
-        </w:rPr>
-        <w:t xml:space="preserve"> </w:t>
-      </w:r>
-      <w:r>
-        <w:rPr>
-          <w:rFonts w:cs="Times New Roman"/>
-        </w:rPr>
-        <w:t>distribuídas sendo: Core, Xeon</w:t>
-      </w:r>
-      <w:r>
-        <w:rPr>
-          <w:rFonts w:cs="Times New Roman"/>
-        </w:rPr>
-        <w:t>, Celeron e Pentium</w:t>
-      </w:r>
-      <w:r>
-        <w:rPr>
-          <w:rFonts w:cs="Times New Roman"/>
-        </w:rPr>
-        <w:t xml:space="preserve"> (</w:t>
-      </w:r>
-      <w:r>
-        <w:rPr>
-          <w:rFonts w:cs="Times New Roman"/>
-        </w:rPr>
-        <w:t>GERENCER</w:t>
-      </w:r>
-      <w:r>
-        <w:rPr>
-          <w:rFonts w:cs="Times New Roman"/>
-        </w:rPr>
-        <w:t>, 2024)</w:t>
-      </w:r>
-    </w:p>
-    <w:p>
-      <w:pPr>
-        <w:pStyle w:val="Textonormal"/>
-        <w:spacing w:line="360" w:lineRule="auto"/>
-        <w:jc w:val="both"/>
-        <w:rPr>
-          <w:rFonts w:cs="Times New Roman"/>
-          <w:b/>
-        </w:rPr>
-      </w:pPr>
-    </w:p>
-    <w:p>
-      <w:pPr>
-        <w:pStyle w:val="Textonormal"/>
-        <w:spacing w:line="360" w:lineRule="auto"/>
-        <w:jc w:val="both"/>
-        <w:rPr>
-          <w:rFonts w:cs="Times New Roman"/>
-          <w:b/>
-        </w:rPr>
-      </w:pPr>
-      <w:r>
-        <w:rPr>
-          <w:rFonts w:cs="Times New Roman"/>
-          <w:b/>
-        </w:rPr>
-        <w:t>CARACTERÍSTICAS</w:t>
-      </w:r>
-    </w:p>
-    <w:p>
-      <w:pPr>
-        <w:pStyle w:val="Textonormal"/>
-        <w:spacing w:line="360" w:lineRule="auto"/>
-        <w:ind w:firstLine="709"/>
-        <w:jc w:val="both"/>
-        <w:rPr>
-          <w:rFonts w:cs="Times New Roman"/>
-        </w:rPr>
-      </w:pPr>
-      <w:r>
-        <w:rPr>
-          <w:rFonts w:cs="Times New Roman"/>
-        </w:rPr>
-        <w:t xml:space="preserve">Durante décadas, o Pentium se permaneceu como a linha mais popular disponível no mercado, sendo adquirida e preferida por muitos dos consumidores. No entanto, com o lançamento da linha Core, o Pentium se tornou uma opção mais simples, com menos tecnologias (CARVALHO, 2023). </w:t>
-      </w:r>
-    </w:p>
-    <w:p>
-      <w:pPr>
-        <w:pStyle w:val="Textonormal"/>
-        <w:spacing w:line="360" w:lineRule="auto"/>
-        <w:ind w:firstLine="709"/>
-        <w:jc w:val="both"/>
-        <w:rPr>
-          <w:rFonts w:cs="Times New Roman"/>
-        </w:rPr>
-      </w:pPr>
-      <w:r>
-        <w:rPr>
-          <w:rFonts w:cs="Times New Roman"/>
-        </w:rPr>
-        <w:t>Conforme Warren (2022), a linha Pentium foi encerrada em 2023, com a Intel optando por fabricar processadores mais básicos sob outro selo. A Figura 1 mostra o processador Pentium original, conhecido também como P5 ou i586.</w:t>
+        <w:rPr>
+          <w:rFonts w:cs="Times New Roman"/>
+        </w:rPr>
+      </w:pPr>
+      <w:r>
+        <w:rPr>
+          <w:rFonts w:cs="Times New Roman"/>
+        </w:rPr>
+        <w:t>A</w:t>
+      </w:r>
+      <w:r>
+        <w:rPr>
+          <w:rFonts w:cs="Times New Roman"/>
+        </w:rPr>
+        <w:t xml:space="preserve"> Figura 2</w:t>
+      </w:r>
+      <w:r>
+        <w:rPr>
+          <w:rFonts w:cs="Times New Roman"/>
+        </w:rPr>
+        <w:t xml:space="preserve"> mostra o gerenciador de pacotes </w:t>
+      </w:r>
+      <w:proofErr w:type="spellStart"/>
+      <w:r>
+        <w:rPr>
+          <w:rFonts w:cs="Times New Roman"/>
+        </w:rPr>
+        <w:t>dpkg</w:t>
+      </w:r>
+      <w:proofErr w:type="spellEnd"/>
+      <w:r>
+        <w:rPr>
+          <w:rFonts w:cs="Times New Roman"/>
+        </w:rPr>
+        <w:t xml:space="preserve"> do Debian sendo executado.</w:t>
       </w:r>
     </w:p>
     <w:p>
@@ -2017,7 +1848,7 @@
           <w:i/>
           <w:iCs/>
         </w:rPr>
-        <w:t>1</w:t>
+        <w:t>2</w:t>
       </w:r>
       <w:r>
         <w:rPr>
@@ -2025,7 +1856,15 @@
           <w:i/>
           <w:iCs/>
         </w:rPr>
-        <w:t>: Processador Intel Pentium</w:t>
+        <w:t xml:space="preserve">: </w:t>
+      </w:r>
+      <w:r>
+        <w:rPr>
+          <w:rFonts w:cs="Times New Roman"/>
+          <w:i/>
+          <w:iCs/>
+        </w:rPr>
+        <w:t>Gerenciador de Pacote DPKG</w:t>
       </w:r>
     </w:p>
     <w:p>
@@ -2040,16 +1879,13 @@
       </w:pPr>
       <w:r>
         <w:rPr>
-          <w:rFonts w:cs="Times New Roman"/>
           <w:noProof/>
-          <w:lang w:eastAsia="pt-BR" w:bidi="ar-SA"/>
-        </w:rPr>
-        <w:lastRenderedPageBreak/>
+        </w:rPr>
         <w:drawing>
-          <wp:inline distT="0" distB="0" distL="0" distR="0" wp14:anchorId="331460DE" wp14:editId="5970DC76">
-            <wp:extent cx="1983847" cy="2070100"/>
-            <wp:effectExtent l="0" t="0" r="0" b="6350"/>
-            <wp:docPr id="874803276" name="Imagem 1"/>
+          <wp:inline distT="0" distB="0" distL="0" distR="0" wp14:anchorId="333D85D9" wp14:editId="5EFC6E55">
+            <wp:extent cx="3843866" cy="2459039"/>
+            <wp:effectExtent l="0" t="0" r="4445" b="0"/>
+            <wp:docPr id="1769334046" name="Imagem 1"/>
             <wp:cNvGraphicFramePr>
               <a:graphicFrameLocks xmlns:a="http://schemas.openxmlformats.org/drawingml/2006/main" noChangeAspect="1"/>
             </wp:cNvGraphicFramePr>
@@ -2057,13 +1893,13 @@
               <a:graphicData uri="http://schemas.openxmlformats.org/drawingml/2006/picture">
                 <pic:pic xmlns:pic="http://schemas.openxmlformats.org/drawingml/2006/picture">
                   <pic:nvPicPr>
-                    <pic:cNvPr id="0" name="Picture 2"/>
+                    <pic:cNvPr id="0" name="Picture 1"/>
                     <pic:cNvPicPr>
                       <a:picLocks noChangeAspect="1" noChangeArrowheads="1"/>
                     </pic:cNvPicPr>
                   </pic:nvPicPr>
                   <pic:blipFill>
-                    <a:blip r:embed="rId8" cstate="print">
+                    <a:blip r:embed="rId8">
                       <a:extLst>
                         <a:ext uri="{28A0092B-C50C-407E-A947-70E740481C1C}">
                           <a14:useLocalDpi xmlns:a14="http://schemas.microsoft.com/office/drawing/2010/main" val="0"/>
@@ -2078,296 +1914,7 @@
                   <pic:spPr bwMode="auto">
                     <a:xfrm>
                       <a:off x="0" y="0"/>
-                      <a:ext cx="1998002" cy="2084870"/>
-                    </a:xfrm>
-                    <a:prstGeom prst="rect">
-                      <a:avLst/>
-                    </a:prstGeom>
-                    <a:noFill/>
-                    <a:effectLst>
-                      <a:softEdge rad="0"/>
-                    </a:effectLst>
-                  </pic:spPr>
-                </pic:pic>
-              </a:graphicData>
-            </a:graphic>
-          </wp:inline>
-        </w:drawing>
-      </w:r>
-    </w:p>
-    <w:p>
-      <w:pPr>
-        <w:pStyle w:val="Textonormal"/>
-        <w:spacing w:line="360" w:lineRule="auto"/>
-        <w:ind w:firstLine="709"/>
-        <w:jc w:val="center"/>
-        <w:rPr>
-          <w:rFonts w:cs="Times New Roman"/>
-        </w:rPr>
-      </w:pPr>
-      <w:r>
-        <w:rPr>
-          <w:rFonts w:cs="Times New Roman"/>
-        </w:rPr>
-        <w:t>Fonte: TECHTARGET</w:t>
-      </w:r>
-      <w:r>
-        <w:rPr>
-          <w:rStyle w:val="Refdenotaderodap"/>
-          <w:rFonts w:cs="Times New Roman"/>
-        </w:rPr>
-        <w:footnoteReference w:id="2"/>
-      </w:r>
-    </w:p>
-    <w:p>
-      <w:pPr>
-        <w:pStyle w:val="Textonormal"/>
-        <w:spacing w:line="360" w:lineRule="auto"/>
-        <w:jc w:val="both"/>
-        <w:rPr>
-          <w:rFonts w:cs="Times New Roman"/>
-          <w:b/>
-        </w:rPr>
-      </w:pPr>
-    </w:p>
-    <w:p>
-      <w:pPr>
-        <w:pStyle w:val="Textonormal"/>
-        <w:spacing w:line="360" w:lineRule="auto"/>
-        <w:jc w:val="both"/>
-        <w:rPr>
-          <w:rFonts w:cs="Times New Roman"/>
-          <w:b/>
-        </w:rPr>
-      </w:pPr>
-      <w:r>
-        <w:rPr>
-          <w:rFonts w:cs="Times New Roman"/>
-          <w:b/>
-        </w:rPr>
-        <w:t>APLICAÇÕES E USOS</w:t>
-      </w:r>
-    </w:p>
-    <w:p>
-      <w:pPr>
-        <w:pStyle w:val="Textonormal"/>
-        <w:spacing w:line="360" w:lineRule="auto"/>
-        <w:jc w:val="both"/>
-        <w:rPr>
-          <w:rFonts w:cs="Times New Roman"/>
-          <w:b/>
-          <w:bCs/>
-        </w:rPr>
-      </w:pPr>
-    </w:p>
-    <w:p>
-      <w:pPr>
-        <w:pStyle w:val="Textonormal"/>
-        <w:spacing w:line="360" w:lineRule="auto"/>
-        <w:jc w:val="both"/>
-        <w:rPr>
-          <w:rFonts w:cs="Times New Roman"/>
-          <w:b/>
-          <w:bCs/>
-        </w:rPr>
-      </w:pPr>
-      <w:r>
-        <w:rPr>
-          <w:rFonts w:cs="Times New Roman"/>
-          <w:b/>
-          <w:bCs/>
-        </w:rPr>
-        <w:t>PRINCÍPIOS</w:t>
-      </w:r>
-    </w:p>
-    <w:p>
-      <w:pPr>
-        <w:pStyle w:val="Textonormal"/>
-        <w:spacing w:line="360" w:lineRule="auto"/>
-        <w:jc w:val="both"/>
-        <w:rPr>
-          <w:rFonts w:cs="Times New Roman"/>
-        </w:rPr>
-      </w:pPr>
-      <w:r>
-        <w:rPr>
-          <w:rFonts w:cs="Times New Roman"/>
-          <w:b/>
-          <w:bCs/>
-        </w:rPr>
-        <w:tab/>
-      </w:r>
-      <w:r>
-        <w:rPr>
-          <w:rFonts w:cs="Times New Roman"/>
-        </w:rPr>
-        <w:t>A linha Intel Core é atualmente a principal linha de processadores da Intel, sendo</w:t>
-      </w:r>
-      <w:r>
-        <w:rPr>
-          <w:rFonts w:cs="Times New Roman"/>
-        </w:rPr>
-        <w:t xml:space="preserve"> conhecida e geralmente utilizada por consumidores comuns em suas máquinas (GERENCER, 2024).</w:t>
-      </w:r>
-    </w:p>
-    <w:p>
-      <w:pPr>
-        <w:pStyle w:val="Textonormal"/>
-        <w:spacing w:line="360" w:lineRule="auto"/>
-        <w:jc w:val="both"/>
-        <w:rPr>
-          <w:rFonts w:cs="Times New Roman"/>
-        </w:rPr>
-      </w:pPr>
-      <w:r>
-        <w:rPr>
-          <w:rFonts w:cs="Times New Roman"/>
-        </w:rPr>
-        <w:tab/>
-        <w:t xml:space="preserve">Essa linha foi lançada em </w:t>
-      </w:r>
-      <w:r>
-        <w:rPr>
-          <w:rFonts w:cs="Times New Roman"/>
-        </w:rPr>
-        <w:t>2006, substituindo a linha Pentium como principal, que passou a ser vendida como uma alternativa mais barata; Entre os primeiros modelos temos: Core Solo T1300, Core Duo L2300, L2400 e outros. Estes tinham arquitetura x86 de 32 bits, sendo inspirados na microarquitetura Intel P6 (HIGA, 2023).</w:t>
-      </w:r>
-    </w:p>
-    <w:p>
-      <w:pPr>
-        <w:pStyle w:val="Textonormal"/>
-        <w:spacing w:line="360" w:lineRule="auto"/>
-        <w:jc w:val="both"/>
-        <w:rPr>
-          <w:rFonts w:cs="Times New Roman"/>
-        </w:rPr>
-      </w:pPr>
-      <w:r>
-        <w:rPr>
-          <w:rFonts w:cs="Times New Roman"/>
-        </w:rPr>
-        <w:tab/>
-        <w:t>A Intel Core é dividida em quatro segmentos, sendo estes</w:t>
-      </w:r>
-      <w:r>
-        <w:rPr>
-          <w:rFonts w:cs="Times New Roman"/>
-        </w:rPr>
-        <w:t>: o</w:t>
-      </w:r>
-      <w:r>
-        <w:rPr>
-          <w:rFonts w:cs="Times New Roman"/>
-        </w:rPr>
-        <w:t xml:space="preserve"> </w:t>
-      </w:r>
-      <w:r>
-        <w:rPr>
-          <w:rFonts w:cs="Times New Roman"/>
-        </w:rPr>
-        <w:t xml:space="preserve">Core </w:t>
-      </w:r>
-      <w:r>
-        <w:rPr>
-          <w:rFonts w:cs="Times New Roman"/>
-        </w:rPr>
-        <w:t>i3</w:t>
-      </w:r>
-      <w:r>
-        <w:rPr>
-          <w:rFonts w:cs="Times New Roman"/>
-        </w:rPr>
-        <w:t xml:space="preserve"> (conhecida como uma linha de entrada, para tarefas básicas), o Core i5 (conhecida como uma opção intermediária), o Core i7 (para uso avançado e profissional, tendo alto desempenho), e por fim, o Core i9 (linha mais potente, para e</w:t>
-      </w:r>
-      <w:r>
-        <w:rPr>
-          <w:rFonts w:cs="Times New Roman"/>
-        </w:rPr>
-        <w:t>ntusiastas</w:t>
-      </w:r>
-      <w:r>
-        <w:rPr>
-          <w:rFonts w:cs="Times New Roman"/>
-        </w:rPr>
-        <w:t>)</w:t>
-      </w:r>
-      <w:r>
-        <w:rPr>
-          <w:rFonts w:cs="Times New Roman"/>
-        </w:rPr>
-        <w:t>, com estes segmentos sendo a maneira mais comum de diferenciá-los (HIGA, 2023). A Figura 1 mostra o processador Intel Core i3 de sétima geração.</w:t>
-      </w:r>
-    </w:p>
-    <w:p>
-      <w:pPr>
-        <w:pStyle w:val="Textonormal"/>
-        <w:spacing w:line="360" w:lineRule="auto"/>
-        <w:jc w:val="center"/>
-        <w:rPr>
-          <w:rFonts w:cs="Times New Roman"/>
-          <w:i/>
-          <w:iCs/>
-        </w:rPr>
-      </w:pPr>
-      <w:r>
-        <w:rPr>
-          <w:rFonts w:cs="Times New Roman"/>
-          <w:i/>
-          <w:iCs/>
-        </w:rPr>
-        <w:lastRenderedPageBreak/>
-        <w:t>Figura 1: Processador Intel Core I3-7100</w:t>
-      </w:r>
-    </w:p>
-    <w:p>
-      <w:pPr>
-        <w:pStyle w:val="Textonormal"/>
-        <w:spacing w:line="360" w:lineRule="auto"/>
-        <w:jc w:val="center"/>
-        <w:rPr>
-          <w:rFonts w:cs="Times New Roman"/>
-        </w:rPr>
-      </w:pPr>
-      <w:r>
-        <w:rPr>
-          <w:rFonts w:cs="Times New Roman"/>
-          <w:noProof/>
-          <w:lang w:eastAsia="pt-BR" w:bidi="ar-SA"/>
-        </w:rPr>
-        <w:drawing>
-          <wp:inline distT="0" distB="0" distL="0" distR="0" wp14:anchorId="796E9497" wp14:editId="145BAAC3">
-            <wp:extent cx="2413326" cy="2362200"/>
-            <wp:effectExtent l="0" t="0" r="6350" b="0"/>
-            <wp:docPr id="775926121" name="Imagem 2"/>
-            <wp:cNvGraphicFramePr>
-              <a:graphicFrameLocks xmlns:a="http://schemas.openxmlformats.org/drawingml/2006/main" noChangeAspect="1"/>
-            </wp:cNvGraphicFramePr>
-            <a:graphic xmlns:a="http://schemas.openxmlformats.org/drawingml/2006/main">
-              <a:graphicData uri="http://schemas.openxmlformats.org/drawingml/2006/picture">
-                <pic:pic xmlns:pic="http://schemas.openxmlformats.org/drawingml/2006/picture">
-                  <pic:nvPicPr>
-                    <pic:cNvPr id="0" name="Picture 3"/>
-                    <pic:cNvPicPr>
-                      <a:picLocks noChangeAspect="1" noChangeArrowheads="1"/>
-                    </pic:cNvPicPr>
-                  </pic:nvPicPr>
-                  <pic:blipFill rotWithShape="1">
-                    <a:blip r:embed="rId9" cstate="print">
-                      <a:extLst>
-                        <a:ext uri="{28A0092B-C50C-407E-A947-70E740481C1C}">
-                          <a14:useLocalDpi xmlns:a14="http://schemas.microsoft.com/office/drawing/2010/main" val="0"/>
-                        </a:ext>
-                      </a:extLst>
-                    </a:blip>
-                    <a:srcRect l="10927" t="10716" r="10704" b="12577"/>
-                    <a:stretch>
-                      <a:fillRect/>
-                    </a:stretch>
-                  </pic:blipFill>
-                  <pic:spPr bwMode="auto">
-                    <a:xfrm>
-                      <a:off x="0" y="0"/>
-                      <a:ext cx="2446349" cy="2394524"/>
+                      <a:ext cx="3870049" cy="2475789"/>
                     </a:xfrm>
                     <a:prstGeom prst="rect">
                       <a:avLst/>
@@ -2376,11 +1923,6 @@
                     <a:ln>
                       <a:noFill/>
                     </a:ln>
-                    <a:extLst>
-                      <a:ext uri="{53640926-AAD7-44D8-BBD7-CCE9431645EC}">
-                        <a14:shadowObscured xmlns:a14="http://schemas.microsoft.com/office/drawing/2010/main"/>
-                      </a:ext>
-                    </a:extLst>
                   </pic:spPr>
                 </pic:pic>
               </a:graphicData>
@@ -2393,6 +1935,7 @@
       <w:pPr>
         <w:pStyle w:val="Textonormal"/>
         <w:spacing w:line="360" w:lineRule="auto"/>
+        <w:ind w:firstLine="709"/>
         <w:jc w:val="center"/>
         <w:rPr>
           <w:rFonts w:cs="Times New Roman"/>
@@ -2402,33 +1945,15 @@
         <w:rPr>
           <w:rFonts w:cs="Times New Roman"/>
         </w:rPr>
-        <w:t>Fonte:</w:t>
-      </w:r>
-      <w:r>
-        <w:rPr>
-          <w:rFonts w:cs="Times New Roman"/>
-        </w:rPr>
-        <w:t xml:space="preserve"> GPJ Informática</w:t>
+        <w:t>FONTE: ERICK ANDRADE</w:t>
       </w:r>
       <w:r>
         <w:rPr>
           <w:rStyle w:val="Refdenotaderodap"/>
           <w:rFonts w:cs="Times New Roman"/>
         </w:rPr>
-        <w:footnoteReference w:id="3"/>
-      </w:r>
-    </w:p>
-    <w:p>
-      <w:pPr>
-        <w:pStyle w:val="Textonormal"/>
-        <w:spacing w:line="360" w:lineRule="auto"/>
-        <w:jc w:val="both"/>
-        <w:rPr>
-          <w:rFonts w:cs="Times New Roman"/>
-          <w:b/>
-          <w:bCs/>
-        </w:rPr>
-      </w:pPr>
+        <w:footnoteReference w:id="2"/>
+      </w:r>
     </w:p>
     <w:p>
       <w:pPr>
@@ -2440,6 +1965,13 @@
           <w:sz w:val="24"/>
         </w:rPr>
       </w:pPr>
+      <w:r>
+        <w:rPr>
+          <w:rFonts w:ascii="Times New Roman" w:hAnsi="Times New Roman" w:cs="Times New Roman"/>
+          <w:sz w:val="24"/>
+        </w:rPr>
+        <w:t>CARACTERÍSTICAS</w:t>
+      </w:r>
     </w:p>
     <w:p>
       <w:pPr>
@@ -2448,14 +1980,217 @@
         <w:jc w:val="both"/>
         <w:rPr>
           <w:rFonts w:ascii="Times New Roman" w:hAnsi="Times New Roman" w:cs="Times New Roman"/>
-          <w:sz w:val="24"/>
-        </w:rPr>
-      </w:pPr>
-      <w:r>
-        <w:rPr>
-          <w:rFonts w:ascii="Times New Roman" w:hAnsi="Times New Roman" w:cs="Times New Roman"/>
-          <w:sz w:val="24"/>
-        </w:rPr>
+          <w:b w:val="0"/>
+          <w:bCs/>
+          <w:sz w:val="24"/>
+        </w:rPr>
+      </w:pPr>
+      <w:r>
+        <w:rPr>
+          <w:rFonts w:ascii="Times New Roman" w:hAnsi="Times New Roman" w:cs="Times New Roman"/>
+          <w:sz w:val="24"/>
+        </w:rPr>
+        <w:tab/>
+      </w:r>
+      <w:r>
+        <w:rPr>
+          <w:rFonts w:ascii="Times New Roman" w:hAnsi="Times New Roman" w:cs="Times New Roman"/>
+          <w:b w:val="0"/>
+          <w:bCs/>
+          <w:sz w:val="24"/>
+        </w:rPr>
+        <w:t>Assim como todo sistema operacional, o Debian apresenta características diversas que devem ser consideradas caso haja curiosidade em sua utilização.</w:t>
+      </w:r>
+      <w:r>
+        <w:rPr>
+          <w:rFonts w:ascii="Times New Roman" w:hAnsi="Times New Roman" w:cs="Times New Roman"/>
+          <w:sz w:val="24"/>
+        </w:rPr>
+        <w:tab/>
+      </w:r>
+    </w:p>
+    <w:p>
+      <w:pPr>
+        <w:pStyle w:val="TituloRESUMO"/>
+        <w:spacing w:before="0" w:after="200" w:line="360" w:lineRule="auto"/>
+        <w:ind w:firstLine="709"/>
+        <w:jc w:val="both"/>
+        <w:rPr>
+          <w:rFonts w:ascii="Times New Roman" w:hAnsi="Times New Roman" w:cs="Times New Roman"/>
+          <w:b w:val="0"/>
+          <w:bCs/>
+          <w:sz w:val="24"/>
+        </w:rPr>
+      </w:pPr>
+      <w:r>
+        <w:rPr>
+          <w:rFonts w:ascii="Times New Roman" w:hAnsi="Times New Roman" w:cs="Times New Roman"/>
+          <w:b w:val="0"/>
+          <w:bCs/>
+          <w:sz w:val="24"/>
+        </w:rPr>
+        <w:t>Conforme Calado</w:t>
+      </w:r>
+      <w:r>
+        <w:rPr>
+          <w:rFonts w:ascii="Times New Roman" w:hAnsi="Times New Roman" w:cs="Times New Roman"/>
+          <w:b w:val="0"/>
+          <w:bCs/>
+          <w:sz w:val="24"/>
+        </w:rPr>
+        <w:t xml:space="preserve"> (2018)</w:t>
+      </w:r>
+      <w:r>
+        <w:rPr>
+          <w:rFonts w:ascii="Times New Roman" w:hAnsi="Times New Roman" w:cs="Times New Roman"/>
+          <w:b w:val="0"/>
+          <w:bCs/>
+          <w:sz w:val="24"/>
+        </w:rPr>
+        <w:t>, e também a página oficial do Debian,</w:t>
+      </w:r>
+      <w:r>
+        <w:rPr>
+          <w:rFonts w:ascii="Times New Roman" w:hAnsi="Times New Roman" w:cs="Times New Roman"/>
+          <w:b w:val="0"/>
+          <w:bCs/>
+          <w:sz w:val="24"/>
+        </w:rPr>
+        <w:t xml:space="preserve"> </w:t>
+      </w:r>
+      <w:r>
+        <w:rPr>
+          <w:rFonts w:ascii="Times New Roman" w:hAnsi="Times New Roman" w:cs="Times New Roman"/>
+          <w:b w:val="0"/>
+          <w:bCs/>
+          <w:sz w:val="24"/>
+        </w:rPr>
+        <w:t>podemos citar alguns</w:t>
+      </w:r>
+      <w:r>
+        <w:rPr>
+          <w:rFonts w:ascii="Times New Roman" w:hAnsi="Times New Roman" w:cs="Times New Roman"/>
+          <w:b w:val="0"/>
+          <w:bCs/>
+          <w:sz w:val="24"/>
+        </w:rPr>
+        <w:t xml:space="preserve"> </w:t>
+      </w:r>
+      <w:r>
+        <w:rPr>
+          <w:rFonts w:ascii="Times New Roman" w:hAnsi="Times New Roman" w:cs="Times New Roman"/>
+          <w:b w:val="0"/>
+          <w:bCs/>
+          <w:sz w:val="24"/>
+        </w:rPr>
+        <w:t xml:space="preserve">pontos positivos </w:t>
+      </w:r>
+      <w:r>
+        <w:rPr>
+          <w:rFonts w:ascii="Times New Roman" w:hAnsi="Times New Roman" w:cs="Times New Roman"/>
+          <w:b w:val="0"/>
+          <w:bCs/>
+          <w:sz w:val="24"/>
+        </w:rPr>
+        <w:t>deste sistema</w:t>
+      </w:r>
+      <w:r>
+        <w:rPr>
+          <w:rFonts w:ascii="Times New Roman" w:hAnsi="Times New Roman" w:cs="Times New Roman"/>
+          <w:b w:val="0"/>
+          <w:bCs/>
+          <w:sz w:val="24"/>
+        </w:rPr>
+        <w:t xml:space="preserve">, </w:t>
+      </w:r>
+      <w:r>
+        <w:rPr>
+          <w:rFonts w:ascii="Times New Roman" w:hAnsi="Times New Roman" w:cs="Times New Roman"/>
+          <w:b w:val="0"/>
+          <w:bCs/>
+          <w:sz w:val="24"/>
+        </w:rPr>
+        <w:t>como</w:t>
+      </w:r>
+      <w:r>
+        <w:rPr>
+          <w:rFonts w:ascii="Times New Roman" w:hAnsi="Times New Roman" w:cs="Times New Roman"/>
+          <w:b w:val="0"/>
+          <w:bCs/>
+          <w:sz w:val="24"/>
+        </w:rPr>
+        <w:t xml:space="preserve"> o fato deste ser um software aberto e gratuito,</w:t>
+      </w:r>
+      <w:r>
+        <w:rPr>
+          <w:rFonts w:ascii="Times New Roman" w:hAnsi="Times New Roman" w:cs="Times New Roman"/>
+          <w:b w:val="0"/>
+          <w:bCs/>
+          <w:sz w:val="24"/>
+        </w:rPr>
+        <w:t xml:space="preserve"> ter uma boa documentação, ser seguro e estável (o tornando ideal para servidores), receber atualizações constantemente (exceto por sua versão </w:t>
+      </w:r>
+      <w:r>
+        <w:rPr>
+          <w:rFonts w:ascii="Times New Roman" w:hAnsi="Times New Roman" w:cs="Times New Roman"/>
+          <w:b w:val="0"/>
+          <w:bCs/>
+          <w:i/>
+          <w:iCs/>
+          <w:sz w:val="24"/>
+        </w:rPr>
+        <w:t>stable</w:t>
+      </w:r>
+      <w:r>
+        <w:rPr>
+          <w:rFonts w:ascii="Times New Roman" w:hAnsi="Times New Roman" w:cs="Times New Roman"/>
+          <w:b w:val="0"/>
+          <w:bCs/>
+          <w:sz w:val="24"/>
+        </w:rPr>
+        <w:t>), ter ampla compatibilidade de softwares, ser personalizável etc.</w:t>
+      </w:r>
+    </w:p>
+    <w:p>
+      <w:pPr>
+        <w:pStyle w:val="TituloRESUMO"/>
+        <w:spacing w:before="0" w:after="200" w:line="360" w:lineRule="auto"/>
+        <w:jc w:val="both"/>
+        <w:rPr>
+          <w:rFonts w:ascii="Times New Roman" w:hAnsi="Times New Roman" w:cs="Times New Roman"/>
+          <w:b w:val="0"/>
+          <w:bCs/>
+          <w:sz w:val="24"/>
+          <w:u w:val="single"/>
+        </w:rPr>
+      </w:pPr>
+      <w:r>
+        <w:rPr>
+          <w:rFonts w:ascii="Times New Roman" w:hAnsi="Times New Roman" w:cs="Times New Roman"/>
+          <w:b w:val="0"/>
+          <w:bCs/>
+          <w:sz w:val="24"/>
+        </w:rPr>
+        <w:tab/>
+        <w:t>No entanto, compreender o sistema de maneira geral, assim como seu gerenciamento de pacotes e outras funcionalidades pode não ser algo agradável para alguns usuários, o que é necessário ter em mente.</w:t>
+      </w:r>
+    </w:p>
+    <w:p>
+      <w:pPr>
+        <w:pStyle w:val="TituloRESUMO"/>
+        <w:spacing w:before="0" w:after="200" w:line="360" w:lineRule="auto"/>
+        <w:jc w:val="both"/>
+        <w:rPr>
+          <w:rFonts w:ascii="Times New Roman" w:hAnsi="Times New Roman" w:cs="Times New Roman"/>
+          <w:sz w:val="24"/>
+        </w:rPr>
+      </w:pPr>
+      <w:r>
+        <w:rPr>
+          <w:rFonts w:ascii="Times New Roman" w:hAnsi="Times New Roman" w:cs="Times New Roman"/>
+          <w:sz w:val="24"/>
+        </w:rPr>
+        <w:lastRenderedPageBreak/>
         <w:t xml:space="preserve">CONSIDERAÇÕES </w:t>
       </w:r>
       <w:r>
@@ -2482,7 +2217,28 @@
           <w:rFonts w:cs="Times New Roman"/>
           <w:color w:val="auto"/>
         </w:rPr>
-        <w:t>Tendo em vista as diferenças das linhas de processadores da Intel e a variedade de opções disponíveis e suas características aqui apresentas, fica mais fácil a tarefa de escolher o que melhor se encaixa em seu perfil de uso.</w:t>
+        <w:t xml:space="preserve">Tendo em vista </w:t>
+      </w:r>
+      <w:r>
+        <w:rPr>
+          <w:rFonts w:cs="Times New Roman"/>
+          <w:color w:val="auto"/>
+        </w:rPr>
+        <w:t>as vantagens e características do Debian GNU aqui apresentadas</w:t>
+      </w:r>
+      <w:r>
+        <w:rPr>
+          <w:rFonts w:cs="Times New Roman"/>
+          <w:color w:val="auto"/>
+        </w:rPr>
+        <w:t xml:space="preserve">, fica mais fácil </w:t>
+      </w:r>
+      <w:r>
+        <w:rPr>
+          <w:rFonts w:cs="Times New Roman"/>
+          <w:color w:val="auto"/>
+        </w:rPr>
+        <w:t>compreender e considerar a utilização deste sistema operacional.</w:t>
       </w:r>
     </w:p>
     <w:p>
@@ -2501,32 +2257,36 @@
           <w:rFonts w:cs="Times New Roman"/>
           <w:color w:val="auto"/>
         </w:rPr>
-        <w:t>Existem outros que não foram apresentados por não serem tão populares e que poderiam ser uma boa opção, como o Intel Atom.</w:t>
-      </w:r>
-    </w:p>
-    <w:p>
-      <w:pPr>
-        <w:pStyle w:val="Textonormal"/>
-        <w:spacing w:line="360" w:lineRule="auto"/>
-        <w:ind w:firstLine="709"/>
-        <w:jc w:val="both"/>
+        <w:t xml:space="preserve">Existem </w:t>
+      </w:r>
+      <w:r>
         <w:rPr>
           <w:rFonts w:cs="Times New Roman"/>
           <w:color w:val="auto"/>
         </w:rPr>
-      </w:pPr>
-    </w:p>
-    <w:p>
-      <w:pPr>
-        <w:pStyle w:val="Textonormal"/>
-        <w:spacing w:line="360" w:lineRule="auto"/>
-        <w:ind w:firstLine="709"/>
-        <w:jc w:val="both"/>
+        <w:t>ainda outros fatores e características acerca deste sistema</w:t>
+      </w:r>
+      <w:r>
         <w:rPr>
           <w:rFonts w:cs="Times New Roman"/>
           <w:color w:val="auto"/>
         </w:rPr>
-      </w:pPr>
+        <w:t xml:space="preserve"> que não foram abordadas neste artigo, mas que ainda sim seriam bons tópicos a serem elaborados</w:t>
+      </w:r>
+      <w:r>
+        <w:rPr>
+          <w:rFonts w:cs="Times New Roman"/>
+          <w:color w:val="auto"/>
+        </w:rPr>
+        <w:t>, como</w:t>
+      </w:r>
+      <w:r>
+        <w:rPr>
+          <w:rFonts w:cs="Times New Roman"/>
+          <w:color w:val="auto"/>
+        </w:rPr>
+        <w:t xml:space="preserve"> os programas incluídos e seus lançamentos.</w:t>
+      </w:r>
     </w:p>
     <w:p>
       <w:pPr>
@@ -2569,7 +2329,6 @@
         <w:spacing w:line="240" w:lineRule="auto"/>
       </w:pPr>
       <w:r>
-        <w:lastRenderedPageBreak/>
         <w:t xml:space="preserve">DEBIAN PROJECT. </w:t>
       </w:r>
       <w:r>
@@ -2580,35 +2339,19 @@
         <w:t>Sobre o Debian</w:t>
       </w:r>
       <w:r>
-        <w:t>. Projeto Debian, [</w:t>
-      </w:r>
-      <w:proofErr w:type="gramStart"/>
-      <w:r>
-        <w:t>s.d.]</w:t>
+        <w:t>. Projeto Debian, [s.d.]</w:t>
       </w:r>
       <w:r>
         <w:t>a</w:t>
       </w:r>
       <w:r>
-        <w:t>.</w:t>
-      </w:r>
-      <w:proofErr w:type="gramEnd"/>
-      <w:r>
-        <w:t xml:space="preserve"> Disponível em: </w:t>
+        <w:t xml:space="preserve">. Disponível em: </w:t>
       </w:r>
       <w:r>
         <w:t>&lt;</w:t>
       </w:r>
       <w:r>
-        <w:t>https://www.debian.org/</w:t>
-      </w:r>
-      <w:proofErr w:type="spellStart"/>
-      <w:r>
-        <w:t>intro</w:t>
-      </w:r>
-      <w:proofErr w:type="spellEnd"/>
-      <w:r>
-        <w:t>/about.pt.html</w:t>
+        <w:t>https://www.debian.org/intro/about.pt.html</w:t>
       </w:r>
       <w:r>
         <w:t>&gt;</w:t>
@@ -2646,21 +2389,13 @@
         <w:t>s do sistema de gestão de pacotes Debian</w:t>
       </w:r>
       <w:r>
-        <w:t>. Projeto Debian, [</w:t>
-      </w:r>
-      <w:proofErr w:type="gramStart"/>
-      <w:r>
-        <w:t>s.d.]</w:t>
+        <w:t>. Projeto Debian, [s.d.]</w:t>
       </w:r>
       <w:r>
         <w:t>b</w:t>
       </w:r>
       <w:r>
-        <w:t>.</w:t>
-      </w:r>
-      <w:proofErr w:type="gramEnd"/>
-      <w:r>
-        <w:t xml:space="preserve"> </w:t>
+        <w:t xml:space="preserve">. </w:t>
       </w:r>
       <w:r>
         <w:t>Disponível em: &lt;</w:t>
@@ -2669,10 +2404,47 @@
         <w:t>https://www.debian.org/doc/manuals/debian-faq/pkg-basics.pt.html</w:t>
       </w:r>
       <w:r>
+        <w:t>&gt;. Acesso em: 8 set. 2025.</w:t>
+      </w:r>
+    </w:p>
+    <w:p>
+      <w:pPr>
+        <w:spacing w:line="240" w:lineRule="auto"/>
+        <w:rPr>
+          <w:b/>
+          <w:bCs/>
+        </w:rPr>
+      </w:pPr>
+      <w:r>
+        <w:t xml:space="preserve">DEBIAN PROJECT. </w:t>
+      </w:r>
+      <w:r>
+        <w:rPr>
+          <w:b/>
+          <w:bCs/>
+        </w:rPr>
+        <w:t>Capítulo 8. As ferramentas de gestão de pacotes Debian</w:t>
+      </w:r>
+      <w:r>
+        <w:t>. Projeto Debian, [s.d.]</w:t>
+      </w:r>
+      <w:r>
+        <w:t>c</w:t>
+      </w:r>
+      <w:r>
+        <w:t xml:space="preserve">. </w:t>
+      </w:r>
+      <w:r>
+        <w:t>Disponível em: &lt;h</w:t>
+      </w:r>
+      <w:r>
+        <w:t>ttps://www.debian.org/doc/manuals/debian-faq/pkgtools.pt.html</w:t>
+      </w:r>
+      <w:r>
         <w:t xml:space="preserve">&gt;. Acesso em: </w:t>
       </w:r>
       <w:r>
-        <w:t>8</w:t>
+        <w:t>9</w:t>
       </w:r>
       <w:r>
         <w:t xml:space="preserve"> set. 2025.</w:t>
@@ -2691,10 +2463,34 @@
     <w:p>
       <w:pPr>
         <w:spacing w:line="240" w:lineRule="auto"/>
+      </w:pPr>
+    </w:p>
+    <w:p>
+      <w:pPr>
+        <w:spacing w:line="240" w:lineRule="auto"/>
+      </w:pPr>
+    </w:p>
+    <w:p>
+      <w:pPr>
+        <w:spacing w:line="240" w:lineRule="auto"/>
+      </w:pPr>
+    </w:p>
+    <w:p>
+      <w:pPr>
+        <w:spacing w:line="240" w:lineRule="auto"/>
+      </w:pPr>
+    </w:p>
+    <w:p>
+      <w:pPr>
+        <w:spacing w:line="240" w:lineRule="auto"/>
+      </w:pPr>
+    </w:p>
+    <w:p>
+      <w:pPr>
+        <w:spacing w:line="240" w:lineRule="auto"/>
         <w:rPr>
           <w:b/>
           <w:bCs/>
-          <w:lang w:val="en-US"/>
         </w:rPr>
       </w:pPr>
       <w:r>
@@ -2742,7 +2538,6 @@
         </w:rPr>
         <w:t xml:space="preserve"> in </w:t>
       </w:r>
-      <w:proofErr w:type="gramStart"/>
       <w:r>
         <w:rPr>
           <w:b/>
@@ -2755,144 +2550,100 @@
         <w:rPr>
           <w:lang w:val="en-US"/>
         </w:rPr>
+        <w:t xml:space="preserve"> </w:t>
+      </w:r>
+      <w:r>
+        <w:t>2021. Disponível em: &lt;</w:t>
+      </w:r>
+      <w:r>
+        <w:t>https://www.makeuseof.com/apt-vs-dpkg</w:t>
+      </w:r>
+      <w:r>
+        <w:t>&gt;. Acesso em 08 set. 2025</w:t>
+      </w:r>
+      <w:r>
+        <w:rPr>
+          <w:b/>
+          <w:bCs/>
+        </w:rPr>
         <w:t>.</w:t>
       </w:r>
-      <w:proofErr w:type="gramEnd"/>
+    </w:p>
+    <w:p>
+      <w:pPr>
+        <w:spacing w:line="240" w:lineRule="auto"/>
+        <w:rPr>
+          <w:b/>
+          <w:bCs/>
+        </w:rPr>
+      </w:pPr>
+    </w:p>
+    <w:p>
+      <w:pPr>
+        <w:spacing w:line="240" w:lineRule="auto"/>
+      </w:pPr>
+      <w:r>
+        <w:t xml:space="preserve">TECNOBLOG. </w:t>
+      </w:r>
+      <w:r>
+        <w:rPr>
+          <w:b/>
+          <w:bCs/>
+        </w:rPr>
+        <w:t>O que é Debian? Conheça as vantagens do sistema operacional baseado em Linux</w:t>
+      </w:r>
+      <w:r>
+        <w:t xml:space="preserve">, 2025. Disponível em: </w:t>
+      </w:r>
+      <w:r>
+        <w:t>&lt;</w:t>
+      </w:r>
+      <w:r>
+        <w:t>https://tecnoblog.net/responde/o-que-e-debian-conheca-as-vantagens-do-sistema-operacional-baseado-em-linux/</w:t>
+      </w:r>
+      <w:r>
+        <w:t>&gt;</w:t>
+      </w:r>
+      <w:r>
+        <w:t>. Acesso em: 6 set. 2025.</w:t>
+      </w:r>
+    </w:p>
+    <w:p>
+      <w:pPr>
+        <w:spacing w:line="240" w:lineRule="auto"/>
+      </w:pPr>
       <w:r>
         <w:rPr>
           <w:lang w:val="en-US"/>
         </w:rPr>
+        <w:t xml:space="preserve">OPEN SOURCE INITIATIVE. </w:t>
+      </w:r>
+      <w:r>
+        <w:rPr>
+          <w:b/>
+          <w:bCs/>
+          <w:lang w:val="en-US"/>
+        </w:rPr>
+        <w:t>The Open Source Definition</w:t>
+      </w:r>
+      <w:r>
+        <w:rPr>
+          <w:lang w:val="en-US"/>
+        </w:rPr>
+        <w:t>.</w:t>
+      </w:r>
+      <w:r>
+        <w:rPr>
+          <w:lang w:val="en-US"/>
+        </w:rPr>
         <w:t xml:space="preserve"> </w:t>
       </w:r>
       <w:r>
-        <w:t>2021. Disponível em: &lt;</w:t>
-      </w:r>
-      <w:r>
-        <w:t>https://www.makeuseof.com/</w:t>
-      </w:r>
-      <w:proofErr w:type="spellStart"/>
-      <w:r>
-        <w:t>apt-vs-dpkg</w:t>
-      </w:r>
-      <w:proofErr w:type="spellEnd"/>
-      <w:r>
-        <w:t>&gt;. Acesso em 08 set. 2025</w:t>
-      </w:r>
-      <w:r>
-        <w:rPr>
-          <w:b/>
-          <w:bCs/>
-          <w:lang w:val="en-US"/>
-        </w:rPr>
-        <w:t>.</w:t>
-      </w:r>
-    </w:p>
-    <w:p>
-      <w:pPr>
-        <w:spacing w:line="240" w:lineRule="auto"/>
-        <w:rPr>
-          <w:b/>
-          <w:bCs/>
-          <w:lang w:val="en-US"/>
-        </w:rPr>
-      </w:pPr>
-    </w:p>
-    <w:p>
-      <w:pPr>
-        <w:spacing w:line="240" w:lineRule="auto"/>
-      </w:pPr>
-      <w:r>
-        <w:t xml:space="preserve">TECNOBLOG. </w:t>
-      </w:r>
-      <w:r>
-        <w:rPr>
-          <w:b/>
-          <w:bCs/>
-        </w:rPr>
-        <w:t>O que é Debian? Conheça as vantagens do sistema operacional baseado em Linux</w:t>
-      </w:r>
-      <w:r>
-        <w:t xml:space="preserve">, 2025. Disponível em: </w:t>
-      </w:r>
-      <w:r>
-        <w:t>&lt;</w:t>
-      </w:r>
-      <w:r>
-        <w:t>https://tecnoblog.net/responde/o-que-e-debian-conheca-as-vantagens-do-sistema-operacional-baseado-em-linux/</w:t>
-      </w:r>
-      <w:r>
-        <w:t>&gt;</w:t>
-      </w:r>
-      <w:r>
-        <w:t>. Acesso em: 6 set. 2025.</w:t>
-      </w:r>
-    </w:p>
-    <w:p>
-      <w:pPr>
-        <w:spacing w:line="240" w:lineRule="auto"/>
-      </w:pPr>
-      <w:proofErr w:type="gramStart"/>
-      <w:r>
-        <w:rPr>
-          <w:lang w:val="en-US"/>
-        </w:rPr>
-        <w:t>OPEN SOURCE</w:t>
-      </w:r>
-      <w:proofErr w:type="gramEnd"/>
-      <w:r>
-        <w:rPr>
-          <w:lang w:val="en-US"/>
-        </w:rPr>
-        <w:t xml:space="preserve"> INITIATIVE. </w:t>
-      </w:r>
-      <w:r>
-        <w:rPr>
-          <w:b/>
-          <w:bCs/>
-          <w:lang w:val="en-US"/>
-        </w:rPr>
-        <w:t xml:space="preserve">The </w:t>
-      </w:r>
-      <w:proofErr w:type="gramStart"/>
-      <w:r>
-        <w:rPr>
-          <w:b/>
-          <w:bCs/>
-          <w:lang w:val="en-US"/>
-        </w:rPr>
-        <w:t>Open Source</w:t>
-      </w:r>
-      <w:proofErr w:type="gramEnd"/>
-      <w:r>
-        <w:rPr>
-          <w:b/>
-          <w:bCs/>
-          <w:lang w:val="en-US"/>
-        </w:rPr>
-        <w:t xml:space="preserve"> Definition</w:t>
-      </w:r>
-      <w:r>
-        <w:rPr>
-          <w:lang w:val="en-US"/>
-        </w:rPr>
-        <w:t>.</w:t>
-      </w:r>
-      <w:r>
-        <w:rPr>
-          <w:lang w:val="en-US"/>
-        </w:rPr>
-        <w:t xml:space="preserve"> </w:t>
-      </w:r>
-      <w:r>
-        <w:t>2024. Disponível em: &lt;https://opensource.org/</w:t>
-      </w:r>
-      <w:proofErr w:type="spellStart"/>
-      <w:r>
-        <w:t>osd</w:t>
-      </w:r>
-      <w:proofErr w:type="spellEnd"/>
-      <w:r>
-        <w:t>&gt;</w:t>
+        <w:t xml:space="preserve">2024. Disponível em: </w:t>
+      </w:r>
+      <w:r>
+        <w:lastRenderedPageBreak/>
+        <w:t>&lt;https://opensource.org/osd&gt;</w:t>
       </w:r>
       <w:r>
         <w:t>. Acesso em: 6 set. 2025.</w:t>
@@ -2984,26 +2735,7 @@
         <w:t xml:space="preserve"> </w:t>
       </w:r>
       <w:r>
-        <w:t>https://www.techtarget.com/rms/onlineimages/intel_pentium-h.png</w:t>
-      </w:r>
-    </w:p>
-  </w:footnote>
-  <w:footnote w:id="3">
-    <w:p>
-      <w:pPr>
-        <w:pStyle w:val="Textodenotaderodap"/>
-      </w:pPr>
-      <w:r>
-        <w:rPr>
-          <w:rStyle w:val="Refdenotaderodap"/>
-        </w:rPr>
-        <w:footnoteRef/>
-      </w:r>
-      <w:r>
-        <w:t xml:space="preserve"> </w:t>
-      </w:r>
-      <w:r>
-        <w:t>https://cdn.awsli.com.br/2539/2539199/produto/225424328/i3-bgggoqrmhn.jpg</w:t>
+        <w:t>https://www.erickandrade.com.br/wp-content/uploads/2021/12/gerenciador-de-pacote-dpkg-erick-andrade.png</w:t>
       </w:r>
     </w:p>
   </w:footnote>

</xml_diff>